<commit_message>
Final updates prior to pilot class
</commit_message>
<xml_diff>
--- a/labmanual/English/WBT101-04B-BLE.docx
+++ b/labmanual/English/WBT101-04B-BLE.docx
@@ -1,6 +1,6 @@
 
 <file path=word/document.xml><?xml version="1.0" encoding="utf-8"?>
-<w:document xmlns:wpc="http://schemas.microsoft.com/office/word/2010/wordprocessingCanvas" xmlns:mo="http://schemas.microsoft.com/office/mac/office/2008/main" xmlns:mc="http://schemas.openxmlformats.org/markup-compatibility/2006" xmlns:mv="urn:schemas-microsoft-com:mac:vml" xmlns:o="urn:schemas-microsoft-com:office:office" xmlns:r="http://schemas.openxmlformats.org/officeDocument/2006/relationships" xmlns:m="http://schemas.openxmlformats.org/officeDocument/2006/math" xmlns:v="urn:schemas-microsoft-com:vml" xmlns:wp14="http://schemas.microsoft.com/office/word/2010/wordprocessingDrawing" xmlns:wp="http://schemas.openxmlformats.org/drawingml/2006/wordprocessingDrawing" xmlns:w10="urn:schemas-microsoft-com:office:word" xmlns:w="http://schemas.openxmlformats.org/wordprocessingml/2006/main" xmlns:w14="http://schemas.microsoft.com/office/word/2010/wordml" xmlns:w15="http://schemas.microsoft.com/office/word/2012/wordml" xmlns:wpg="http://schemas.microsoft.com/office/word/2010/wordprocessingGroup" xmlns:wpi="http://schemas.microsoft.com/office/word/2010/wordprocessingInk" xmlns:wne="http://schemas.microsoft.com/office/word/2006/wordml" xmlns:wps="http://schemas.microsoft.com/office/word/2010/wordprocessingShape" mc:Ignorable="w14 w15 wp14">
+<w:document xmlns:wpc="http://schemas.microsoft.com/office/word/2010/wordprocessingCanvas" xmlns:cx="http://schemas.microsoft.com/office/drawing/2014/chartex" xmlns:cx1="http://schemas.microsoft.com/office/drawing/2015/9/8/chartex" xmlns:cx2="http://schemas.microsoft.com/office/drawing/2015/10/21/chartex" xmlns:cx3="http://schemas.microsoft.com/office/drawing/2016/5/9/chartex" xmlns:cx4="http://schemas.microsoft.com/office/drawing/2016/5/10/chartex" xmlns:cx5="http://schemas.microsoft.com/office/drawing/2016/5/11/chartex" xmlns:cx6="http://schemas.microsoft.com/office/drawing/2016/5/12/chartex" xmlns:cx7="http://schemas.microsoft.com/office/drawing/2016/5/13/chartex" xmlns:cx8="http://schemas.microsoft.com/office/drawing/2016/5/14/chartex" xmlns:mc="http://schemas.openxmlformats.org/markup-compatibility/2006" xmlns:aink="http://schemas.microsoft.com/office/drawing/2016/ink" xmlns:am3d="http://schemas.microsoft.com/office/drawing/2017/model3d" xmlns:o="urn:schemas-microsoft-com:office:office" xmlns:r="http://schemas.openxmlformats.org/officeDocument/2006/relationships" xmlns:m="http://schemas.openxmlformats.org/officeDocument/2006/math" xmlns:v="urn:schemas-microsoft-com:vml" xmlns:wp14="http://schemas.microsoft.com/office/word/2010/wordprocessingDrawing" xmlns:wp="http://schemas.openxmlformats.org/drawingml/2006/wordprocessingDrawing" xmlns:w10="urn:schemas-microsoft-com:office:word" xmlns:w="http://schemas.openxmlformats.org/wordprocessingml/2006/main" xmlns:w14="http://schemas.microsoft.com/office/word/2010/wordml" xmlns:w15="http://schemas.microsoft.com/office/word/2012/wordml" xmlns:w16cid="http://schemas.microsoft.com/office/word/2016/wordml/cid" xmlns:w16se="http://schemas.microsoft.com/office/word/2015/wordml/symex" xmlns:wpg="http://schemas.microsoft.com/office/word/2010/wordprocessingGroup" xmlns:wpi="http://schemas.microsoft.com/office/word/2010/wordprocessingInk" xmlns:wne="http://schemas.microsoft.com/office/word/2006/wordml" xmlns:wps="http://schemas.microsoft.com/office/word/2010/wordprocessingShape" mc:Ignorable="w14 w15 w16se w16cid wp14">
   <w:body>
     <w:p>
       <w:pPr>
@@ -8,6 +8,8 @@
           <w:rStyle w:val="BookTitle"/>
         </w:rPr>
       </w:pPr>
+      <w:bookmarkStart w:id="0" w:name="_GoBack"/>
+      <w:bookmarkEnd w:id="0"/>
       <w:r>
         <w:rPr>
           <w:rStyle w:val="BookTitle"/>
@@ -426,7 +428,7 @@
         <w:rPr>
           <w:noProof/>
         </w:rPr>
-        <w:t>6</w:t>
+        <w:t>5</w:t>
       </w:r>
       <w:r>
         <w:rPr>
@@ -834,7 +836,7 @@
         <w:rPr>
           <w:noProof/>
         </w:rPr>
-        <w:t>9</w:t>
+        <w:t>8</w:t>
       </w:r>
       <w:r>
         <w:rPr>
@@ -2038,12 +2040,12 @@
       <w:pPr>
         <w:pStyle w:val="Heading1"/>
       </w:pPr>
-      <w:bookmarkStart w:id="0" w:name="_Toc516502090"/>
+      <w:bookmarkStart w:id="1" w:name="_Toc516502090"/>
       <w:r>
         <w:lastRenderedPageBreak/>
         <w:t>Notify &amp; Indicate</w:t>
       </w:r>
-      <w:bookmarkEnd w:id="0"/>
+      <w:bookmarkEnd w:id="1"/>
     </w:p>
     <w:p>
       <w:r>
@@ -2076,23 +2078,7 @@
         <w:t>But, there are cases where you might want the Server to initiate communication. For example</w:t>
       </w:r>
       <w:r>
-        <w:t xml:space="preserve">, if your Server is a </w:t>
-      </w:r>
-      <w:proofErr w:type="spellStart"/>
-      <w:r>
-        <w:t>CapSense</w:t>
-      </w:r>
-      <w:proofErr w:type="spellEnd"/>
-      <w:r>
-        <w:t xml:space="preserve"> Peripheral device, you might want to send the Client an update each time the </w:t>
-      </w:r>
-      <w:proofErr w:type="spellStart"/>
-      <w:r>
-        <w:t>CapSense</w:t>
-      </w:r>
-      <w:proofErr w:type="spellEnd"/>
-      <w:r>
-        <w:t xml:space="preserve"> values change.  </w:t>
+        <w:t xml:space="preserve">, if your Server is a CapSense Peripheral device, you might want to send the Client an update each time the CapSense values change.  </w:t>
       </w:r>
       <w:r>
         <w:t>That leaves us with the obvious question</w:t>
@@ -2416,23 +2402,23 @@
         </w:numPr>
       </w:pPr>
       <w:r>
+        <w:t>LEGATTDB_PERM_READABLE | LEGATTDB_PERM_WRITE_REQ | LEGATTDB_PERM_AUTH_</w:t>
+      </w:r>
+      <w:proofErr w:type="gramStart"/>
+      <w:r>
+        <w:t xml:space="preserve">WRITABLE </w:t>
+      </w:r>
+      <w:r>
+        <w:t>)</w:t>
+      </w:r>
+      <w:proofErr w:type="gramEnd"/>
+      <w:r>
+        <w:t>,</w:t>
+      </w:r>
+    </w:p>
+    <w:p>
+      <w:r>
         <w:lastRenderedPageBreak/>
-        <w:t>LEGATTDB_PERM_READABLE | LEGATTDB_PERM_WRITE_REQ | LEGATTDB_PERM_AUTH_</w:t>
-      </w:r>
-      <w:proofErr w:type="gramStart"/>
-      <w:r>
-        <w:t xml:space="preserve">WRITABLE </w:t>
-      </w:r>
-      <w:r>
-        <w:t>)</w:t>
-      </w:r>
-      <w:proofErr w:type="gramEnd"/>
-      <w:r>
-        <w:t>,</w:t>
-      </w:r>
-    </w:p>
-    <w:p>
-      <w:r>
         <w:t xml:space="preserve">The permissions above indicate that the CCCD value </w:t>
       </w:r>
       <w:r>
@@ -2506,11 +2492,11 @@
       <w:pPr>
         <w:pStyle w:val="Heading1"/>
       </w:pPr>
-      <w:bookmarkStart w:id="1" w:name="_Toc516502091"/>
+      <w:bookmarkStart w:id="2" w:name="_Toc516502091"/>
       <w:r>
         <w:t>Other Characteristic Descriptors</w:t>
       </w:r>
-      <w:bookmarkEnd w:id="1"/>
+      <w:bookmarkEnd w:id="2"/>
     </w:p>
     <w:p>
       <w:r>
@@ -2573,7 +2559,6 @@
     </w:p>
     <w:p>
       <w:r>
-        <w:lastRenderedPageBreak/>
         <w:t xml:space="preserve">A common Characteristic Descriptor to use is the </w:t>
       </w:r>
       <w:r>
@@ -2607,6 +2592,7 @@
         </w:numPr>
       </w:pPr>
       <w:r>
+        <w:lastRenderedPageBreak/>
         <w:t>CHAR_DESCRIPTOR_UUID16</w:t>
       </w:r>
       <w:r>
@@ -2737,12 +2723,12 @@
       <w:pPr>
         <w:pStyle w:val="Heading1"/>
       </w:pPr>
-      <w:bookmarkStart w:id="2" w:name="_Toc516502092"/>
+      <w:bookmarkStart w:id="3" w:name="_Toc516502092"/>
       <w:r>
         <w:lastRenderedPageBreak/>
         <w:t>Security</w:t>
       </w:r>
-      <w:bookmarkEnd w:id="2"/>
+      <w:bookmarkEnd w:id="3"/>
     </w:p>
     <w:p>
       <w:r>
@@ -2993,11 +2979,11 @@
       <w:pPr>
         <w:pStyle w:val="Heading2"/>
       </w:pPr>
-      <w:bookmarkStart w:id="3" w:name="_Toc516502093"/>
+      <w:bookmarkStart w:id="4" w:name="_Toc516502093"/>
       <w:r>
         <w:t>Pairing</w:t>
       </w:r>
-      <w:bookmarkEnd w:id="3"/>
+      <w:bookmarkEnd w:id="4"/>
     </w:p>
     <w:p>
       <w:r>
@@ -3057,13 +3043,7 @@
     </w:p>
     <w:p>
       <w:r>
-        <w:t xml:space="preserve">Method </w:t>
-      </w:r>
-      <w:r>
-        <w:t>3</w:t>
-      </w:r>
-      <w:r>
-        <w:t xml:space="preserve"> is called “Numeric Comparison” (V2.PH.7.2.1)</w:t>
+        <w:t>Method 3 is called “Numeric Comparison” (V2.PH.7.2.1)</w:t>
       </w:r>
       <w:r>
         <w:t>.</w:t>
@@ -3081,30 +3061,9 @@
           <w:szCs w:val="26"/>
         </w:rPr>
       </w:pPr>
-      <w:bookmarkStart w:id="4" w:name="_Toc516502094"/>
-      <w:r>
-        <w:t xml:space="preserve">Method 4 is called “Passkey Entry” (V2.PH.7.2.3). For this method to work, </w:t>
-      </w:r>
-      <w:r>
-        <w:t>at least one</w:t>
-      </w:r>
-      <w:r>
-        <w:t xml:space="preserve"> side needs to be able to enter </w:t>
-      </w:r>
-      <w:r>
-        <w:t>a</w:t>
-      </w:r>
-      <w:r>
-        <w:t xml:space="preserve"> 6-digit </w:t>
-      </w:r>
-      <w:r>
-        <w:t xml:space="preserve">numeric </w:t>
-      </w:r>
-      <w:r>
-        <w:t xml:space="preserve">code. </w:t>
-      </w:r>
-      <w:r>
-        <w:t xml:space="preserve">The other side must either be able to display a code that is randomly generated or else </w:t>
+      <w:bookmarkStart w:id="5" w:name="_Toc516502094"/>
+      <w:r>
+        <w:t xml:space="preserve">Method 4 is called “Passkey Entry” (V2.PH.7.2.3). For this method to work, at least one side needs to be able to enter a 6-digit numeric code. The other side must either be able to display a code that is randomly generated or else </w:t>
       </w:r>
       <w:proofErr w:type="gramStart"/>
       <w:r>
@@ -3112,26 +3071,18 @@
       </w:r>
       <w:proofErr w:type="gramEnd"/>
       <w:r>
-        <w:t xml:space="preserve"> enter the same code. In the latter case, the user chooses their own random code that is entered on both sides.</w:t>
-      </w:r>
-      <w:r>
-        <w:t xml:space="preserve"> Then, an exchange </w:t>
-      </w:r>
+        <w:t xml:space="preserve"> enter the same code. In the latter case, the user chooses their own random code that is entered on both sides. Then, an exchange and comparison process starts with the Passkeys being divided up, encrypted, exchanged and compared with the other side.</w:t>
+      </w:r>
+    </w:p>
+    <w:p>
+      <w:pPr>
+        <w:pStyle w:val="Heading2"/>
+      </w:pPr>
       <w:r>
         <w:lastRenderedPageBreak/>
-        <w:t>and comparison process starts with the Passkeys being divided up, encrypted, exchanged and compared with the other side.</w:t>
-      </w:r>
-      <w:bookmarkStart w:id="5" w:name="_GoBack"/>
+        <w:t>Bonding</w:t>
+      </w:r>
       <w:bookmarkEnd w:id="5"/>
-    </w:p>
-    <w:p>
-      <w:pPr>
-        <w:pStyle w:val="Heading2"/>
-      </w:pPr>
-      <w:r>
-        <w:t>Bonding</w:t>
-      </w:r>
-      <w:bookmarkEnd w:id="4"/>
     </w:p>
     <w:p>
       <w:r>
@@ -3430,15 +3381,7 @@
     </w:p>
     <w:p>
       <w:r>
-        <w:t xml:space="preserve">Rather than use the C typical memory allocation scheme, </w:t>
-      </w:r>
-      <w:proofErr w:type="spellStart"/>
-      <w:r>
-        <w:t>malloc</w:t>
-      </w:r>
-      <w:proofErr w:type="spellEnd"/>
-      <w:r>
-        <w:t>, the WICED team has built a scheme optimized for Bluetooth.  One of the arguments that you need to pass to the Stack initializati</w:t>
+        <w:t>Rather than use the C typical memory allocation scheme, malloc, the WICED team has built a scheme optimized for Bluetooth.  One of the arguments that you need to pass to the Stack initializati</w:t>
       </w:r>
       <w:r>
         <w:t>on function is a pointer to the pools.  This array is typically created for you by the WICED Bluetooth Designer.</w:t>
@@ -3506,306 +3449,273 @@
     </w:p>
     <w:p>
       <w:pPr>
-        <w:rPr>
-          <w:rFonts w:eastAsia="Times New Roman"/>
-          <w:b/>
-          <w:bCs/>
-          <w:color w:val="1F4E79" w:themeColor="accent1" w:themeShade="80"/>
-          <w:sz w:val="28"/>
-          <w:szCs w:val="28"/>
-        </w:rPr>
-      </w:pPr>
-      <w:r>
-        <w:br w:type="page"/>
-      </w:r>
-    </w:p>
-    <w:p>
-      <w:pPr>
         <w:pStyle w:val="Heading1"/>
       </w:pPr>
       <w:bookmarkStart w:id="11" w:name="_Toc516502100"/>
       <w:r>
+        <w:t>NVRAM</w:t>
+      </w:r>
+    </w:p>
+    <w:p>
+      <w:r>
+        <w:t xml:space="preserve">There are many situations in a Bluetooth system where a non-volatile memory is required.  One example of that is Bonding, where you are required to save the Link Keys for future use.  WICED Bluetooth provides an abstraction called the “NVRAM”.  The exact underlying implementation varies </w:t>
+      </w:r>
+      <w:r>
+        <w:t xml:space="preserve">based </w:t>
+      </w:r>
+      <w:r>
+        <w:t xml:space="preserve">on the device </w:t>
+      </w:r>
+      <w:r>
+        <w:t xml:space="preserve">- </w:t>
+      </w:r>
+      <w:r>
+        <w:t xml:space="preserve">i.e. 20719 uses </w:t>
+      </w:r>
+      <w:r>
+        <w:t xml:space="preserve">4K </w:t>
+      </w:r>
+      <w:r>
+        <w:t>blocks of Flash, but the API and programm</w:t>
+      </w:r>
+      <w:r>
+        <w:t>ing</w:t>
+      </w:r>
+      <w:r>
+        <w:t xml:space="preserve"> model remains the same.</w:t>
+      </w:r>
+    </w:p>
+    <w:p>
+      <w:r>
+        <w:t>To use the NVRAM, t</w:t>
+      </w:r>
+      <w:r>
+        <w:t xml:space="preserve">he </w:t>
+      </w:r>
+      <w:r>
+        <w:t xml:space="preserve">WICED Bluetooth </w:t>
+      </w:r>
+      <w:r>
+        <w:t xml:space="preserve">application developer is given access to </w:t>
+      </w:r>
+      <w:r>
+        <w:t>block of non-volatile memory that is broken up into variable length non</w:t>
+      </w:r>
+      <w:r>
+        <w:t>-</w:t>
+      </w:r>
+      <w:r>
+        <w:t>Volatile Sections labeled with a number called the VSID.  The VSID is an unsigned 16-bit integer.  Each non</w:t>
+      </w:r>
+      <w:r>
+        <w:t>-</w:t>
+      </w:r>
+      <w:r>
+        <w:t>Volatile Section can be up to 255 bytes.</w:t>
+      </w:r>
+    </w:p>
+    <w:p>
+      <w:r>
+        <w:t>The API can be included in your project with #include “</w:t>
+      </w:r>
+      <w:proofErr w:type="spellStart"/>
+      <w:r>
+        <w:t>wiced_hal_nvram.h</w:t>
+      </w:r>
+      <w:proofErr w:type="spellEnd"/>
+      <w:r>
+        <w:t xml:space="preserve">” which also #defines the first VSID to be </w:t>
+      </w:r>
+      <w:r>
+        <w:t>WICED_NVRAM_VSID_START</w:t>
+      </w:r>
+      <w:r>
+        <w:t xml:space="preserve"> and last VSID to be WICED_NVRAM_VSID_END.</w:t>
+      </w:r>
+    </w:p>
+    <w:p>
+      <w:r>
+        <w:t xml:space="preserve">The write </w:t>
+      </w:r>
+      <w:r>
+        <w:t>function</w:t>
+      </w:r>
+      <w:r>
+        <w:t xml:space="preserve"> for the NVRAM is</w:t>
+      </w:r>
+      <w:r>
+        <w:t>:</w:t>
+      </w:r>
+      <w:r>
+        <w:t xml:space="preserve"> </w:t>
+      </w:r>
+    </w:p>
+    <w:p>
+      <w:pPr>
+        <w:contextualSpacing/>
+      </w:pPr>
+      <w:r>
+        <w:t xml:space="preserve">uint16_t </w:t>
+      </w:r>
+      <w:proofErr w:type="spellStart"/>
+      <w:r>
+        <w:t>wiced_hal_write_</w:t>
+      </w:r>
+      <w:proofErr w:type="gramStart"/>
+      <w:r>
+        <w:t>nvram</w:t>
+      </w:r>
+      <w:proofErr w:type="spellEnd"/>
+      <w:r>
+        <w:t>( uint</w:t>
+      </w:r>
+      <w:proofErr w:type="gramEnd"/>
+      <w:r>
+        <w:t xml:space="preserve">16_t </w:t>
+      </w:r>
+      <w:proofErr w:type="spellStart"/>
+      <w:r>
+        <w:t>vs_id</w:t>
+      </w:r>
+      <w:proofErr w:type="spellEnd"/>
+      <w:r>
+        <w:t xml:space="preserve">, uint16_t </w:t>
+      </w:r>
+      <w:proofErr w:type="spellStart"/>
+      <w:r>
+        <w:t>data_length</w:t>
+      </w:r>
+      <w:proofErr w:type="spellEnd"/>
+      <w:r>
+        <w:t>,</w:t>
+      </w:r>
+      <w:r>
+        <w:t xml:space="preserve"> </w:t>
+      </w:r>
+      <w:r>
+        <w:t>uint8_t *</w:t>
+      </w:r>
+      <w:proofErr w:type="spellStart"/>
+      <w:r>
+        <w:t>p_data</w:t>
+      </w:r>
+      <w:proofErr w:type="spellEnd"/>
+      <w:r>
+        <w:t xml:space="preserve">, </w:t>
+      </w:r>
+    </w:p>
+    <w:p>
+      <w:pPr>
+        <w:ind w:left="2160" w:firstLine="720"/>
+      </w:pPr>
+      <w:r>
+        <w:t xml:space="preserve">         </w:t>
+      </w:r>
+      <w:proofErr w:type="spellStart"/>
+      <w:r>
+        <w:t>wiced_result_t</w:t>
+      </w:r>
+      <w:proofErr w:type="spellEnd"/>
+      <w:r>
+        <w:t xml:space="preserve"> * </w:t>
+      </w:r>
+      <w:proofErr w:type="spellStart"/>
+      <w:r>
+        <w:t>p_status</w:t>
+      </w:r>
+      <w:proofErr w:type="spellEnd"/>
+      <w:r>
+        <w:t>);</w:t>
+      </w:r>
+    </w:p>
+    <w:p>
+      <w:r>
+        <w:t xml:space="preserve">The return value is the number of bytes written.  You need to pass a pointer to a </w:t>
+      </w:r>
+      <w:proofErr w:type="spellStart"/>
+      <w:r>
+        <w:t>wiced_result</w:t>
+      </w:r>
+      <w:proofErr w:type="spellEnd"/>
+      <w:r>
+        <w:t xml:space="preserve"> which will give you the success or failure of the write operation.</w:t>
+      </w:r>
+    </w:p>
+    <w:p>
+      <w:r>
+        <w:t xml:space="preserve">The read </w:t>
+      </w:r>
+      <w:r>
+        <w:t>function for the NVRAM looks just like the write function:</w:t>
+      </w:r>
+    </w:p>
+    <w:p>
+      <w:pPr>
+        <w:contextualSpacing/>
+      </w:pPr>
+      <w:r>
+        <w:t xml:space="preserve">uint16_t </w:t>
+      </w:r>
+      <w:proofErr w:type="spellStart"/>
+      <w:r>
+        <w:t>wiced_hal_read_</w:t>
+      </w:r>
+      <w:proofErr w:type="gramStart"/>
+      <w:r>
+        <w:t>nvram</w:t>
+      </w:r>
+      <w:proofErr w:type="spellEnd"/>
+      <w:r>
+        <w:t>( uint</w:t>
+      </w:r>
+      <w:proofErr w:type="gramEnd"/>
+      <w:r>
+        <w:t xml:space="preserve">16_t vs_id,uint16_t </w:t>
+      </w:r>
+      <w:proofErr w:type="spellStart"/>
+      <w:r>
+        <w:t>data_length</w:t>
+      </w:r>
+      <w:proofErr w:type="spellEnd"/>
+      <w:r>
+        <w:t xml:space="preserve">, uint8_t * </w:t>
+      </w:r>
+      <w:proofErr w:type="spellStart"/>
+      <w:r>
+        <w:t>p_data</w:t>
+      </w:r>
+      <w:proofErr w:type="spellEnd"/>
+      <w:r>
+        <w:t xml:space="preserve">, </w:t>
+      </w:r>
+    </w:p>
+    <w:p>
+      <w:pPr>
+        <w:ind w:left="2880"/>
+      </w:pPr>
+      <w:r>
+        <w:t xml:space="preserve">       </w:t>
+      </w:r>
+      <w:proofErr w:type="spellStart"/>
+      <w:r>
+        <w:t>wiced_result_t</w:t>
+      </w:r>
+      <w:proofErr w:type="spellEnd"/>
+      <w:r>
+        <w:t xml:space="preserve"> * </w:t>
+      </w:r>
+      <w:proofErr w:type="spellStart"/>
+      <w:r>
+        <w:t>p_status</w:t>
+      </w:r>
+      <w:proofErr w:type="spellEnd"/>
+      <w:r>
+        <w:t>);</w:t>
+      </w:r>
+    </w:p>
+    <w:p>
+      <w:r>
         <w:lastRenderedPageBreak/>
-        <w:t>NVRAM</w:t>
-      </w:r>
-    </w:p>
-    <w:p>
-      <w:r>
-        <w:t xml:space="preserve">There are many situations in a Bluetooth system where a non-volatile memory is required.  One example of that is Bonding, where you are required to save the Link Keys for future use.  WICED Bluetooth provides an abstraction called the “NVRAM”.  The exact underlying implementation varies </w:t>
-      </w:r>
-      <w:r>
-        <w:t xml:space="preserve">based </w:t>
-      </w:r>
-      <w:r>
-        <w:t xml:space="preserve">on the device </w:t>
-      </w:r>
-      <w:r>
-        <w:t xml:space="preserve">- </w:t>
-      </w:r>
-      <w:r>
-        <w:t xml:space="preserve">i.e. 20719 uses </w:t>
-      </w:r>
-      <w:r>
-        <w:t xml:space="preserve">4K </w:t>
-      </w:r>
-      <w:r>
-        <w:t>blocks of Flash, but the API and programm</w:t>
-      </w:r>
-      <w:r>
-        <w:t>ing</w:t>
-      </w:r>
-      <w:r>
-        <w:t xml:space="preserve"> model remains the same.</w:t>
-      </w:r>
-    </w:p>
-    <w:p>
-      <w:r>
-        <w:t>To use the NVRAM, t</w:t>
-      </w:r>
-      <w:r>
-        <w:t xml:space="preserve">he </w:t>
-      </w:r>
-      <w:r>
-        <w:t xml:space="preserve">WICED Bluetooth </w:t>
-      </w:r>
-      <w:r>
-        <w:t xml:space="preserve">application developer is given access to </w:t>
-      </w:r>
-      <w:r>
-        <w:t>block of non-volatile memory that is broken up into variable length non</w:t>
-      </w:r>
-      <w:r>
-        <w:t>-</w:t>
-      </w:r>
-      <w:r>
-        <w:t>Volatile Sections labeled with a number called the VSID.  The VSID is an unsigned 16-bit integer.  Each non</w:t>
-      </w:r>
-      <w:r>
-        <w:t>-</w:t>
-      </w:r>
-      <w:r>
-        <w:t>Volatile Section can be up to 255 bytes.</w:t>
-      </w:r>
-    </w:p>
-    <w:p>
-      <w:r>
-        <w:t>The API can be included in your project with #include “</w:t>
-      </w:r>
-      <w:proofErr w:type="spellStart"/>
-      <w:r>
-        <w:t>wiced_hal_nvram.h</w:t>
-      </w:r>
-      <w:proofErr w:type="spellEnd"/>
-      <w:r>
-        <w:t xml:space="preserve">” which also #defines the first VSID to be </w:t>
-      </w:r>
-      <w:r>
-        <w:t>WICED_NVRAM_VSID_START</w:t>
-      </w:r>
-      <w:r>
-        <w:t xml:space="preserve"> and last VSID to be WICED_NVRAM_VSID_END.</w:t>
-      </w:r>
-    </w:p>
-    <w:p>
-      <w:r>
-        <w:t xml:space="preserve">The write </w:t>
-      </w:r>
-      <w:r>
-        <w:t>function</w:t>
-      </w:r>
-      <w:r>
-        <w:t xml:space="preserve"> for the NVRAM is</w:t>
-      </w:r>
-      <w:r>
-        <w:t>:</w:t>
-      </w:r>
-      <w:r>
-        <w:t xml:space="preserve"> </w:t>
-      </w:r>
-    </w:p>
-    <w:p>
-      <w:pPr>
-        <w:contextualSpacing/>
-      </w:pPr>
-      <w:r>
-        <w:t xml:space="preserve">uint16_t </w:t>
-      </w:r>
-      <w:proofErr w:type="spellStart"/>
-      <w:r>
-        <w:t>wiced_hal_write_</w:t>
-      </w:r>
-      <w:proofErr w:type="gramStart"/>
-      <w:r>
-        <w:t>nvram</w:t>
-      </w:r>
-      <w:proofErr w:type="spellEnd"/>
-      <w:r>
-        <w:t>( uint</w:t>
-      </w:r>
-      <w:proofErr w:type="gramEnd"/>
-      <w:r>
-        <w:t xml:space="preserve">16_t </w:t>
-      </w:r>
-      <w:proofErr w:type="spellStart"/>
-      <w:r>
-        <w:t>vs_id</w:t>
-      </w:r>
-      <w:proofErr w:type="spellEnd"/>
-      <w:r>
-        <w:t>,</w:t>
-      </w:r>
-      <w:r>
-        <w:t xml:space="preserve"> uint16_t </w:t>
-      </w:r>
-      <w:proofErr w:type="spellStart"/>
-      <w:r>
-        <w:t>data_length</w:t>
-      </w:r>
-      <w:proofErr w:type="spellEnd"/>
-      <w:r>
-        <w:t>,</w:t>
-      </w:r>
-      <w:r>
-        <w:t xml:space="preserve"> </w:t>
-      </w:r>
-      <w:r>
-        <w:t xml:space="preserve">uint8_t </w:t>
-      </w:r>
-      <w:r>
-        <w:t>*</w:t>
-      </w:r>
-      <w:proofErr w:type="spellStart"/>
-      <w:r>
-        <w:t>p_data</w:t>
-      </w:r>
-      <w:proofErr w:type="spellEnd"/>
-      <w:r>
-        <w:t xml:space="preserve">, </w:t>
-      </w:r>
-    </w:p>
-    <w:p>
-      <w:pPr>
-        <w:ind w:left="2160" w:firstLine="720"/>
-      </w:pPr>
-      <w:r>
-        <w:t xml:space="preserve">         </w:t>
-      </w:r>
-      <w:proofErr w:type="spellStart"/>
-      <w:r>
-        <w:t>wiced_result_t</w:t>
-      </w:r>
-      <w:proofErr w:type="spellEnd"/>
-      <w:r>
-        <w:t xml:space="preserve"> * </w:t>
-      </w:r>
-      <w:proofErr w:type="spellStart"/>
-      <w:r>
-        <w:t>p_status</w:t>
-      </w:r>
-      <w:proofErr w:type="spellEnd"/>
-      <w:r>
-        <w:t>);</w:t>
-      </w:r>
-    </w:p>
-    <w:p>
-      <w:r>
-        <w:t xml:space="preserve">The return value is the number of bytes written.  You need to pass a pointer to a </w:t>
-      </w:r>
-      <w:proofErr w:type="spellStart"/>
-      <w:r>
-        <w:t>wiced_result</w:t>
-      </w:r>
-      <w:proofErr w:type="spellEnd"/>
-      <w:r>
-        <w:t xml:space="preserve"> which will give you the success or failure of the write operation.</w:t>
-      </w:r>
-    </w:p>
-    <w:p>
-      <w:r>
-        <w:t xml:space="preserve">The read </w:t>
-      </w:r>
-      <w:r>
-        <w:t>function for the NVRAM looks just like the write function:</w:t>
-      </w:r>
-    </w:p>
-    <w:p>
-      <w:pPr>
-        <w:contextualSpacing/>
-      </w:pPr>
-      <w:r>
-        <w:t xml:space="preserve">uint16_t </w:t>
-      </w:r>
-      <w:proofErr w:type="spellStart"/>
-      <w:r>
-        <w:t>wiced_hal_read_</w:t>
-      </w:r>
-      <w:proofErr w:type="gramStart"/>
-      <w:r>
-        <w:t>nvram</w:t>
-      </w:r>
-      <w:proofErr w:type="spellEnd"/>
-      <w:r>
-        <w:t>( uint</w:t>
-      </w:r>
-      <w:proofErr w:type="gramEnd"/>
-      <w:r>
-        <w:t>16_t vs_id,uint16_</w:t>
-      </w:r>
-      <w:r>
-        <w:t xml:space="preserve">t </w:t>
-      </w:r>
-      <w:proofErr w:type="spellStart"/>
-      <w:r>
-        <w:t>data_length</w:t>
-      </w:r>
-      <w:proofErr w:type="spellEnd"/>
-      <w:r>
-        <w:t>, uint8_t</w:t>
-      </w:r>
-      <w:r>
-        <w:t xml:space="preserve"> </w:t>
-      </w:r>
-      <w:r>
-        <w:t xml:space="preserve">* </w:t>
-      </w:r>
-      <w:proofErr w:type="spellStart"/>
-      <w:r>
-        <w:t>p_data</w:t>
-      </w:r>
-      <w:proofErr w:type="spellEnd"/>
-      <w:r>
-        <w:t>,</w:t>
-      </w:r>
-      <w:r>
-        <w:t xml:space="preserve"> </w:t>
-      </w:r>
-    </w:p>
-    <w:p>
-      <w:pPr>
-        <w:ind w:left="2880"/>
-      </w:pPr>
-      <w:r>
-        <w:t xml:space="preserve">       </w:t>
-      </w:r>
-      <w:proofErr w:type="spellStart"/>
-      <w:r>
-        <w:t>wiced_result_t</w:t>
-      </w:r>
-      <w:proofErr w:type="spellEnd"/>
-      <w:r>
-        <w:t xml:space="preserve"> * </w:t>
-      </w:r>
-      <w:proofErr w:type="spellStart"/>
-      <w:r>
-        <w:t>p_status</w:t>
-      </w:r>
-      <w:proofErr w:type="spellEnd"/>
-      <w:r>
-        <w:t>);</w:t>
-      </w:r>
-    </w:p>
-    <w:p>
-      <w:r>
         <w:t xml:space="preserve">The return value is the number of bytes read into your buffer, and </w:t>
       </w:r>
       <w:proofErr w:type="spellStart"/>
@@ -3920,7 +3830,6 @@
       <w:bookmarkStart w:id="12" w:name="_Ref515850437"/>
       <w:bookmarkStart w:id="13" w:name="_Toc516502101"/>
       <w:r>
-        <w:lastRenderedPageBreak/>
         <w:t xml:space="preserve">Using the </w:t>
       </w:r>
       <w:r>
@@ -4039,7 +3948,11 @@
         <w:t xml:space="preserve">First, it may advertise a service that the Central knows about (because it is defined by the Bluetooth SIG or is custom to your company).  As we talked in the previous chapter you can customize the Advertising packet with information.  In </w:t>
       </w:r>
       <w:r>
-        <w:t>the picture above, you can see that some of the devices are advertising that they support 1 service.  To do that they add a field of one of these types</w:t>
+        <w:t xml:space="preserve">the picture above, you can see that some of the devices are advertising that </w:t>
+      </w:r>
+      <w:r>
+        <w:lastRenderedPageBreak/>
+        <w:t>they support 1 service.  To do that they add a field of one of these types</w:t>
       </w:r>
       <w:r>
         <w:t xml:space="preserve"> to the advertising packet along with the UUID of the Service</w:t>
@@ -4232,7 +4145,6 @@
       </w:pPr>
       <w:bookmarkStart w:id="14" w:name="_Toc516502102"/>
       <w:r>
-        <w:lastRenderedPageBreak/>
         <w:t>iBeacon</w:t>
       </w:r>
       <w:bookmarkEnd w:id="14"/>
@@ -4308,10 +4220,7 @@
         </w:numPr>
       </w:pPr>
       <w:r>
-        <w:t xml:space="preserve">Major number </w:t>
-      </w:r>
-      <w:r>
-        <w:t>(2-bytes)</w:t>
+        <w:t>Major number (2-bytes)</w:t>
       </w:r>
     </w:p>
     <w:p>
@@ -4443,6 +4352,7 @@
         </w:numPr>
       </w:pPr>
       <w:r>
+        <w:lastRenderedPageBreak/>
         <w:t>TLM – Telemetry information about the beacon</w:t>
       </w:r>
       <w:r>
@@ -4612,7 +4522,6 @@
     </w:p>
     <w:p>
       <w:r>
-        <w:lastRenderedPageBreak/>
         <w:t xml:space="preserve">You can find the detailed spec at </w:t>
       </w:r>
       <w:r>
@@ -4649,7 +4558,7 @@
         <w:fldChar w:fldCharType="separate"/>
       </w:r>
       <w:r>
-        <w:t xml:space="preserve">4B.6.1 </w:t>
+        <w:t xml:space="preserve">4B.7.1 </w:t>
       </w:r>
       <w:r>
         <w:fldChar w:fldCharType="end"/>
@@ -4803,21 +4712,6 @@
       </w:r>
       <w:r>
         <w:t xml:space="preserve"> etc. </w:t>
-      </w:r>
-    </w:p>
-    <w:p>
-      <w:pPr>
-        <w:rPr>
-          <w:rFonts w:eastAsia="Times New Roman"/>
-          <w:b/>
-          <w:bCs/>
-          <w:color w:val="1F4E79" w:themeColor="accent1" w:themeShade="80"/>
-          <w:sz w:val="28"/>
-          <w:szCs w:val="28"/>
-        </w:rPr>
-      </w:pPr>
-      <w:r>
-        <w:br w:type="page"/>
       </w:r>
     </w:p>
     <w:p>
@@ -5025,7 +4919,7 @@
               </wp:anchor>
             </w:drawing>
           </mc:Choice>
-          <mc:Fallback xmlns:cx="http://schemas.microsoft.com/office/drawing/2014/chartex" xmlns:cx1="http://schemas.microsoft.com/office/drawing/2015/9/8/chartex" xmlns:cx2="http://schemas.microsoft.com/office/drawing/2015/10/21/chartex" xmlns:cx3="http://schemas.microsoft.com/office/drawing/2016/5/9/chartex" xmlns:cx4="http://schemas.microsoft.com/office/drawing/2016/5/10/chartex" xmlns:cx5="http://schemas.microsoft.com/office/drawing/2016/5/11/chartex" xmlns:cx6="http://schemas.microsoft.com/office/drawing/2016/5/12/chartex" xmlns:cx7="http://schemas.microsoft.com/office/drawing/2016/5/13/chartex" xmlns:cx8="http://schemas.microsoft.com/office/drawing/2016/5/14/chartex" xmlns:aink="http://schemas.microsoft.com/office/drawing/2016/ink" xmlns:am3d="http://schemas.microsoft.com/office/drawing/2017/model3d" xmlns:w16cid="http://schemas.microsoft.com/office/word/2016/wordml/cid" xmlns:w16se="http://schemas.microsoft.com/office/word/2015/wordml/symex">
+          <mc:Fallback xmlns:mv="urn:schemas-microsoft-com:mac:vml" xmlns:mo="http://schemas.microsoft.com/office/mac/office/2008/main">
             <w:pict>
               <v:roundrect w14:anchorId="272990EC" id="Rectangle: Rounded Corners 7" o:spid="_x0000_s1026" style="position:absolute;margin-left:260.5pt;margin-top:126.15pt;width:59.3pt;height:19.85pt;z-index:251661312;visibility:visible;mso-wrap-style:square;mso-width-percent:0;mso-height-percent:0;mso-wrap-distance-left:9pt;mso-wrap-distance-top:0;mso-wrap-distance-right:9pt;mso-wrap-distance-bottom:0;mso-position-horizontal:absolute;mso-position-horizontal-relative:text;mso-position-vertical:absolute;mso-position-vertical-relative:text;mso-width-percent:0;mso-height-percent:0;mso-width-relative:margin;mso-height-relative:margin;v-text-anchor:middle" arcsize="10923f" o:gfxdata="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" filled="f" strokecolor="red" strokeweight="2.25pt">
                 <v:stroke joinstyle="miter"/>
@@ -5107,7 +5001,7 @@
               </wp:anchor>
             </w:drawing>
           </mc:Choice>
-          <mc:Fallback xmlns:cx="http://schemas.microsoft.com/office/drawing/2014/chartex" xmlns:cx1="http://schemas.microsoft.com/office/drawing/2015/9/8/chartex" xmlns:cx2="http://schemas.microsoft.com/office/drawing/2015/10/21/chartex" xmlns:cx3="http://schemas.microsoft.com/office/drawing/2016/5/9/chartex" xmlns:cx4="http://schemas.microsoft.com/office/drawing/2016/5/10/chartex" xmlns:cx5="http://schemas.microsoft.com/office/drawing/2016/5/11/chartex" xmlns:cx6="http://schemas.microsoft.com/office/drawing/2016/5/12/chartex" xmlns:cx7="http://schemas.microsoft.com/office/drawing/2016/5/13/chartex" xmlns:cx8="http://schemas.microsoft.com/office/drawing/2016/5/14/chartex" xmlns:aink="http://schemas.microsoft.com/office/drawing/2016/ink" xmlns:am3d="http://schemas.microsoft.com/office/drawing/2017/model3d" xmlns:w16cid="http://schemas.microsoft.com/office/word/2016/wordml/cid" xmlns:w16se="http://schemas.microsoft.com/office/word/2015/wordml/symex">
+          <mc:Fallback xmlns:mv="urn:schemas-microsoft-com:mac:vml" xmlns:mo="http://schemas.microsoft.com/office/mac/office/2008/main">
             <w:pict>
               <v:roundrect w14:anchorId="173C217E" id="Rectangle: Rounded Corners 134" o:spid="_x0000_s1026" style="position:absolute;margin-left:135.45pt;margin-top:61.05pt;width:50.55pt;height:16.3pt;z-index:251659264;visibility:visible;mso-wrap-style:square;mso-width-percent:0;mso-height-percent:0;mso-wrap-distance-left:9pt;mso-wrap-distance-top:0;mso-wrap-distance-right:9pt;mso-wrap-distance-bottom:0;mso-position-horizontal:absolute;mso-position-horizontal-relative:text;mso-position-vertical:absolute;mso-position-vertical-relative:text;mso-width-percent:0;mso-height-percent:0;mso-width-relative:margin;mso-height-relative:margin;v-text-anchor:middle" arcsize="10923f" o:gfxdata="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" filled="f" strokecolor="red" strokeweight="2.25pt">
                 <v:stroke joinstyle="miter"/>
@@ -5163,7 +5057,6 @@
         <w:keepLines/>
       </w:pPr>
       <w:r>
-        <w:lastRenderedPageBreak/>
         <w:t>We will</w:t>
       </w:r>
       <w:r>
@@ -5221,6 +5114,7 @@
         <w:keepLines/>
       </w:pPr>
       <w:r>
+        <w:lastRenderedPageBreak/>
         <w:t xml:space="preserve">On the Characteristics tab, add a new Vendor Specific Service called </w:t>
       </w:r>
       <w:proofErr w:type="spellStart"/>
@@ -5309,7 +5203,7 @@
               </wp:anchor>
             </w:drawing>
           </mc:Choice>
-          <mc:Fallback xmlns:cx="http://schemas.microsoft.com/office/drawing/2014/chartex" xmlns:cx1="http://schemas.microsoft.com/office/drawing/2015/9/8/chartex" xmlns:cx2="http://schemas.microsoft.com/office/drawing/2015/10/21/chartex" xmlns:cx3="http://schemas.microsoft.com/office/drawing/2016/5/9/chartex" xmlns:cx4="http://schemas.microsoft.com/office/drawing/2016/5/10/chartex" xmlns:cx5="http://schemas.microsoft.com/office/drawing/2016/5/11/chartex" xmlns:cx6="http://schemas.microsoft.com/office/drawing/2016/5/12/chartex" xmlns:cx7="http://schemas.microsoft.com/office/drawing/2016/5/13/chartex" xmlns:cx8="http://schemas.microsoft.com/office/drawing/2016/5/14/chartex" xmlns:aink="http://schemas.microsoft.com/office/drawing/2016/ink" xmlns:am3d="http://schemas.microsoft.com/office/drawing/2017/model3d" xmlns:w16cid="http://schemas.microsoft.com/office/word/2016/wordml/cid" xmlns:w16se="http://schemas.microsoft.com/office/word/2015/wordml/symex">
+          <mc:Fallback xmlns:mv="urn:schemas-microsoft-com:mac:vml" xmlns:mo="http://schemas.microsoft.com/office/mac/office/2008/main">
             <w:pict>
               <v:roundrect w14:anchorId="1A87C918" id="Rectangle: Rounded Corners 14" o:spid="_x0000_s1026" style="position:absolute;margin-left:96.45pt;margin-top:267.3pt;width:38.7pt;height:13.9pt;z-index:251665408;visibility:visible;mso-wrap-style:square;mso-width-percent:0;mso-height-percent:0;mso-wrap-distance-left:9pt;mso-wrap-distance-top:0;mso-wrap-distance-right:9pt;mso-wrap-distance-bottom:0;mso-position-horizontal:absolute;mso-position-horizontal-relative:text;mso-position-vertical:absolute;mso-position-vertical-relative:text;mso-width-percent:0;mso-height-percent:0;mso-width-relative:margin;mso-height-relative:margin;v-text-anchor:middle" arcsize="10923f" o:gfxdata="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" filled="f" strokecolor="red" strokeweight="2.25pt">
                 <v:stroke joinstyle="miter"/>
@@ -5391,7 +5285,7 @@
               </wp:anchor>
             </w:drawing>
           </mc:Choice>
-          <mc:Fallback xmlns:cx="http://schemas.microsoft.com/office/drawing/2014/chartex" xmlns:cx1="http://schemas.microsoft.com/office/drawing/2015/9/8/chartex" xmlns:cx2="http://schemas.microsoft.com/office/drawing/2015/10/21/chartex" xmlns:cx3="http://schemas.microsoft.com/office/drawing/2016/5/9/chartex" xmlns:cx4="http://schemas.microsoft.com/office/drawing/2016/5/10/chartex" xmlns:cx5="http://schemas.microsoft.com/office/drawing/2016/5/11/chartex" xmlns:cx6="http://schemas.microsoft.com/office/drawing/2016/5/12/chartex" xmlns:cx7="http://schemas.microsoft.com/office/drawing/2016/5/13/chartex" xmlns:cx8="http://schemas.microsoft.com/office/drawing/2016/5/14/chartex" xmlns:aink="http://schemas.microsoft.com/office/drawing/2016/ink" xmlns:am3d="http://schemas.microsoft.com/office/drawing/2017/model3d" xmlns:w16cid="http://schemas.microsoft.com/office/word/2016/wordml/cid" xmlns:w16se="http://schemas.microsoft.com/office/word/2015/wordml/symex">
+          <mc:Fallback xmlns:mv="urn:schemas-microsoft-com:mac:vml" xmlns:mo="http://schemas.microsoft.com/office/mac/office/2008/main">
             <w:pict>
               <v:roundrect w14:anchorId="419AC6BB" id="Rectangle: Rounded Corners 12" o:spid="_x0000_s1026" style="position:absolute;margin-left:64.55pt;margin-top:215pt;width:132.45pt;height:15.6pt;z-index:251663360;visibility:visible;mso-wrap-style:square;mso-width-percent:0;mso-height-percent:0;mso-wrap-distance-left:9pt;mso-wrap-distance-top:0;mso-wrap-distance-right:9pt;mso-wrap-distance-bottom:0;mso-position-horizontal:absolute;mso-position-horizontal-relative:text;mso-position-vertical:absolute;mso-position-vertical-relative:text;mso-width-percent:0;mso-height-percent:0;mso-width-relative:margin;mso-height-relative:margin;v-text-anchor:middle" arcsize="10923f" o:gfxdata="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" filled="f" strokecolor="red" strokeweight="2.25pt">
                 <v:stroke joinstyle="miter"/>
@@ -5447,7 +5341,6 @@
         <w:keepLines/>
       </w:pPr>
       <w:r>
-        <w:lastRenderedPageBreak/>
         <w:t>Next, add a Vendor Spe</w:t>
       </w:r>
       <w:r>
@@ -5534,7 +5427,7 @@
               </wp:anchor>
             </w:drawing>
           </mc:Choice>
-          <mc:Fallback xmlns:cx="http://schemas.microsoft.com/office/drawing/2014/chartex" xmlns:cx1="http://schemas.microsoft.com/office/drawing/2015/9/8/chartex" xmlns:cx2="http://schemas.microsoft.com/office/drawing/2015/10/21/chartex" xmlns:cx3="http://schemas.microsoft.com/office/drawing/2016/5/9/chartex" xmlns:cx4="http://schemas.microsoft.com/office/drawing/2016/5/10/chartex" xmlns:cx5="http://schemas.microsoft.com/office/drawing/2016/5/11/chartex" xmlns:cx6="http://schemas.microsoft.com/office/drawing/2016/5/12/chartex" xmlns:cx7="http://schemas.microsoft.com/office/drawing/2016/5/13/chartex" xmlns:cx8="http://schemas.microsoft.com/office/drawing/2016/5/14/chartex" xmlns:aink="http://schemas.microsoft.com/office/drawing/2016/ink" xmlns:am3d="http://schemas.microsoft.com/office/drawing/2017/model3d" xmlns:w16cid="http://schemas.microsoft.com/office/word/2016/wordml/cid" xmlns:w16se="http://schemas.microsoft.com/office/word/2015/wordml/symex">
+          <mc:Fallback xmlns:mv="urn:schemas-microsoft-com:mac:vml" xmlns:mo="http://schemas.microsoft.com/office/mac/office/2008/main">
             <w:pict>
               <v:roundrect w14:anchorId="415A004D" id="Rectangle: Rounded Corners 19" o:spid="_x0000_s1026" style="position:absolute;margin-left:281.2pt;margin-top:143.95pt;width:12.25pt;height:13.15pt;z-index:251673600;visibility:visible;mso-wrap-style:square;mso-width-percent:0;mso-height-percent:0;mso-wrap-distance-left:9pt;mso-wrap-distance-top:0;mso-wrap-distance-right:9pt;mso-wrap-distance-bottom:0;mso-position-horizontal:absolute;mso-position-horizontal-relative:text;mso-position-vertical:absolute;mso-position-vertical-relative:text;mso-width-percent:0;mso-height-percent:0;mso-width-relative:margin;mso-height-relative:margin;v-text-anchor:middle" arcsize="10923f" o:gfxdata="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" filled="f" strokecolor="red" strokeweight="2.25pt">
                 <v:stroke joinstyle="miter"/>
@@ -5616,7 +5509,7 @@
               </wp:anchor>
             </w:drawing>
           </mc:Choice>
-          <mc:Fallback xmlns:cx="http://schemas.microsoft.com/office/drawing/2014/chartex" xmlns:cx1="http://schemas.microsoft.com/office/drawing/2015/9/8/chartex" xmlns:cx2="http://schemas.microsoft.com/office/drawing/2015/10/21/chartex" xmlns:cx3="http://schemas.microsoft.com/office/drawing/2016/5/9/chartex" xmlns:cx4="http://schemas.microsoft.com/office/drawing/2016/5/10/chartex" xmlns:cx5="http://schemas.microsoft.com/office/drawing/2016/5/11/chartex" xmlns:cx6="http://schemas.microsoft.com/office/drawing/2016/5/12/chartex" xmlns:cx7="http://schemas.microsoft.com/office/drawing/2016/5/13/chartex" xmlns:cx8="http://schemas.microsoft.com/office/drawing/2016/5/14/chartex" xmlns:aink="http://schemas.microsoft.com/office/drawing/2016/ink" xmlns:am3d="http://schemas.microsoft.com/office/drawing/2017/model3d" xmlns:w16cid="http://schemas.microsoft.com/office/word/2016/wordml/cid" xmlns:w16se="http://schemas.microsoft.com/office/word/2015/wordml/symex">
+          <mc:Fallback xmlns:mv="urn:schemas-microsoft-com:mac:vml" xmlns:mo="http://schemas.microsoft.com/office/mac/office/2008/main">
             <w:pict>
               <v:roundrect w14:anchorId="53BE25FA" id="Rectangle: Rounded Corners 18" o:spid="_x0000_s1026" style="position:absolute;margin-left:281.9pt;margin-top:81.45pt;width:87.6pt;height:27.15pt;z-index:251671552;visibility:visible;mso-wrap-style:square;mso-width-percent:0;mso-height-percent:0;mso-wrap-distance-left:9pt;mso-wrap-distance-top:0;mso-wrap-distance-right:9pt;mso-wrap-distance-bottom:0;mso-position-horizontal:absolute;mso-position-horizontal-relative:text;mso-position-vertical:absolute;mso-position-vertical-relative:text;mso-width-percent:0;mso-height-percent:0;mso-width-relative:margin;mso-height-relative:margin;v-text-anchor:middle" arcsize="10923f" o:gfxdata="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" filled="f" strokecolor="red" strokeweight="2.25pt">
                 <v:stroke joinstyle="miter"/>
@@ -5698,7 +5591,7 @@
               </wp:anchor>
             </w:drawing>
           </mc:Choice>
-          <mc:Fallback xmlns:cx="http://schemas.microsoft.com/office/drawing/2014/chartex" xmlns:cx1="http://schemas.microsoft.com/office/drawing/2015/9/8/chartex" xmlns:cx2="http://schemas.microsoft.com/office/drawing/2015/10/21/chartex" xmlns:cx3="http://schemas.microsoft.com/office/drawing/2016/5/9/chartex" xmlns:cx4="http://schemas.microsoft.com/office/drawing/2016/5/10/chartex" xmlns:cx5="http://schemas.microsoft.com/office/drawing/2016/5/11/chartex" xmlns:cx6="http://schemas.microsoft.com/office/drawing/2016/5/12/chartex" xmlns:cx7="http://schemas.microsoft.com/office/drawing/2016/5/13/chartex" xmlns:cx8="http://schemas.microsoft.com/office/drawing/2016/5/14/chartex" xmlns:aink="http://schemas.microsoft.com/office/drawing/2016/ink" xmlns:am3d="http://schemas.microsoft.com/office/drawing/2017/model3d" xmlns:w16cid="http://schemas.microsoft.com/office/word/2016/wordml/cid" xmlns:w16se="http://schemas.microsoft.com/office/word/2015/wordml/symex">
+          <mc:Fallback xmlns:mv="urn:schemas-microsoft-com:mac:vml" xmlns:mo="http://schemas.microsoft.com/office/mac/office/2008/main">
             <w:pict>
               <v:roundrect w14:anchorId="29FE44B3" id="Rectangle: Rounded Corners 17" o:spid="_x0000_s1026" style="position:absolute;margin-left:63.6pt;margin-top:239.5pt;width:132.45pt;height:15.6pt;z-index:251669504;visibility:visible;mso-wrap-style:square;mso-width-percent:0;mso-height-percent:0;mso-wrap-distance-left:9pt;mso-wrap-distance-top:0;mso-wrap-distance-right:9pt;mso-wrap-distance-bottom:0;mso-position-horizontal:absolute;mso-position-horizontal-relative:text;mso-position-vertical:absolute;mso-position-vertical-relative:text;mso-width-percent:0;mso-height-percent:0;mso-width-relative:margin;mso-height-relative:margin;v-text-anchor:middle" arcsize="10923f" o:gfxdata="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" filled="f" strokecolor="red" strokeweight="2.25pt">
                 <v:stroke joinstyle="miter"/>
@@ -5780,7 +5673,7 @@
               </wp:anchor>
             </w:drawing>
           </mc:Choice>
-          <mc:Fallback xmlns:cx="http://schemas.microsoft.com/office/drawing/2014/chartex" xmlns:cx1="http://schemas.microsoft.com/office/drawing/2015/9/8/chartex" xmlns:cx2="http://schemas.microsoft.com/office/drawing/2015/10/21/chartex" xmlns:cx3="http://schemas.microsoft.com/office/drawing/2016/5/9/chartex" xmlns:cx4="http://schemas.microsoft.com/office/drawing/2016/5/10/chartex" xmlns:cx5="http://schemas.microsoft.com/office/drawing/2016/5/11/chartex" xmlns:cx6="http://schemas.microsoft.com/office/drawing/2016/5/12/chartex" xmlns:cx7="http://schemas.microsoft.com/office/drawing/2016/5/13/chartex" xmlns:cx8="http://schemas.microsoft.com/office/drawing/2016/5/14/chartex" xmlns:aink="http://schemas.microsoft.com/office/drawing/2016/ink" xmlns:am3d="http://schemas.microsoft.com/office/drawing/2017/model3d" xmlns:w16cid="http://schemas.microsoft.com/office/word/2016/wordml/cid" xmlns:w16se="http://schemas.microsoft.com/office/word/2015/wordml/symex">
+          <mc:Fallback xmlns:mv="urn:schemas-microsoft-com:mac:vml" xmlns:mo="http://schemas.microsoft.com/office/mac/office/2008/main">
             <w:pict>
               <v:roundrect w14:anchorId="061BA308" id="Rectangle: Rounded Corners 16" o:spid="_x0000_s1026" style="position:absolute;margin-left:70.65pt;margin-top:36.65pt;width:38.05pt;height:8.85pt;z-index:251667456;visibility:visible;mso-wrap-style:square;mso-width-percent:0;mso-height-percent:0;mso-wrap-distance-left:9pt;mso-wrap-distance-top:0;mso-wrap-distance-right:9pt;mso-wrap-distance-bottom:0;mso-position-horizontal:absolute;mso-position-horizontal-relative:text;mso-position-vertical:absolute;mso-position-vertical-relative:text;mso-width-percent:0;mso-height-percent:0;mso-width-relative:margin;mso-height-relative:margin;v-text-anchor:middle" arcsize="10923f" o:gfxdata="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" filled="f" strokecolor="red" strokeweight="2.25pt">
                 <v:stroke joinstyle="miter"/>
@@ -5836,6 +5729,7 @@
         <w:keepLines/>
       </w:pPr>
       <w:r>
+        <w:lastRenderedPageBreak/>
         <w:t>On the Properties tab, we</w:t>
       </w:r>
       <w:r>
@@ -5919,7 +5813,7 @@
               </wp:anchor>
             </w:drawing>
           </mc:Choice>
-          <mc:Fallback xmlns:cx="http://schemas.microsoft.com/office/drawing/2014/chartex" xmlns:cx1="http://schemas.microsoft.com/office/drawing/2015/9/8/chartex" xmlns:cx2="http://schemas.microsoft.com/office/drawing/2015/10/21/chartex" xmlns:cx3="http://schemas.microsoft.com/office/drawing/2016/5/9/chartex" xmlns:cx4="http://schemas.microsoft.com/office/drawing/2016/5/10/chartex" xmlns:cx5="http://schemas.microsoft.com/office/drawing/2016/5/11/chartex" xmlns:cx6="http://schemas.microsoft.com/office/drawing/2016/5/12/chartex" xmlns:cx7="http://schemas.microsoft.com/office/drawing/2016/5/13/chartex" xmlns:cx8="http://schemas.microsoft.com/office/drawing/2016/5/14/chartex" xmlns:aink="http://schemas.microsoft.com/office/drawing/2016/ink" xmlns:am3d="http://schemas.microsoft.com/office/drawing/2017/model3d" xmlns:w16cid="http://schemas.microsoft.com/office/word/2016/wordml/cid" xmlns:w16se="http://schemas.microsoft.com/office/word/2015/wordml/symex">
+          <mc:Fallback xmlns:mv="urn:schemas-microsoft-com:mac:vml" xmlns:mo="http://schemas.microsoft.com/office/mac/office/2008/main">
             <w:pict>
               <v:roundrect w14:anchorId="51B42187" id="Rectangle: Rounded Corners 55330" o:spid="_x0000_s1026" style="position:absolute;margin-left:247.15pt;margin-top:86.65pt;width:36pt;height:10.2pt;z-index:251687936;visibility:visible;mso-wrap-style:square;mso-width-percent:0;mso-height-percent:0;mso-wrap-distance-left:9pt;mso-wrap-distance-top:0;mso-wrap-distance-right:9pt;mso-wrap-distance-bottom:0;mso-position-horizontal:absolute;mso-position-horizontal-relative:text;mso-position-vertical:absolute;mso-position-vertical-relative:text;mso-width-percent:0;mso-height-percent:0;mso-width-relative:margin;mso-height-relative:margin;v-text-anchor:middle" arcsize="10923f" o:gfxdata="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" filled="f" strokecolor="red" strokeweight="2.25pt">
                 <v:stroke joinstyle="miter"/>
@@ -6001,7 +5895,7 @@
               </wp:anchor>
             </w:drawing>
           </mc:Choice>
-          <mc:Fallback xmlns:cx="http://schemas.microsoft.com/office/drawing/2014/chartex" xmlns:cx1="http://schemas.microsoft.com/office/drawing/2015/9/8/chartex" xmlns:cx2="http://schemas.microsoft.com/office/drawing/2015/10/21/chartex" xmlns:cx3="http://schemas.microsoft.com/office/drawing/2016/5/9/chartex" xmlns:cx4="http://schemas.microsoft.com/office/drawing/2016/5/10/chartex" xmlns:cx5="http://schemas.microsoft.com/office/drawing/2016/5/11/chartex" xmlns:cx6="http://schemas.microsoft.com/office/drawing/2016/5/12/chartex" xmlns:cx7="http://schemas.microsoft.com/office/drawing/2016/5/13/chartex" xmlns:cx8="http://schemas.microsoft.com/office/drawing/2016/5/14/chartex" xmlns:aink="http://schemas.microsoft.com/office/drawing/2016/ink" xmlns:am3d="http://schemas.microsoft.com/office/drawing/2017/model3d" xmlns:w16cid="http://schemas.microsoft.com/office/word/2016/wordml/cid" xmlns:w16se="http://schemas.microsoft.com/office/word/2015/wordml/symex">
+          <mc:Fallback xmlns:mv="urn:schemas-microsoft-com:mac:vml" xmlns:mo="http://schemas.microsoft.com/office/mac/office/2008/main">
             <w:pict>
               <v:roundrect w14:anchorId="72710F00" id="Rectangle: Rounded Corners 21" o:spid="_x0000_s1026" style="position:absolute;margin-left:208.5pt;margin-top:117.3pt;width:30.6pt;height:9.65pt;z-index:251675648;visibility:visible;mso-wrap-style:square;mso-width-percent:0;mso-height-percent:0;mso-wrap-distance-left:9pt;mso-wrap-distance-top:0;mso-wrap-distance-right:9pt;mso-wrap-distance-bottom:0;mso-position-horizontal:absolute;mso-position-horizontal-relative:text;mso-position-vertical:absolute;mso-position-vertical-relative:text;mso-width-percent:0;mso-height-percent:0;mso-width-relative:margin;mso-height-relative:margin;v-text-anchor:middle" arcsize="10923f" o:gfxdata="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" filled="f" strokecolor="red" strokeweight="2.25pt">
                 <v:stroke joinstyle="miter"/>
@@ -6083,7 +5977,7 @@
               </wp:anchor>
             </w:drawing>
           </mc:Choice>
-          <mc:Fallback xmlns:cx="http://schemas.microsoft.com/office/drawing/2014/chartex" xmlns:cx1="http://schemas.microsoft.com/office/drawing/2015/9/8/chartex" xmlns:cx2="http://schemas.microsoft.com/office/drawing/2015/10/21/chartex" xmlns:cx3="http://schemas.microsoft.com/office/drawing/2016/5/9/chartex" xmlns:cx4="http://schemas.microsoft.com/office/drawing/2016/5/10/chartex" xmlns:cx5="http://schemas.microsoft.com/office/drawing/2016/5/11/chartex" xmlns:cx6="http://schemas.microsoft.com/office/drawing/2016/5/12/chartex" xmlns:cx7="http://schemas.microsoft.com/office/drawing/2016/5/13/chartex" xmlns:cx8="http://schemas.microsoft.com/office/drawing/2016/5/14/chartex" xmlns:aink="http://schemas.microsoft.com/office/drawing/2016/ink" xmlns:am3d="http://schemas.microsoft.com/office/drawing/2017/model3d" xmlns:w16cid="http://schemas.microsoft.com/office/word/2016/wordml/cid" xmlns:w16se="http://schemas.microsoft.com/office/word/2015/wordml/symex">
+          <mc:Fallback xmlns:mv="urn:schemas-microsoft-com:mac:vml" xmlns:mo="http://schemas.microsoft.com/office/mac/office/2008/main">
             <w:pict>
               <v:roundrect w14:anchorId="5AF964FF" id="Rectangle: Rounded Corners 25" o:spid="_x0000_s1026" style="position:absolute;margin-left:209.1pt;margin-top:147.2pt;width:30.6pt;height:9.1pt;z-index:251677696;visibility:visible;mso-wrap-style:square;mso-width-percent:0;mso-height-percent:0;mso-wrap-distance-left:9pt;mso-wrap-distance-top:0;mso-wrap-distance-right:9pt;mso-wrap-distance-bottom:0;mso-position-horizontal:absolute;mso-position-horizontal-relative:text;mso-position-vertical:absolute;mso-position-vertical-relative:text;mso-width-percent:0;mso-height-percent:0;mso-width-relative:margin;mso-height-relative:margin;v-text-anchor:middle" arcsize="10923f" o:gfxdata="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" filled="f" strokecolor="red" strokeweight="2.25pt">
                 <v:stroke joinstyle="miter"/>
@@ -6146,7 +6040,6 @@
         <w:keepLines/>
       </w:pPr>
       <w:r>
-        <w:lastRenderedPageBreak/>
         <w:t>Now c</w:t>
       </w:r>
       <w:r>
@@ -6281,7 +6174,7 @@
               </wp:anchor>
             </w:drawing>
           </mc:Choice>
-          <mc:Fallback xmlns:cx="http://schemas.microsoft.com/office/drawing/2014/chartex" xmlns:cx1="http://schemas.microsoft.com/office/drawing/2015/9/8/chartex" xmlns:cx2="http://schemas.microsoft.com/office/drawing/2015/10/21/chartex" xmlns:cx3="http://schemas.microsoft.com/office/drawing/2016/5/9/chartex" xmlns:cx4="http://schemas.microsoft.com/office/drawing/2016/5/10/chartex" xmlns:cx5="http://schemas.microsoft.com/office/drawing/2016/5/11/chartex" xmlns:cx6="http://schemas.microsoft.com/office/drawing/2016/5/12/chartex" xmlns:cx7="http://schemas.microsoft.com/office/drawing/2016/5/13/chartex" xmlns:cx8="http://schemas.microsoft.com/office/drawing/2016/5/14/chartex" xmlns:aink="http://schemas.microsoft.com/office/drawing/2016/ink" xmlns:am3d="http://schemas.microsoft.com/office/drawing/2017/model3d" xmlns:w16cid="http://schemas.microsoft.com/office/word/2016/wordml/cid" xmlns:w16se="http://schemas.microsoft.com/office/word/2015/wordml/symex">
+          <mc:Fallback xmlns:mv="urn:schemas-microsoft-com:mac:vml" xmlns:mo="http://schemas.microsoft.com/office/mac/office/2008/main">
             <w:pict>
               <v:roundrect w14:anchorId="31AE1F21" id="Rectangle: Rounded Corners 55328" o:spid="_x0000_s1026" style="position:absolute;margin-left:279.4pt;margin-top:86.55pt;width:44.6pt;height:12.35pt;z-index:251685888;visibility:visible;mso-wrap-style:square;mso-width-percent:0;mso-height-percent:0;mso-wrap-distance-left:9pt;mso-wrap-distance-top:0;mso-wrap-distance-right:9pt;mso-wrap-distance-bottom:0;mso-position-horizontal:absolute;mso-position-horizontal-relative:text;mso-position-vertical:absolute;mso-position-vertical-relative:text;mso-width-percent:0;mso-height-percent:0;mso-width-relative:margin;mso-height-relative:margin;v-text-anchor:middle" arcsize="10923f" o:gfxdata="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" filled="f" strokecolor="red" strokeweight="2.25pt">
                 <v:stroke joinstyle="miter"/>
@@ -6363,7 +6256,7 @@
               </wp:anchor>
             </w:drawing>
           </mc:Choice>
-          <mc:Fallback xmlns:cx="http://schemas.microsoft.com/office/drawing/2014/chartex" xmlns:cx1="http://schemas.microsoft.com/office/drawing/2015/9/8/chartex" xmlns:cx2="http://schemas.microsoft.com/office/drawing/2015/10/21/chartex" xmlns:cx3="http://schemas.microsoft.com/office/drawing/2016/5/9/chartex" xmlns:cx4="http://schemas.microsoft.com/office/drawing/2016/5/10/chartex" xmlns:cx5="http://schemas.microsoft.com/office/drawing/2016/5/11/chartex" xmlns:cx6="http://schemas.microsoft.com/office/drawing/2016/5/12/chartex" xmlns:cx7="http://schemas.microsoft.com/office/drawing/2016/5/13/chartex" xmlns:cx8="http://schemas.microsoft.com/office/drawing/2016/5/14/chartex" xmlns:aink="http://schemas.microsoft.com/office/drawing/2016/ink" xmlns:am3d="http://schemas.microsoft.com/office/drawing/2017/model3d" xmlns:w16cid="http://schemas.microsoft.com/office/word/2016/wordml/cid" xmlns:w16se="http://schemas.microsoft.com/office/word/2015/wordml/symex">
+          <mc:Fallback xmlns:mv="urn:schemas-microsoft-com:mac:vml" xmlns:mo="http://schemas.microsoft.com/office/mac/office/2008/main">
             <w:pict>
               <v:roundrect w14:anchorId="47F2E811" id="Rectangle: Rounded Corners 29" o:spid="_x0000_s1026" style="position:absolute;margin-left:208.95pt;margin-top:109.55pt;width:30.6pt;height:9.65pt;z-index:251681792;visibility:visible;mso-wrap-style:square;mso-width-percent:0;mso-height-percent:0;mso-wrap-distance-left:9pt;mso-wrap-distance-top:0;mso-wrap-distance-right:9pt;mso-wrap-distance-bottom:0;mso-position-horizontal:absolute;mso-position-horizontal-relative:text;mso-position-vertical:absolute;mso-position-vertical-relative:text;mso-width-percent:0;mso-height-percent:0;mso-width-relative:margin;mso-height-relative:margin;v-text-anchor:middle" arcsize="10923f" o:gfxdata="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" filled="f" strokecolor="red" strokeweight="2.25pt">
                 <v:stroke joinstyle="miter"/>
@@ -6445,7 +6338,7 @@
               </wp:anchor>
             </w:drawing>
           </mc:Choice>
-          <mc:Fallback xmlns:cx="http://schemas.microsoft.com/office/drawing/2014/chartex" xmlns:cx1="http://schemas.microsoft.com/office/drawing/2015/9/8/chartex" xmlns:cx2="http://schemas.microsoft.com/office/drawing/2015/10/21/chartex" xmlns:cx3="http://schemas.microsoft.com/office/drawing/2016/5/9/chartex" xmlns:cx4="http://schemas.microsoft.com/office/drawing/2016/5/10/chartex" xmlns:cx5="http://schemas.microsoft.com/office/drawing/2016/5/11/chartex" xmlns:cx6="http://schemas.microsoft.com/office/drawing/2016/5/12/chartex" xmlns:cx7="http://schemas.microsoft.com/office/drawing/2016/5/13/chartex" xmlns:cx8="http://schemas.microsoft.com/office/drawing/2016/5/14/chartex" xmlns:aink="http://schemas.microsoft.com/office/drawing/2016/ink" xmlns:am3d="http://schemas.microsoft.com/office/drawing/2017/model3d" xmlns:w16cid="http://schemas.microsoft.com/office/word/2016/wordml/cid" xmlns:w16se="http://schemas.microsoft.com/office/word/2015/wordml/symex">
+          <mc:Fallback xmlns:mv="urn:schemas-microsoft-com:mac:vml" xmlns:mo="http://schemas.microsoft.com/office/mac/office/2008/main">
             <w:pict>
               <v:roundrect w14:anchorId="64C2C98A" id="Rectangle: Rounded Corners 28" o:spid="_x0000_s1026" style="position:absolute;margin-left:209pt;margin-top:139.2pt;width:69.3pt;height:10.65pt;z-index:251679744;visibility:visible;mso-wrap-style:square;mso-width-percent:0;mso-height-percent:0;mso-wrap-distance-left:9pt;mso-wrap-distance-top:0;mso-wrap-distance-right:9pt;mso-wrap-distance-bottom:0;mso-position-horizontal:absolute;mso-position-horizontal-relative:text;mso-position-vertical:absolute;mso-position-vertical-relative:text;mso-width-percent:0;mso-height-percent:0;mso-width-relative:margin;mso-height-relative:margin;v-text-anchor:middle" arcsize="10923f" o:gfxdata="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" filled="f" strokecolor="red" strokeweight="2.25pt">
                 <v:stroke joinstyle="miter"/>
@@ -6508,6 +6401,7 @@
         <w:keepLines/>
       </w:pPr>
       <w:r>
+        <w:lastRenderedPageBreak/>
         <w:t>Enabling</w:t>
       </w:r>
       <w:r>
@@ -6618,7 +6512,7 @@
               </wp:anchor>
             </w:drawing>
           </mc:Choice>
-          <mc:Fallback xmlns:cx="http://schemas.microsoft.com/office/drawing/2014/chartex" xmlns:cx1="http://schemas.microsoft.com/office/drawing/2015/9/8/chartex" xmlns:cx2="http://schemas.microsoft.com/office/drawing/2015/10/21/chartex" xmlns:cx3="http://schemas.microsoft.com/office/drawing/2016/5/9/chartex" xmlns:cx4="http://schemas.microsoft.com/office/drawing/2016/5/10/chartex" xmlns:cx5="http://schemas.microsoft.com/office/drawing/2016/5/11/chartex" xmlns:cx6="http://schemas.microsoft.com/office/drawing/2016/5/12/chartex" xmlns:cx7="http://schemas.microsoft.com/office/drawing/2016/5/13/chartex" xmlns:cx8="http://schemas.microsoft.com/office/drawing/2016/5/14/chartex" xmlns:aink="http://schemas.microsoft.com/office/drawing/2016/ink" xmlns:am3d="http://schemas.microsoft.com/office/drawing/2017/model3d" xmlns:w16cid="http://schemas.microsoft.com/office/word/2016/wordml/cid" xmlns:w16se="http://schemas.microsoft.com/office/word/2015/wordml/symex">
+          <mc:Fallback xmlns:mv="urn:schemas-microsoft-com:mac:vml" xmlns:mo="http://schemas.microsoft.com/office/mac/office/2008/main">
             <w:pict>
               <v:roundrect w14:anchorId="42EE5875" id="Rectangle: Rounded Corners 31" o:spid="_x0000_s1026" style="position:absolute;margin-left:185.9pt;margin-top:109.3pt;width:176.2pt;height:63.9pt;z-index:251683840;visibility:visible;mso-wrap-style:square;mso-width-percent:0;mso-height-percent:0;mso-wrap-distance-left:9pt;mso-wrap-distance-top:0;mso-wrap-distance-right:9pt;mso-wrap-distance-bottom:0;mso-position-horizontal:absolute;mso-position-horizontal-relative:text;mso-position-vertical:absolute;mso-position-vertical-relative:text;mso-width-percent:0;mso-height-percent:0;mso-width-relative:margin;mso-height-relative:margin;v-text-anchor:middle" arcsize="10923f" o:gfxdata="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" filled="f" strokecolor="red" strokeweight="2.25pt">
                 <v:stroke joinstyle="miter"/>
@@ -6700,7 +6594,7 @@
               </wp:anchor>
             </w:drawing>
           </mc:Choice>
-          <mc:Fallback xmlns:cx="http://schemas.microsoft.com/office/drawing/2014/chartex" xmlns:cx1="http://schemas.microsoft.com/office/drawing/2015/9/8/chartex" xmlns:cx2="http://schemas.microsoft.com/office/drawing/2015/10/21/chartex" xmlns:cx3="http://schemas.microsoft.com/office/drawing/2016/5/9/chartex" xmlns:cx4="http://schemas.microsoft.com/office/drawing/2016/5/10/chartex" xmlns:cx5="http://schemas.microsoft.com/office/drawing/2016/5/11/chartex" xmlns:cx6="http://schemas.microsoft.com/office/drawing/2016/5/12/chartex" xmlns:cx7="http://schemas.microsoft.com/office/drawing/2016/5/13/chartex" xmlns:cx8="http://schemas.microsoft.com/office/drawing/2016/5/14/chartex" xmlns:aink="http://schemas.microsoft.com/office/drawing/2016/ink" xmlns:am3d="http://schemas.microsoft.com/office/drawing/2017/model3d" xmlns:w16cid="http://schemas.microsoft.com/office/word/2016/wordml/cid" xmlns:w16se="http://schemas.microsoft.com/office/word/2015/wordml/symex">
+          <mc:Fallback xmlns:mv="urn:schemas-microsoft-com:mac:vml" xmlns:mo="http://schemas.microsoft.com/office/mac/office/2008/main">
             <w:pict>
               <v:roundrect w14:anchorId="57AB5560" id="Rectangle: Rounded Corners 55331" o:spid="_x0000_s1026" style="position:absolute;margin-left:300.9pt;margin-top:86.2pt;width:54.8pt;height:15.6pt;z-index:251689984;visibility:visible;mso-wrap-style:square;mso-width-percent:0;mso-height-percent:0;mso-wrap-distance-left:9pt;mso-wrap-distance-top:0;mso-wrap-distance-right:9pt;mso-wrap-distance-bottom:0;mso-position-horizontal:absolute;mso-position-horizontal-relative:text;mso-position-vertical:absolute;mso-position-vertical-relative:text;mso-width-percent:0;mso-height-percent:0;mso-width-relative:margin;mso-height-relative:margin;v-text-anchor:middle" arcsize="10923f" o:gfxdata="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" filled="f" strokecolor="red" strokeweight="2.25pt">
                 <v:stroke joinstyle="miter"/>
@@ -6794,7 +6688,6 @@
         </w:numPr>
       </w:pPr>
       <w:r>
-        <w:lastRenderedPageBreak/>
         <w:t xml:space="preserve">Add includes </w:t>
       </w:r>
       <w:r>
@@ -7009,6 +6902,7 @@
         <w:rPr>
           <w:noProof/>
         </w:rPr>
+        <w:lastRenderedPageBreak/>
         <w:drawing>
           <wp:inline distT="0" distB="0" distL="0" distR="0" wp14:anchorId="4C4C2FF3" wp14:editId="56A354FD">
             <wp:extent cx="5336275" cy="2362040"/>
@@ -7103,15 +6997,7 @@
         <w:t xml:space="preserve"> a GATT disconnection, reset the connection ID. The ID</w:t>
       </w:r>
       <w:r>
-        <w:t xml:space="preserve"> is needed to send a notification – you need to tell it which connected device to send the notification to. In our </w:t>
-      </w:r>
-      <w:proofErr w:type="gramStart"/>
-      <w:r>
-        <w:t>case</w:t>
-      </w:r>
-      <w:proofErr w:type="gramEnd"/>
-      <w:r>
-        <w:t xml:space="preserve"> we only allow one connection at a time but there are devices that allow multiple connections.</w:t>
+        <w:t xml:space="preserve"> is needed to send a notification – you need to tell it which connected device to send the notification to. In our case we only allow one connection at a time but there are devices that allow multiple connections.</w:t>
       </w:r>
     </w:p>
     <w:p>
@@ -7273,7 +7159,6 @@
         <w:rPr>
           <w:noProof/>
         </w:rPr>
-        <w:lastRenderedPageBreak/>
         <w:drawing>
           <wp:inline distT="0" distB="0" distL="0" distR="0" wp14:anchorId="49C2252A" wp14:editId="5E81D67A">
             <wp:extent cx="5943600" cy="1355725"/>
@@ -7328,6 +7213,7 @@
         <w:spacing w:after="0"/>
       </w:pPr>
       <w:r>
+        <w:lastRenderedPageBreak/>
         <w:t xml:space="preserve">In the ISR, </w:t>
       </w:r>
       <w:r>
@@ -8036,9 +7922,9 @@
         <w:tblLook w:val="04A0" w:firstRow="1" w:lastRow="0" w:firstColumn="1" w:lastColumn="0" w:noHBand="0" w:noVBand="1"/>
       </w:tblPr>
       <w:tblGrid>
-        <w:gridCol w:w="1460"/>
-        <w:gridCol w:w="5339"/>
-        <w:gridCol w:w="3822"/>
+        <w:gridCol w:w="1359"/>
+        <w:gridCol w:w="4585"/>
+        <w:gridCol w:w="3555"/>
       </w:tblGrid>
       <w:tr>
         <w:tc>
@@ -8113,11 +7999,9 @@
             <w:shd w:val="clear" w:color="auto" w:fill="DEEAF6" w:themeFill="accent1" w:themeFillTint="33"/>
           </w:tcPr>
           <w:p>
-            <w:proofErr w:type="spellStart"/>
             <w:r>
               <w:t>Powerup</w:t>
             </w:r>
-            <w:proofErr w:type="spellEnd"/>
           </w:p>
         </w:tc>
         <w:tc>
@@ -8295,7 +8179,6 @@
           </w:p>
           <w:p>
             <w:r>
-              <w:lastRenderedPageBreak/>
               <w:t>(if secure link is required)</w:t>
             </w:r>
           </w:p>
@@ -8307,7 +8190,6 @@
           </w:tcPr>
           <w:p>
             <w:r>
-              <w:lastRenderedPageBreak/>
               <w:t>BTM_SECURITY_REQUEST_EVT</w:t>
             </w:r>
           </w:p>
@@ -8319,11 +8201,7 @@
           </w:tcPr>
           <w:p>
             <w:r>
-              <w:t xml:space="preserve">The occurs when the client requests a secure connection. When this </w:t>
-            </w:r>
-            <w:r>
-              <w:lastRenderedPageBreak/>
-              <w:t xml:space="preserve">event happens, you need to call </w:t>
+              <w:t xml:space="preserve">The occurs when the client requests a secure connection. When this event happens, you need to call </w:t>
             </w:r>
             <w:proofErr w:type="spellStart"/>
             <w:r>
@@ -8660,11 +8538,7 @@
           </w:tcPr>
           <w:p>
             <w:r>
-              <w:t xml:space="preserve">Upon a disconnect, the firmware will get a GATT event handler callback for the GATT_CONNECTION_STATUS_EVENT (more on this later). At that time, it </w:t>
-            </w:r>
-            <w:r>
-              <w:lastRenderedPageBreak/>
-              <w:t>is the user's responsibility to determine if advertising should be re-started. If it is restarted, then you will get a BLE stack callback once advertisements have restarted with a return value of 3 (fast advertising) or 4 (slow advertising).</w:t>
+              <w:t>Upon a disconnect, the firmware will get a GATT event handler callback for the GATT_CONNECTION_STATUS_EVENT (more on this later). At that time, it is the user's responsibility to determine if advertising should be re-started. If it is restarted, then you will get a BLE stack callback once advertisements have restarted with a return value of 3 (fast advertising) or 4 (slow advertising).</w:t>
             </w:r>
           </w:p>
         </w:tc>
@@ -8943,13 +8817,8 @@
               <w:t>st</w:t>
             </w:r>
             <w:r>
-              <w:t xml:space="preserve"> </w:t>
-            </w:r>
-            <w:proofErr w:type="spellStart"/>
-            <w:r>
-              <w:t>Powerup</w:t>
-            </w:r>
-            <w:proofErr w:type="spellEnd"/>
+              <w:t xml:space="preserve"> Powerup</w:t>
+            </w:r>
           </w:p>
         </w:tc>
         <w:tc>
@@ -9065,11 +8934,7 @@
           </w:tcPr>
           <w:p>
             <w:r>
-              <w:t xml:space="preserve">This occurs when you enable advertisements. You will see a return value of 3 for fast advertisements. After a timeout, you may see this again with a return value of 4 for slow advertisements. Eventually the state changes to 0 (off) if there </w:t>
-            </w:r>
-            <w:r>
-              <w:lastRenderedPageBreak/>
-              <w:t>have been no connections, giving you a chance to save power.</w:t>
+              <w:t>This occurs when you enable advertisements. You will see a return value of 3 for fast advertisements. After a timeout, you may see this again with a return value of 4 for slow advertisements. Eventually the state changes to 0 (off) if there have been no connections, giving you a chance to save power.</w:t>
             </w:r>
           </w:p>
         </w:tc>
@@ -9162,6 +9027,7 @@
           </w:tcPr>
           <w:p>
             <w:r>
+              <w:lastRenderedPageBreak/>
               <w:t>1</w:t>
             </w:r>
             <w:r>
@@ -9355,11 +9221,7 @@
           </w:tcPr>
           <w:p>
             <w:r>
-              <w:t xml:space="preserve">This event only occurs if the IO capabilities are set such that your </w:t>
-            </w:r>
-            <w:r>
-              <w:lastRenderedPageBreak/>
-              <w:t xml:space="preserve">device has the capability to display a value, such as </w:t>
+              <w:t xml:space="preserve">This event only occurs if the IO capabilities are set such that your device has the capability to display a value, such as </w:t>
             </w:r>
             <w:r>
               <w:t>BTM_IO_CAPABILITIES_DISPLAY_ONLY</w:t>
@@ -9480,6 +9342,7 @@
           </w:tcPr>
           <w:p>
             <w:r>
+              <w:lastRenderedPageBreak/>
               <w:t>Read Values</w:t>
             </w:r>
           </w:p>
@@ -9592,11 +9455,7 @@
           </w:tcPr>
           <w:p>
             <w:r>
-              <w:t xml:space="preserve">Notifications must be sent whenever an attribute that has notifications set is updated by the firmware. Since the change comes from the local firmware, </w:t>
-            </w:r>
-            <w:r>
-              <w:lastRenderedPageBreak/>
-              <w:t>there is no stack or GATT event that initiates this process.</w:t>
+              <w:t>Notifications must be sent whenever an attribute that has notifications set is updated by the firmware. Since the change comes from the local firmware, there is no stack or GATT event that initiates this process.</w:t>
             </w:r>
           </w:p>
         </w:tc>
@@ -9609,7 +9468,6 @@
           </w:tcPr>
           <w:p>
             <w:r>
-              <w:lastRenderedPageBreak/>
               <w:t>Disconnect</w:t>
             </w:r>
           </w:p>
@@ -9742,15 +9600,7 @@
           <w:p/>
           <w:p>
             <w:r>
-              <w:t xml:space="preserve">Since the paired </w:t>
-            </w:r>
-            <w:proofErr w:type="gramStart"/>
-            <w:r>
-              <w:t>device</w:t>
-            </w:r>
-            <w:proofErr w:type="gramEnd"/>
-            <w:r>
-              <w:t xml:space="preserve"> BD_ADDR and keys were already available, no other steps are needed to complete pairing.</w:t>
+              <w:t>Since the paired device BD_ADDR and keys were already available, no other steps are needed to complete pairing.</w:t>
             </w:r>
           </w:p>
         </w:tc>
@@ -9853,7 +9703,6 @@
           </w:tcPr>
           <w:p>
             <w:r>
-              <w:lastRenderedPageBreak/>
               <w:t>Notifications</w:t>
             </w:r>
           </w:p>
@@ -9876,7 +9725,11 @@
           </w:tcPr>
           <w:p>
             <w:r>
-              <w:t>Notifications must be sent whenever an attribute that has notifications set is updated by the firmware. Since the change comes from the local firmware, there is no stack or GATT event that initiates this process.</w:t>
+              <w:t xml:space="preserve">Notifications must be sent whenever an attribute that has notifications set is updated by the firmware. Since the change comes from the local firmware, </w:t>
+            </w:r>
+            <w:r>
+              <w:lastRenderedPageBreak/>
+              <w:t>there is no stack or GATT event that initiates this process.</w:t>
             </w:r>
           </w:p>
         </w:tc>
@@ -10158,19 +10011,7 @@
           <w:p/>
           <w:p>
             <w:r>
-              <w:t xml:space="preserve">Since the paired </w:t>
-            </w:r>
-            <w:proofErr w:type="gramStart"/>
-            <w:r>
-              <w:t>device</w:t>
-            </w:r>
-            <w:proofErr w:type="gramEnd"/>
-            <w:r>
-              <w:t xml:space="preserve"> BD_ADDR and keys were already available </w:t>
-            </w:r>
-            <w:r>
-              <w:lastRenderedPageBreak/>
-              <w:t>in NVRAM, no other steps are needed to complete pairing.</w:t>
+              <w:t>Since the paired device BD_ADDR and keys were already available in NVRAM, no other steps are needed to complete pairing.</w:t>
             </w:r>
           </w:p>
         </w:tc>
@@ -10183,7 +10024,6 @@
           </w:tcPr>
           <w:p>
             <w:r>
-              <w:lastRenderedPageBreak/>
               <w:t>Read Values</w:t>
             </w:r>
           </w:p>
@@ -10346,6 +10186,7 @@
       </w:pPr>
       <w:bookmarkStart w:id="25" w:name="_Toc516502110"/>
       <w:r>
+        <w:lastRenderedPageBreak/>
         <w:t>Low Power</w:t>
       </w:r>
       <w:bookmarkEnd w:id="25"/>
@@ -10418,10 +10259,10 @@
             <v:path o:extrusionok="f" gradientshapeok="t" o:connecttype="rect"/>
             <o:lock v:ext="edit" aspectratio="t"/>
           </v:shapetype>
-          <v:shape id="_x0000_i1025" type="#_x0000_t75" style="width:390.75pt;height:301.95pt" o:ole="">
-            <v:imagedata r:id="rId35" o:title=""/>
+          <v:shape id="_x0000_i1025" type="#_x0000_t75" style="width:390.5pt;height:302pt" o:ole="">
+            <v:imagedata r:id="rId36" o:title=""/>
           </v:shape>
-          <o:OLEObject Type="Embed" ProgID="Visio.Drawing.11" ShapeID="_x0000_i1025" DrawAspect="Content" ObjectID="_1590291149" r:id="rId36"/>
+          <o:OLEObject Type="Embed" ProgID="Visio.Drawing.11" ShapeID="_x0000_i1025" DrawAspect="Content" ObjectID="_1590293168" r:id="rId37"/>
         </w:object>
       </w:r>
     </w:p>
@@ -10495,6 +10336,7 @@
     </w:p>
     <w:p>
       <w:r>
+        <w:lastRenderedPageBreak/>
         <w:t>The interface between the Host and the Contr</w:t>
       </w:r>
       <w:r>
@@ -10566,10 +10408,10 @@
     <w:p>
       <w:r>
         <w:object w:dxaOrig="2954" w:dyaOrig="2234" w14:anchorId="035075C5">
-          <v:shape id="_x0000_i1026" type="#_x0000_t75" style="width:146.9pt;height:110.9pt" o:ole="">
-            <v:imagedata r:id="rId37" o:title=""/>
+          <v:shape id="_x0000_i1040" type="#_x0000_t75" style="width:147pt;height:111pt" o:ole="">
+            <v:imagedata r:id="rId38" o:title=""/>
           </v:shape>
-          <o:OLEObject Type="Embed" ProgID="Visio.Drawing.11" ShapeID="_x0000_i1026" DrawAspect="Content" ObjectID="_1590291150" r:id="rId38"/>
+          <o:OLEObject Type="Embed" ProgID="Visio.Drawing.11" ShapeID="_x0000_i1040" DrawAspect="Content" ObjectID="_1590293169" r:id="rId39"/>
         </w:object>
       </w:r>
     </w:p>
@@ -10599,15 +10441,7 @@
         <w:t>,</w:t>
       </w:r>
       <w:r>
-        <w:t xml:space="preserve"> the </w:t>
-      </w:r>
-      <w:proofErr w:type="spellStart"/>
-      <w:r>
-        <w:t>PSoC</w:t>
-      </w:r>
-      <w:proofErr w:type="spellEnd"/>
-      <w:r>
-        <w:t xml:space="preserve"> 6 and 4343W Combo Radio </w:t>
+        <w:t xml:space="preserve"> the PSoC 6 and 4343W Combo Radio </w:t>
       </w:r>
       <w:r>
         <w:t>is a 2-</w:t>
@@ -10622,10 +10456,10 @@
     <w:p>
       <w:r>
         <w:object w:dxaOrig="2954" w:dyaOrig="3314" w14:anchorId="405511D7">
-          <v:shape id="_x0000_i1027" type="#_x0000_t75" style="width:146.9pt;height:164.3pt" o:ole="">
-            <v:imagedata r:id="rId39" o:title=""/>
+          <v:shape id="_x0000_i1037" type="#_x0000_t75" style="width:147pt;height:164.5pt" o:ole="">
+            <v:imagedata r:id="rId40" o:title=""/>
           </v:shape>
-          <o:OLEObject Type="Embed" ProgID="Visio.Drawing.11" ShapeID="_x0000_i1027" DrawAspect="Content" ObjectID="_1590291151" r:id="rId40"/>
+          <o:OLEObject Type="Embed" ProgID="Visio.Drawing.11" ShapeID="_x0000_i1037" DrawAspect="Content" ObjectID="_1590293170" r:id="rId41"/>
         </w:object>
       </w:r>
     </w:p>
@@ -10637,10 +10471,10 @@
     <w:p>
       <w:r>
         <w:object w:dxaOrig="9255" w:dyaOrig="2234" w14:anchorId="5C991687">
-          <v:shape id="_x0000_i1028" type="#_x0000_t75" style="width:463.35pt;height:110.9pt" o:ole="">
-            <v:imagedata r:id="rId41" o:title=""/>
+          <v:shape id="_x0000_i1034" type="#_x0000_t75" style="width:463pt;height:111pt" o:ole="">
+            <v:imagedata r:id="rId42" o:title=""/>
           </v:shape>
-          <o:OLEObject Type="Embed" ProgID="Visio.Drawing.11" ShapeID="_x0000_i1028" DrawAspect="Content" ObjectID="_1590291152" r:id="rId42"/>
+          <o:OLEObject Type="Embed" ProgID="Visio.Drawing.11" ShapeID="_x0000_i1034" DrawAspect="Content" ObjectID="_1590293171" r:id="rId43"/>
         </w:object>
       </w:r>
     </w:p>
@@ -10650,6 +10484,7 @@
       </w:pPr>
       <w:bookmarkStart w:id="29" w:name="_Toc516502113"/>
       <w:r>
+        <w:lastRenderedPageBreak/>
         <w:t>BT Spy</w:t>
       </w:r>
       <w:bookmarkEnd w:id="29"/>
@@ -10758,15 +10593,7 @@
     </w:p>
     <w:p>
       <w:r>
-        <w:t xml:space="preserve">In this exercise, you will add notifications to the </w:t>
-      </w:r>
-      <w:proofErr w:type="spellStart"/>
-      <w:r>
-        <w:t>CapSense</w:t>
-      </w:r>
-      <w:proofErr w:type="spellEnd"/>
-      <w:r>
-        <w:t xml:space="preserve"> BLE project from the previous chapter.</w:t>
+        <w:t>In this exercise, you will add notifications to the CapSense BLE project from the previous chapter.</w:t>
       </w:r>
     </w:p>
     <w:p>
@@ -10961,15 +10788,7 @@
           </w:tcPr>
           <w:p>
             <w:r>
-              <w:t xml:space="preserve">Initialize application, start </w:t>
-            </w:r>
-            <w:proofErr w:type="spellStart"/>
-            <w:r>
-              <w:t>CapSense</w:t>
-            </w:r>
-            <w:proofErr w:type="spellEnd"/>
-            <w:r>
-              <w:t xml:space="preserve"> thread.</w:t>
+              <w:t>Initialize application, start CapSense thread.</w:t>
             </w:r>
           </w:p>
         </w:tc>
@@ -11132,15 +10951,7 @@
           </w:tcPr>
           <w:p>
             <w:r>
-              <w:t xml:space="preserve">Read </w:t>
-            </w:r>
-            <w:proofErr w:type="spellStart"/>
-            <w:r>
-              <w:t>CapSense</w:t>
-            </w:r>
-            <w:proofErr w:type="spellEnd"/>
-            <w:r>
-              <w:t xml:space="preserve"> characteristic while touching buttons </w:t>
+              <w:t xml:space="preserve">Read CapSense characteristic while touching buttons </w:t>
             </w:r>
             <w:r>
               <w:sym w:font="Wingdings" w:char="F0E0"/>
@@ -11182,15 +10993,7 @@
           </w:tcPr>
           <w:p>
             <w:r>
-              <w:t xml:space="preserve">Read </w:t>
-            </w:r>
-            <w:proofErr w:type="spellStart"/>
-            <w:r>
-              <w:t>CapSense</w:t>
-            </w:r>
-            <w:proofErr w:type="spellEnd"/>
-            <w:r>
-              <w:t xml:space="preserve"> CCCD </w:t>
+              <w:t xml:space="preserve">Read CapSense CCCD </w:t>
             </w:r>
             <w:r>
               <w:sym w:font="Wingdings" w:char="F0E0"/>
@@ -11232,15 +11035,7 @@
           </w:tcPr>
           <w:p>
             <w:r>
-              <w:t xml:space="preserve">Write 01:00 to </w:t>
-            </w:r>
-            <w:proofErr w:type="spellStart"/>
-            <w:r>
-              <w:t>CapSense</w:t>
-            </w:r>
-            <w:proofErr w:type="spellEnd"/>
-            <w:r>
-              <w:t xml:space="preserve"> CCCD </w:t>
+              <w:t xml:space="preserve">Write 01:00 to CapSense CCCD </w:t>
             </w:r>
             <w:r>
               <w:sym w:font="Wingdings" w:char="F0E0"/>
@@ -11394,7 +11189,6 @@
           </w:tcPr>
           <w:p>
             <w:r>
-              <w:lastRenderedPageBreak/>
               <w:t xml:space="preserve">Wait for timeout. </w:t>
             </w:r>
             <w:r>
@@ -11554,6 +11348,7 @@
         <w:rPr>
           <w:color w:val="000000" w:themeColor="text1"/>
         </w:rPr>
+        <w:lastRenderedPageBreak/>
         <w:t xml:space="preserve">Hint: Change the name from </w:t>
       </w:r>
       <w:r>
@@ -11712,15 +11507,7 @@
         </w:numPr>
       </w:pPr>
       <w:r>
-        <w:t xml:space="preserve">In the GATT database header file, add a new handle for a Client Characteristic Configuration Descriptor (CCCD) for the </w:t>
-      </w:r>
-      <w:proofErr w:type="spellStart"/>
-      <w:r>
-        <w:t>CapSense</w:t>
-      </w:r>
-      <w:proofErr w:type="spellEnd"/>
-      <w:r>
-        <w:t xml:space="preserve"> Service, Buttons Characteristic.</w:t>
+        <w:t>In the GATT database header file, add a new handle for a Client Characteristic Configuration Descriptor (CCCD) for the CapSense Service, Buttons Characteristic.</w:t>
       </w:r>
     </w:p>
     <w:p>
@@ -11860,15 +11647,7 @@
       </w:r>
       <w:proofErr w:type="spellEnd"/>
       <w:r>
-        <w:t xml:space="preserve"> that will be used to save the connection ID. This will be used to send notifications when </w:t>
-      </w:r>
-      <w:proofErr w:type="spellStart"/>
-      <w:r>
-        <w:t>CapSense</w:t>
-      </w:r>
-      <w:proofErr w:type="spellEnd"/>
-      <w:r>
-        <w:t xml:space="preserve"> button values change. Initialize it to 0.</w:t>
+        <w:t xml:space="preserve"> that will be used to save the connection ID. This will be used to send notifications when CapSense button values change. Initialize it to 0.</w:t>
       </w:r>
     </w:p>
     <w:p>
@@ -11954,7 +11733,6 @@
         </w:numPr>
       </w:pPr>
       <w:r>
-        <w:lastRenderedPageBreak/>
         <w:t>On a disconnection add code to:</w:t>
       </w:r>
     </w:p>
@@ -11999,15 +11777,7 @@
         </w:numPr>
       </w:pPr>
       <w:r>
-        <w:t xml:space="preserve">In the </w:t>
-      </w:r>
-      <w:proofErr w:type="spellStart"/>
-      <w:r>
-        <w:t>CapSense</w:t>
-      </w:r>
-      <w:proofErr w:type="spellEnd"/>
-      <w:r>
-        <w:t xml:space="preserve"> Thread function, when a button value changes, check to see if there is a connection and if notifications are enabled. If both are true, send the notification.</w:t>
+        <w:t>In the CapSense Thread function, when a button value changes, check to see if there is a connection and if notifications are enabled. If both are true, send the notification.</w:t>
       </w:r>
     </w:p>
     <w:p>
@@ -12107,6 +11877,7 @@
         <w:pStyle w:val="Heading3"/>
       </w:pPr>
       <w:r>
+        <w:lastRenderedPageBreak/>
         <w:t>Testing</w:t>
       </w:r>
     </w:p>
@@ -12206,23 +11977,7 @@
         </w:numPr>
       </w:pPr>
       <w:r>
-        <w:t xml:space="preserve">Open the </w:t>
-      </w:r>
-      <w:proofErr w:type="spellStart"/>
-      <w:r>
-        <w:t>CapSense</w:t>
-      </w:r>
-      <w:proofErr w:type="spellEnd"/>
-      <w:r>
-        <w:t xml:space="preserve"> widget and observe the button display while touching the </w:t>
-      </w:r>
-      <w:proofErr w:type="spellStart"/>
-      <w:r>
-        <w:t>CapSense</w:t>
-      </w:r>
-      <w:proofErr w:type="spellEnd"/>
-      <w:r>
-        <w:t xml:space="preserve"> buttons on the kit. The widget uses notifications to update the button display.</w:t>
+        <w:t>Open the CapSense widget and observe the button display while touching the CapSense buttons on the kit. The widget uses notifications to update the button display.</w:t>
       </w:r>
     </w:p>
     <w:p>
@@ -12234,15 +11989,7 @@
         </w:numPr>
       </w:pPr>
       <w:r>
-        <w:t xml:space="preserve">Back out of the </w:t>
-      </w:r>
-      <w:proofErr w:type="spellStart"/>
-      <w:r>
-        <w:t>CapSense</w:t>
-      </w:r>
-      <w:proofErr w:type="spellEnd"/>
-      <w:r>
-        <w:t xml:space="preserve"> widget and open the GATT DB widget. Traverse down to the Button Characteristic and notice that there are now buttons for Read and Notify. Turn on Notify and the</w:t>
+        <w:t>Back out of the CapSense widget and open the GATT DB widget. Traverse down to the Button Characteristic and notice that there are now buttons for Read and Notify. Turn on Notify and the</w:t>
       </w:r>
       <w:r>
         <w:t>n</w:t>
@@ -12356,15 +12103,7 @@
         </w:numPr>
       </w:pPr>
       <w:r>
-        <w:t xml:space="preserve">Press the </w:t>
-      </w:r>
-      <w:proofErr w:type="spellStart"/>
-      <w:r>
-        <w:t>CapSense</w:t>
-      </w:r>
-      <w:proofErr w:type="spellEnd"/>
-      <w:r>
-        <w:t xml:space="preserve"> buttons and observe that the values update real-time due to the notifications.</w:t>
+        <w:t>Press the CapSense buttons and observe that the values update real-time due to the notifications.</w:t>
       </w:r>
     </w:p>
     <w:p>
@@ -12388,15 +12127,7 @@
         </w:numPr>
       </w:pPr>
       <w:r>
-        <w:t xml:space="preserve">Press the </w:t>
-      </w:r>
-      <w:proofErr w:type="spellStart"/>
-      <w:r>
-        <w:t>CapSense</w:t>
-      </w:r>
-      <w:proofErr w:type="spellEnd"/>
-      <w:r>
-        <w:t xml:space="preserve"> buttons again and observe that the values are no longer updated.</w:t>
+        <w:t>Press the CapSense buttons again and observe that the values are no longer updated.</w:t>
       </w:r>
     </w:p>
     <w:p>
@@ -12468,9 +12199,9 @@
         <w:tblLook w:val="04A0" w:firstRow="1" w:lastRow="0" w:firstColumn="1" w:lastColumn="0" w:noHBand="0" w:noVBand="1"/>
       </w:tblPr>
       <w:tblGrid>
-        <w:gridCol w:w="2083"/>
-        <w:gridCol w:w="5575"/>
-        <w:gridCol w:w="1967"/>
+        <w:gridCol w:w="2184"/>
+        <w:gridCol w:w="5376"/>
+        <w:gridCol w:w="2065"/>
       </w:tblGrid>
       <w:tr>
         <w:tc>
@@ -12646,15 +12377,7 @@
           </w:tcPr>
           <w:p>
             <w:r>
-              <w:t xml:space="preserve">Initialize application, start </w:t>
-            </w:r>
-            <w:proofErr w:type="spellStart"/>
-            <w:r>
-              <w:t>CapSense</w:t>
-            </w:r>
-            <w:proofErr w:type="spellEnd"/>
-            <w:r>
-              <w:t xml:space="preserve"> thread.</w:t>
+              <w:t>Initialize application, start CapSense thread.</w:t>
             </w:r>
           </w:p>
         </w:tc>
@@ -12990,15 +12713,7 @@
           </w:tcPr>
           <w:p>
             <w:r>
-              <w:t xml:space="preserve">Read </w:t>
-            </w:r>
-            <w:proofErr w:type="spellStart"/>
-            <w:r>
-              <w:t>CapSense</w:t>
-            </w:r>
-            <w:proofErr w:type="spellEnd"/>
-            <w:r>
-              <w:t xml:space="preserve"> characteristic while touching buttons </w:t>
+              <w:t xml:space="preserve">Read CapSense characteristic while touching buttons </w:t>
             </w:r>
             <w:r>
               <w:sym w:font="Wingdings" w:char="F0E0"/>
@@ -13040,15 +12755,7 @@
           </w:tcPr>
           <w:p>
             <w:r>
-              <w:t xml:space="preserve">Read </w:t>
-            </w:r>
-            <w:proofErr w:type="spellStart"/>
-            <w:r>
-              <w:t>CapSense</w:t>
-            </w:r>
-            <w:proofErr w:type="spellEnd"/>
-            <w:r>
-              <w:t xml:space="preserve"> CCCD </w:t>
+              <w:t xml:space="preserve">Read CapSense CCCD </w:t>
             </w:r>
             <w:r>
               <w:sym w:font="Wingdings" w:char="F0E0"/>
@@ -13090,15 +12797,7 @@
           </w:tcPr>
           <w:p>
             <w:r>
-              <w:t xml:space="preserve">Write 01:00 to </w:t>
-            </w:r>
-            <w:proofErr w:type="spellStart"/>
-            <w:r>
-              <w:t>CapSense</w:t>
-            </w:r>
-            <w:proofErr w:type="spellEnd"/>
-            <w:r>
-              <w:t xml:space="preserve"> CCCD </w:t>
+              <w:t xml:space="preserve">Write 01:00 to CapSense CCCD </w:t>
             </w:r>
             <w:r>
               <w:sym w:font="Wingdings" w:char="F0E0"/>
@@ -13174,7 +12873,6 @@
           </w:tcPr>
           <w:p>
             <w:r>
-              <w:lastRenderedPageBreak/>
               <w:t xml:space="preserve">Disconnect </w:t>
             </w:r>
             <w:r>
@@ -13384,6 +13082,7 @@
         <w:rPr>
           <w:color w:val="000000" w:themeColor="text1"/>
         </w:rPr>
+        <w:lastRenderedPageBreak/>
         <w:t xml:space="preserve">Hint: Don’t forget to update header file names in the two C files and don't forget to update the source file names in the </w:t>
       </w:r>
       <w:proofErr w:type="spellStart"/>
@@ -13814,7 +13513,6 @@
         </w:numPr>
       </w:pPr>
       <w:r>
-        <w:lastRenderedPageBreak/>
         <w:t>Android: Open the app settings and turn on the settings for "Initiate pairing after connection" and "Delete bond on disconnect".</w:t>
       </w:r>
     </w:p>
@@ -13874,23 +13572,7 @@
         </w:numPr>
       </w:pPr>
       <w:r>
-        <w:t xml:space="preserve">Open the </w:t>
-      </w:r>
-      <w:proofErr w:type="spellStart"/>
-      <w:r>
-        <w:t>CapSense</w:t>
-      </w:r>
-      <w:proofErr w:type="spellEnd"/>
-      <w:r>
-        <w:t xml:space="preserve"> widget and observe the button display while touching the </w:t>
-      </w:r>
-      <w:proofErr w:type="spellStart"/>
-      <w:r>
-        <w:t>CapSense</w:t>
-      </w:r>
-      <w:proofErr w:type="spellEnd"/>
-      <w:r>
-        <w:t xml:space="preserve"> buttons on the kit.</w:t>
+        <w:t>Open the CapSense widget and observe the button display while touching the CapSense buttons on the kit.</w:t>
       </w:r>
     </w:p>
     <w:p>
@@ -13977,15 +13659,8 @@
         </w:numPr>
       </w:pPr>
       <w:r>
-        <w:t xml:space="preserve">Try reading the </w:t>
-      </w:r>
-      <w:proofErr w:type="spellStart"/>
-      <w:r>
-        <w:t>CapSense</w:t>
-      </w:r>
-      <w:proofErr w:type="spellEnd"/>
-      <w:r>
-        <w:t xml:space="preserve"> Button Characteristic Value manually. Notice that you again get an authentication error. Click "OK" to close the error window.</w:t>
+        <w:lastRenderedPageBreak/>
+        <w:t>Try reading the CapSense Button Characteristic Value manually. Notice that you again get an authentication error. Click "OK" to close the error window.</w:t>
       </w:r>
     </w:p>
     <w:p>
@@ -14047,15 +13722,7 @@
       </w:r>
       <w:proofErr w:type="spellEnd"/>
       <w:r>
-        <w:t xml:space="preserve">" and then read the </w:t>
-      </w:r>
-      <w:proofErr w:type="spellStart"/>
-      <w:r>
-        <w:t>CapSense</w:t>
-      </w:r>
-      <w:proofErr w:type="spellEnd"/>
-      <w:r>
-        <w:t xml:space="preserve"> Button Characteristic Value manually.</w:t>
+        <w:t>" and then read the CapSense Button Characteristic Value manually.</w:t>
       </w:r>
       <w:r>
         <w:t xml:space="preserve"> It should now work.</w:t>
@@ -14497,11 +14164,7 @@
       </w:r>
       <w:proofErr w:type="spellEnd"/>
       <w:r>
-        <w:t xml:space="preserve"> so that it will not conflict with your new firmware. It is </w:t>
-      </w:r>
-      <w:r>
-        <w:lastRenderedPageBreak/>
-        <w:t>necessary to do this each time you re-program the kit so that the old information is not used.</w:t>
+        <w:t xml:space="preserve"> so that it will not conflict with your new firmware. It is necessary to do this each time you re-program the kit so that the old information is not used.</w:t>
       </w:r>
     </w:p>
     <w:p>
@@ -14537,6 +14200,7 @@
         </w:numPr>
       </w:pPr>
       <w:r>
+        <w:lastRenderedPageBreak/>
         <w:t>Click on "Pair" and click "</w:t>
       </w:r>
       <w:r>
@@ -14573,15 +14237,7 @@
         </w:numPr>
       </w:pPr>
       <w:r>
-        <w:t xml:space="preserve">Click on "Enable All Notifications". Touch the </w:t>
-      </w:r>
-      <w:proofErr w:type="spellStart"/>
-      <w:r>
-        <w:t>CapSense</w:t>
-      </w:r>
-      <w:proofErr w:type="spellEnd"/>
-      <w:r>
-        <w:t xml:space="preserve"> buttons and observe the characteristic value change.</w:t>
+        <w:t>Click on "Enable All Notifications". Touch the CapSense buttons and observe the characteristic value change.</w:t>
       </w:r>
     </w:p>
     <w:p>
@@ -14895,7 +14551,6 @@
         </w:numPr>
       </w:pPr>
       <w:r>
-        <w:lastRenderedPageBreak/>
         <w:t xml:space="preserve">Hint: You should clear the bonding information from </w:t>
       </w:r>
       <w:proofErr w:type="spellStart"/>
@@ -14935,15 +14590,7 @@
         <w:t>" is created which holds the BD</w:t>
       </w:r>
       <w:r>
-        <w:t xml:space="preserve">_ADDR of the bonded device and the value of the </w:t>
-      </w:r>
-      <w:proofErr w:type="spellStart"/>
-      <w:r>
-        <w:t>CapSense</w:t>
-      </w:r>
-      <w:proofErr w:type="spellEnd"/>
-      <w:r>
-        <w:t xml:space="preserve"> CCCD. The BD_ADDR is used to determine when we have reconnected to the same device while the CCCD value is saved so that the state of notifications can be retained across connections for bonded devices.</w:t>
+        <w:t>_ADDR of the bonded device and the value of the CapSense CCCD. The BD_ADDR is used to determine when we have reconnected to the same device while the CCCD value is saved so that the state of notifications can be retained across connections for bonded devices.</w:t>
       </w:r>
     </w:p>
     <w:p>
@@ -14955,6 +14602,7 @@
         </w:numPr>
       </w:pPr>
       <w:r>
+        <w:lastRenderedPageBreak/>
         <w:t>Before initializing the GATT database, existing keys (if any) are loaded from NVRAM. If no keys are available this step will fail so it is necessary to look at the result of the NVRAM read. If the read was successful, then the keys are copied to the address resolution database</w:t>
       </w:r>
       <w:r>
@@ -15444,21 +15092,7 @@
         <w:rPr>
           <w:color w:val="000000" w:themeColor="text1"/>
         </w:rPr>
-        <w:t xml:space="preserve">In the GATT set value function, save the </w:t>
-      </w:r>
-      <w:proofErr w:type="spellStart"/>
-      <w:r>
-        <w:rPr>
-          <w:color w:val="000000" w:themeColor="text1"/>
-        </w:rPr>
-        <w:t>CapSense</w:t>
-      </w:r>
-      <w:proofErr w:type="spellEnd"/>
-      <w:r>
-        <w:rPr>
-          <w:color w:val="000000" w:themeColor="text1"/>
-        </w:rPr>
-        <w:t xml:space="preserve"> Button CCCD value to the </w:t>
+        <w:t xml:space="preserve">In the GATT set value function, save the CapSense Button CCCD value to the </w:t>
       </w:r>
       <w:proofErr w:type="spellStart"/>
       <w:r>
@@ -15490,7 +15124,6 @@
         <w:rPr>
           <w:color w:val="000000" w:themeColor="text1"/>
         </w:rPr>
-        <w:lastRenderedPageBreak/>
         <w:t xml:space="preserve">An interrupt is used on the GPIO connected to MB1. The ISR sets </w:t>
       </w:r>
       <w:proofErr w:type="spellStart"/>
@@ -16231,18 +15864,24 @@
       <w:pPr>
         <w:pStyle w:val="ListParagraph"/>
         <w:numPr>
-          <w:ilvl w:val="1"/>
+          <w:ilvl w:val="0"/>
           <w:numId w:val="22"/>
         </w:numPr>
       </w:pPr>
       <w:r>
-        <w:t xml:space="preserve">iPhone: </w:t>
-      </w:r>
-      <w:r>
-        <w:rPr>
-          <w:color w:val="FF0000"/>
-        </w:rPr>
-        <w:t>(YFS: Nothing needed here?)</w:t>
+        <w:t>Attempt to Connect to the device. You will see a notification from the B</w:t>
+      </w:r>
+      <w:r>
+        <w:t>luetooth system asking for the P</w:t>
+      </w:r>
+      <w:r>
+        <w:t>asskey to be entere</w:t>
+      </w:r>
+      <w:r>
+        <w:t>d. Find the P</w:t>
+      </w:r>
+      <w:r>
+        <w:t>asskey on the UART terminal window and enter it into the device.</w:t>
       </w:r>
     </w:p>
     <w:p>
@@ -16252,21 +15891,27 @@
           <w:ilvl w:val="0"/>
           <w:numId w:val="22"/>
         </w:numPr>
-      </w:pPr>
-      <w:r>
-        <w:t>Attempt to Connect to the device. You will see a notification from the B</w:t>
-      </w:r>
-      <w:r>
-        <w:t>luetooth system asking for the P</w:t>
-      </w:r>
-      <w:r>
-        <w:t>asskey to be entere</w:t>
-      </w:r>
-      <w:r>
-        <w:t>d. Find the P</w:t>
-      </w:r>
-      <w:r>
-        <w:t>asskey on the UART terminal window and enter it into the device.</w:t>
+        <w:rPr>
+          <w:color w:val="000000" w:themeColor="text1"/>
+        </w:rPr>
+      </w:pPr>
+      <w:r>
+        <w:rPr>
+          <w:color w:val="000000" w:themeColor="text1"/>
+        </w:rPr>
+        <w:t xml:space="preserve">Once </w:t>
+      </w:r>
+      <w:r>
+        <w:rPr>
+          <w:color w:val="000000" w:themeColor="text1"/>
+        </w:rPr>
+        <w:t>Pairing and B</w:t>
+      </w:r>
+      <w:r>
+        <w:rPr>
+          <w:color w:val="000000" w:themeColor="text1"/>
+        </w:rPr>
+        <w:t>onding completes, verify that the application still works.</w:t>
       </w:r>
     </w:p>
     <w:p>
@@ -16284,20 +15929,49 @@
         <w:rPr>
           <w:color w:val="000000" w:themeColor="text1"/>
         </w:rPr>
-        <w:lastRenderedPageBreak/>
-        <w:t xml:space="preserve">Once </w:t>
-      </w:r>
-      <w:r>
-        <w:rPr>
-          <w:color w:val="000000" w:themeColor="text1"/>
-        </w:rPr>
-        <w:t>Pairing and B</w:t>
-      </w:r>
-      <w:r>
-        <w:rPr>
-          <w:color w:val="000000" w:themeColor="text1"/>
-        </w:rPr>
-        <w:t>onding completes, verify that the application still works.</w:t>
+        <w:t xml:space="preserve">Disconnect and reconnect. </w:t>
+      </w:r>
+      <w:r>
+        <w:rPr>
+          <w:color w:val="000000" w:themeColor="text1"/>
+        </w:rPr>
+        <w:t>Observe that</w:t>
+      </w:r>
+      <w:r>
+        <w:rPr>
+          <w:color w:val="000000" w:themeColor="text1"/>
+        </w:rPr>
+        <w:t xml:space="preserve"> the</w:t>
+      </w:r>
+      <w:r>
+        <w:rPr>
+          <w:color w:val="000000" w:themeColor="text1"/>
+        </w:rPr>
+        <w:t xml:space="preserve"> </w:t>
+      </w:r>
+      <w:r>
+        <w:rPr>
+          <w:color w:val="000000" w:themeColor="text1"/>
+        </w:rPr>
+        <w:t xml:space="preserve">key </w:t>
+      </w:r>
+      <w:r>
+        <w:rPr>
+          <w:color w:val="000000" w:themeColor="text1"/>
+        </w:rPr>
+        <w:t>does not need to be entered to Pair</w:t>
+      </w:r>
+      <w:r>
+        <w:rPr>
+          <w:color w:val="000000" w:themeColor="text1"/>
+        </w:rPr>
+        <w:t xml:space="preserve"> this time</w:t>
+      </w:r>
+      <w:r>
+        <w:rPr>
+          <w:color w:val="000000" w:themeColor="text1"/>
+        </w:rPr>
+        <w:t>.</w:t>
       </w:r>
     </w:p>
     <w:p>
@@ -16307,66 +15981,6 @@
           <w:ilvl w:val="0"/>
           <w:numId w:val="22"/>
         </w:numPr>
-        <w:rPr>
-          <w:color w:val="000000" w:themeColor="text1"/>
-        </w:rPr>
-      </w:pPr>
-      <w:r>
-        <w:rPr>
-          <w:color w:val="000000" w:themeColor="text1"/>
-        </w:rPr>
-        <w:t xml:space="preserve">Disconnect and reconnect. </w:t>
-      </w:r>
-      <w:r>
-        <w:rPr>
-          <w:color w:val="000000" w:themeColor="text1"/>
-        </w:rPr>
-        <w:t>Observe that</w:t>
-      </w:r>
-      <w:r>
-        <w:rPr>
-          <w:color w:val="000000" w:themeColor="text1"/>
-        </w:rPr>
-        <w:t xml:space="preserve"> the</w:t>
-      </w:r>
-      <w:r>
-        <w:rPr>
-          <w:color w:val="000000" w:themeColor="text1"/>
-        </w:rPr>
-        <w:t xml:space="preserve"> </w:t>
-      </w:r>
-      <w:r>
-        <w:rPr>
-          <w:color w:val="000000" w:themeColor="text1"/>
-        </w:rPr>
-        <w:t xml:space="preserve">key </w:t>
-      </w:r>
-      <w:r>
-        <w:rPr>
-          <w:color w:val="000000" w:themeColor="text1"/>
-        </w:rPr>
-        <w:t>does not need to be entered to Pair</w:t>
-      </w:r>
-      <w:r>
-        <w:rPr>
-          <w:color w:val="000000" w:themeColor="text1"/>
-        </w:rPr>
-        <w:t xml:space="preserve"> this time</w:t>
-      </w:r>
-      <w:r>
-        <w:rPr>
-          <w:color w:val="000000" w:themeColor="text1"/>
-        </w:rPr>
-        <w:t>.</w:t>
-      </w:r>
-    </w:p>
-    <w:p>
-      <w:pPr>
-        <w:pStyle w:val="ListParagraph"/>
-        <w:numPr>
-          <w:ilvl w:val="0"/>
-          <w:numId w:val="22"/>
-        </w:numPr>
       </w:pPr>
       <w:r>
         <w:t>Delete bonding information:</w:t>
@@ -16381,6 +15995,7 @@
         </w:numPr>
       </w:pPr>
       <w:r>
+        <w:lastRenderedPageBreak/>
         <w:t xml:space="preserve">Android: </w:t>
       </w:r>
       <w:r>
@@ -16411,13 +16026,10 @@
         </w:numPr>
       </w:pPr>
       <w:r>
-        <w:t xml:space="preserve">iPhone:  Disconnect, then manually remove the bonding information from the phone's Bluetooth settings. </w:t>
-      </w:r>
-      <w:r>
-        <w:rPr>
-          <w:color w:val="FF0000"/>
-        </w:rPr>
-        <w:t>(YFS: verify)</w:t>
+        <w:t xml:space="preserve">iPhone:  Disconnect, then manually remove the bonding information from </w:t>
+      </w:r>
+      <w:r>
+        <w:t>the phone's Bluetooth settings.</w:t>
       </w:r>
     </w:p>
     <w:p>
@@ -16532,8 +16144,8 @@
       </w:pPr>
     </w:p>
     <w:sectPr>
-      <w:headerReference w:type="default" r:id="rId43"/>
-      <w:footerReference w:type="default" r:id="rId44"/>
+      <w:headerReference w:type="default" r:id="rId44"/>
+      <w:footerReference w:type="default" r:id="rId45"/>
       <w:pgSz w:w="12240" w:h="15840"/>
       <w:pgMar w:top="1440" w:right="1440" w:bottom="1440" w:left="1440" w:header="720" w:footer="720" w:gutter="0"/>
       <w:cols w:space="720"/>
@@ -16544,7 +16156,7 @@
 </file>
 
 <file path=word/comments.xml><?xml version="1.0" encoding="utf-8"?>
-<w:comments xmlns:wpc="http://schemas.microsoft.com/office/word/2010/wordprocessingCanvas" xmlns:mo="http://schemas.microsoft.com/office/mac/office/2008/main" xmlns:mc="http://schemas.openxmlformats.org/markup-compatibility/2006" xmlns:mv="urn:schemas-microsoft-com:mac:vml" xmlns:o="urn:schemas-microsoft-com:office:office" xmlns:r="http://schemas.openxmlformats.org/officeDocument/2006/relationships" xmlns:m="http://schemas.openxmlformats.org/officeDocument/2006/math" xmlns:v="urn:schemas-microsoft-com:vml" xmlns:wp14="http://schemas.microsoft.com/office/word/2010/wordprocessingDrawing" xmlns:wp="http://schemas.openxmlformats.org/drawingml/2006/wordprocessingDrawing" xmlns:w10="urn:schemas-microsoft-com:office:word" xmlns:w="http://schemas.openxmlformats.org/wordprocessingml/2006/main" xmlns:w14="http://schemas.microsoft.com/office/word/2010/wordml" xmlns:w15="http://schemas.microsoft.com/office/word/2012/wordml" xmlns:wpg="http://schemas.microsoft.com/office/word/2010/wordprocessingGroup" xmlns:wpi="http://schemas.microsoft.com/office/word/2010/wordprocessingInk" xmlns:wne="http://schemas.microsoft.com/office/word/2006/wordml" xmlns:wps="http://schemas.microsoft.com/office/word/2010/wordprocessingShape" mc:Ignorable="w14 w15 wp14">
+<w:comments xmlns:wpc="http://schemas.microsoft.com/office/word/2010/wordprocessingCanvas" xmlns:cx="http://schemas.microsoft.com/office/drawing/2014/chartex" xmlns:cx1="http://schemas.microsoft.com/office/drawing/2015/9/8/chartex" xmlns:cx2="http://schemas.microsoft.com/office/drawing/2015/10/21/chartex" xmlns:cx3="http://schemas.microsoft.com/office/drawing/2016/5/9/chartex" xmlns:cx4="http://schemas.microsoft.com/office/drawing/2016/5/10/chartex" xmlns:cx5="http://schemas.microsoft.com/office/drawing/2016/5/11/chartex" xmlns:cx6="http://schemas.microsoft.com/office/drawing/2016/5/12/chartex" xmlns:cx7="http://schemas.microsoft.com/office/drawing/2016/5/13/chartex" xmlns:cx8="http://schemas.microsoft.com/office/drawing/2016/5/14/chartex" xmlns:mc="http://schemas.openxmlformats.org/markup-compatibility/2006" xmlns:aink="http://schemas.microsoft.com/office/drawing/2016/ink" xmlns:am3d="http://schemas.microsoft.com/office/drawing/2017/model3d" xmlns:o="urn:schemas-microsoft-com:office:office" xmlns:r="http://schemas.openxmlformats.org/officeDocument/2006/relationships" xmlns:m="http://schemas.openxmlformats.org/officeDocument/2006/math" xmlns:v="urn:schemas-microsoft-com:vml" xmlns:wp14="http://schemas.microsoft.com/office/word/2010/wordprocessingDrawing" xmlns:wp="http://schemas.openxmlformats.org/drawingml/2006/wordprocessingDrawing" xmlns:w10="urn:schemas-microsoft-com:office:word" xmlns:w="http://schemas.openxmlformats.org/wordprocessingml/2006/main" xmlns:w14="http://schemas.microsoft.com/office/word/2010/wordml" xmlns:w15="http://schemas.microsoft.com/office/word/2012/wordml" xmlns:w16cid="http://schemas.microsoft.com/office/word/2016/wordml/cid" xmlns:w16se="http://schemas.microsoft.com/office/word/2015/wordml/symex" xmlns:wpg="http://schemas.microsoft.com/office/word/2010/wordprocessingGroup" xmlns:wpi="http://schemas.microsoft.com/office/word/2010/wordprocessingInk" xmlns:wne="http://schemas.microsoft.com/office/word/2006/wordml" xmlns:wps="http://schemas.microsoft.com/office/word/2010/wordprocessingShape" mc:Ignorable="w14 w15 w16se w16cid wp14">
   <w:comment w:id="26" w:author="Greg Landry" w:date="2018-06-05T16:03:00Z" w:initials="GL">
     <w:p>
       <w:pPr>
@@ -16597,7 +16209,7 @@
 </file>
 
 <file path=word/commentsExtended.xml><?xml version="1.0" encoding="utf-8"?>
-<w15:commentsEx xmlns:wpc="http://schemas.microsoft.com/office/word/2010/wordprocessingCanvas" xmlns:mo="http://schemas.microsoft.com/office/mac/office/2008/main" xmlns:mc="http://schemas.openxmlformats.org/markup-compatibility/2006" xmlns:mv="urn:schemas-microsoft-com:mac:vml" xmlns:o="urn:schemas-microsoft-com:office:office" xmlns:r="http://schemas.openxmlformats.org/officeDocument/2006/relationships" xmlns:m="http://schemas.openxmlformats.org/officeDocument/2006/math" xmlns:v="urn:schemas-microsoft-com:vml" xmlns:wp14="http://schemas.microsoft.com/office/word/2010/wordprocessingDrawing" xmlns:wp="http://schemas.openxmlformats.org/drawingml/2006/wordprocessingDrawing" xmlns:w10="urn:schemas-microsoft-com:office:word" xmlns:w="http://schemas.openxmlformats.org/wordprocessingml/2006/main" xmlns:w14="http://schemas.microsoft.com/office/word/2010/wordml" xmlns:w15="http://schemas.microsoft.com/office/word/2012/wordml" xmlns:wpg="http://schemas.microsoft.com/office/word/2010/wordprocessingGroup" xmlns:wpi="http://schemas.microsoft.com/office/word/2010/wordprocessingInk" xmlns:wne="http://schemas.microsoft.com/office/word/2006/wordml" xmlns:wps="http://schemas.microsoft.com/office/word/2010/wordprocessingShape" mc:Ignorable="w14 w15 wp14">
+<w15:commentsEx xmlns:wpc="http://schemas.microsoft.com/office/word/2010/wordprocessingCanvas" xmlns:cx="http://schemas.microsoft.com/office/drawing/2014/chartex" xmlns:cx1="http://schemas.microsoft.com/office/drawing/2015/9/8/chartex" xmlns:cx2="http://schemas.microsoft.com/office/drawing/2015/10/21/chartex" xmlns:cx3="http://schemas.microsoft.com/office/drawing/2016/5/9/chartex" xmlns:cx4="http://schemas.microsoft.com/office/drawing/2016/5/10/chartex" xmlns:cx5="http://schemas.microsoft.com/office/drawing/2016/5/11/chartex" xmlns:cx6="http://schemas.microsoft.com/office/drawing/2016/5/12/chartex" xmlns:cx7="http://schemas.microsoft.com/office/drawing/2016/5/13/chartex" xmlns:cx8="http://schemas.microsoft.com/office/drawing/2016/5/14/chartex" xmlns:mc="http://schemas.openxmlformats.org/markup-compatibility/2006" xmlns:aink="http://schemas.microsoft.com/office/drawing/2016/ink" xmlns:am3d="http://schemas.microsoft.com/office/drawing/2017/model3d" xmlns:o="urn:schemas-microsoft-com:office:office" xmlns:r="http://schemas.openxmlformats.org/officeDocument/2006/relationships" xmlns:m="http://schemas.openxmlformats.org/officeDocument/2006/math" xmlns:v="urn:schemas-microsoft-com:vml" xmlns:wp14="http://schemas.microsoft.com/office/word/2010/wordprocessingDrawing" xmlns:wp="http://schemas.openxmlformats.org/drawingml/2006/wordprocessingDrawing" xmlns:w10="urn:schemas-microsoft-com:office:word" xmlns:w="http://schemas.openxmlformats.org/wordprocessingml/2006/main" xmlns:w14="http://schemas.microsoft.com/office/word/2010/wordml" xmlns:w15="http://schemas.microsoft.com/office/word/2012/wordml" xmlns:w16cid="http://schemas.microsoft.com/office/word/2016/wordml/cid" xmlns:w16se="http://schemas.microsoft.com/office/word/2015/wordml/symex" xmlns:wpg="http://schemas.microsoft.com/office/word/2010/wordprocessingGroup" xmlns:wpi="http://schemas.microsoft.com/office/word/2010/wordprocessingInk" xmlns:wne="http://schemas.microsoft.com/office/word/2006/wordml" xmlns:wps="http://schemas.microsoft.com/office/word/2010/wordprocessingShape" mc:Ignorable="w14 w15 w16se w16cid wp14">
   <w15:commentEx w15:paraId="32DF203F" w15:done="0"/>
   <w15:commentEx w15:paraId="04DD7DC5" w15:done="0"/>
   <w15:commentEx w15:paraId="7CF1155B" w15:done="0"/>
@@ -16606,7 +16218,6 @@
 
 <file path=word/commentsIds.xml><?xml version="1.0" encoding="utf-8"?>
 <w16cid:commentsIds xmlns:wpc="http://schemas.microsoft.com/office/word/2010/wordprocessingCanvas" xmlns:cx="http://schemas.microsoft.com/office/drawing/2014/chartex" xmlns:cx1="http://schemas.microsoft.com/office/drawing/2015/9/8/chartex" xmlns:cx2="http://schemas.microsoft.com/office/drawing/2015/10/21/chartex" xmlns:cx3="http://schemas.microsoft.com/office/drawing/2016/5/9/chartex" xmlns:cx4="http://schemas.microsoft.com/office/drawing/2016/5/10/chartex" xmlns:cx5="http://schemas.microsoft.com/office/drawing/2016/5/11/chartex" xmlns:cx6="http://schemas.microsoft.com/office/drawing/2016/5/12/chartex" xmlns:cx7="http://schemas.microsoft.com/office/drawing/2016/5/13/chartex" xmlns:cx8="http://schemas.microsoft.com/office/drawing/2016/5/14/chartex" xmlns:mc="http://schemas.openxmlformats.org/markup-compatibility/2006" xmlns:aink="http://schemas.microsoft.com/office/drawing/2016/ink" xmlns:am3d="http://schemas.microsoft.com/office/drawing/2017/model3d" xmlns:o="urn:schemas-microsoft-com:office:office" xmlns:r="http://schemas.openxmlformats.org/officeDocument/2006/relationships" xmlns:m="http://schemas.openxmlformats.org/officeDocument/2006/math" xmlns:v="urn:schemas-microsoft-com:vml" xmlns:wp14="http://schemas.microsoft.com/office/word/2010/wordprocessingDrawing" xmlns:wp="http://schemas.openxmlformats.org/drawingml/2006/wordprocessingDrawing" xmlns:w10="urn:schemas-microsoft-com:office:word" xmlns:w="http://schemas.openxmlformats.org/wordprocessingml/2006/main" xmlns:w14="http://schemas.microsoft.com/office/word/2010/wordml" xmlns:w15="http://schemas.microsoft.com/office/word/2012/wordml" xmlns:w16cid="http://schemas.microsoft.com/office/word/2016/wordml/cid" xmlns:w16se="http://schemas.microsoft.com/office/word/2015/wordml/symex" xmlns:wpg="http://schemas.microsoft.com/office/word/2010/wordprocessingGroup" xmlns:wpi="http://schemas.microsoft.com/office/word/2010/wordprocessingInk" xmlns:wne="http://schemas.microsoft.com/office/word/2006/wordml" xmlns:wps="http://schemas.microsoft.com/office/word/2010/wordprocessingShape" mc:Ignorable="w14 w15 w16se w16cid wp14">
-  <w16cid:commentId w16cid:paraId="02C1889B" w16cid:durableId="1EBFEF6E"/>
   <w16cid:commentId w16cid:paraId="32DF203F" w16cid:durableId="1EC132C6"/>
   <w16cid:commentId w16cid:paraId="04DD7DC5" w16cid:durableId="1EC129E2"/>
   <w16cid:commentId w16cid:paraId="7CF1155B" w16cid:durableId="1EC0FF6D"/>
@@ -16614,7 +16225,7 @@
 </file>
 
 <file path=word/endnotes.xml><?xml version="1.0" encoding="utf-8"?>
-<w:endnotes xmlns:wpc="http://schemas.microsoft.com/office/word/2010/wordprocessingCanvas" xmlns:mo="http://schemas.microsoft.com/office/mac/office/2008/main" xmlns:mc="http://schemas.openxmlformats.org/markup-compatibility/2006" xmlns:mv="urn:schemas-microsoft-com:mac:vml" xmlns:o="urn:schemas-microsoft-com:office:office" xmlns:r="http://schemas.openxmlformats.org/officeDocument/2006/relationships" xmlns:m="http://schemas.openxmlformats.org/officeDocument/2006/math" xmlns:v="urn:schemas-microsoft-com:vml" xmlns:wp14="http://schemas.microsoft.com/office/word/2010/wordprocessingDrawing" xmlns:wp="http://schemas.openxmlformats.org/drawingml/2006/wordprocessingDrawing" xmlns:w10="urn:schemas-microsoft-com:office:word" xmlns:w="http://schemas.openxmlformats.org/wordprocessingml/2006/main" xmlns:w14="http://schemas.microsoft.com/office/word/2010/wordml" xmlns:w15="http://schemas.microsoft.com/office/word/2012/wordml" xmlns:wpg="http://schemas.microsoft.com/office/word/2010/wordprocessingGroup" xmlns:wpi="http://schemas.microsoft.com/office/word/2010/wordprocessingInk" xmlns:wne="http://schemas.microsoft.com/office/word/2006/wordml" xmlns:wps="http://schemas.microsoft.com/office/word/2010/wordprocessingShape" mc:Ignorable="w14 w15 wp14">
+<w:endnotes xmlns:wpc="http://schemas.microsoft.com/office/word/2010/wordprocessingCanvas" xmlns:cx="http://schemas.microsoft.com/office/drawing/2014/chartex" xmlns:cx1="http://schemas.microsoft.com/office/drawing/2015/9/8/chartex" xmlns:cx2="http://schemas.microsoft.com/office/drawing/2015/10/21/chartex" xmlns:cx3="http://schemas.microsoft.com/office/drawing/2016/5/9/chartex" xmlns:cx4="http://schemas.microsoft.com/office/drawing/2016/5/10/chartex" xmlns:cx5="http://schemas.microsoft.com/office/drawing/2016/5/11/chartex" xmlns:cx6="http://schemas.microsoft.com/office/drawing/2016/5/12/chartex" xmlns:cx7="http://schemas.microsoft.com/office/drawing/2016/5/13/chartex" xmlns:cx8="http://schemas.microsoft.com/office/drawing/2016/5/14/chartex" xmlns:mc="http://schemas.openxmlformats.org/markup-compatibility/2006" xmlns:aink="http://schemas.microsoft.com/office/drawing/2016/ink" xmlns:am3d="http://schemas.microsoft.com/office/drawing/2017/model3d" xmlns:o="urn:schemas-microsoft-com:office:office" xmlns:r="http://schemas.openxmlformats.org/officeDocument/2006/relationships" xmlns:m="http://schemas.openxmlformats.org/officeDocument/2006/math" xmlns:v="urn:schemas-microsoft-com:vml" xmlns:wp14="http://schemas.microsoft.com/office/word/2010/wordprocessingDrawing" xmlns:wp="http://schemas.openxmlformats.org/drawingml/2006/wordprocessingDrawing" xmlns:w10="urn:schemas-microsoft-com:office:word" xmlns:w="http://schemas.openxmlformats.org/wordprocessingml/2006/main" xmlns:w14="http://schemas.microsoft.com/office/word/2010/wordml" xmlns:w15="http://schemas.microsoft.com/office/word/2012/wordml" xmlns:w16cid="http://schemas.microsoft.com/office/word/2016/wordml/cid" xmlns:w16se="http://schemas.microsoft.com/office/word/2015/wordml/symex" xmlns:wpg="http://schemas.microsoft.com/office/word/2010/wordprocessingGroup" xmlns:wpi="http://schemas.microsoft.com/office/word/2010/wordprocessingInk" xmlns:wne="http://schemas.microsoft.com/office/word/2006/wordml" xmlns:wps="http://schemas.microsoft.com/office/word/2010/wordprocessingShape" mc:Ignorable="w14 w15 w16se w16cid wp14">
   <w:endnote w:type="separator" w:id="-1">
     <w:p>
       <w:r>
@@ -16633,7 +16244,7 @@
 </file>
 
 <file path=word/footer1.xml><?xml version="1.0" encoding="utf-8"?>
-<w:ftr xmlns:wpc="http://schemas.microsoft.com/office/word/2010/wordprocessingCanvas" xmlns:mo="http://schemas.microsoft.com/office/mac/office/2008/main" xmlns:mc="http://schemas.openxmlformats.org/markup-compatibility/2006" xmlns:mv="urn:schemas-microsoft-com:mac:vml" xmlns:o="urn:schemas-microsoft-com:office:office" xmlns:r="http://schemas.openxmlformats.org/officeDocument/2006/relationships" xmlns:m="http://schemas.openxmlformats.org/officeDocument/2006/math" xmlns:v="urn:schemas-microsoft-com:vml" xmlns:wp14="http://schemas.microsoft.com/office/word/2010/wordprocessingDrawing" xmlns:wp="http://schemas.openxmlformats.org/drawingml/2006/wordprocessingDrawing" xmlns:w10="urn:schemas-microsoft-com:office:word" xmlns:w="http://schemas.openxmlformats.org/wordprocessingml/2006/main" xmlns:w14="http://schemas.microsoft.com/office/word/2010/wordml" xmlns:w15="http://schemas.microsoft.com/office/word/2012/wordml" xmlns:wpg="http://schemas.microsoft.com/office/word/2010/wordprocessingGroup" xmlns:wpi="http://schemas.microsoft.com/office/word/2010/wordprocessingInk" xmlns:wne="http://schemas.microsoft.com/office/word/2006/wordml" xmlns:wps="http://schemas.microsoft.com/office/word/2010/wordprocessingShape" mc:Ignorable="w14 w15 wp14">
+<w:ftr xmlns:wpc="http://schemas.microsoft.com/office/word/2010/wordprocessingCanvas" xmlns:cx="http://schemas.microsoft.com/office/drawing/2014/chartex" xmlns:cx1="http://schemas.microsoft.com/office/drawing/2015/9/8/chartex" xmlns:cx2="http://schemas.microsoft.com/office/drawing/2015/10/21/chartex" xmlns:cx3="http://schemas.microsoft.com/office/drawing/2016/5/9/chartex" xmlns:cx4="http://schemas.microsoft.com/office/drawing/2016/5/10/chartex" xmlns:cx5="http://schemas.microsoft.com/office/drawing/2016/5/11/chartex" xmlns:cx6="http://schemas.microsoft.com/office/drawing/2016/5/12/chartex" xmlns:cx7="http://schemas.microsoft.com/office/drawing/2016/5/13/chartex" xmlns:cx8="http://schemas.microsoft.com/office/drawing/2016/5/14/chartex" xmlns:mc="http://schemas.openxmlformats.org/markup-compatibility/2006" xmlns:aink="http://schemas.microsoft.com/office/drawing/2016/ink" xmlns:am3d="http://schemas.microsoft.com/office/drawing/2017/model3d" xmlns:o="urn:schemas-microsoft-com:office:office" xmlns:r="http://schemas.openxmlformats.org/officeDocument/2006/relationships" xmlns:m="http://schemas.openxmlformats.org/officeDocument/2006/math" xmlns:v="urn:schemas-microsoft-com:vml" xmlns:wp14="http://schemas.microsoft.com/office/word/2010/wordprocessingDrawing" xmlns:wp="http://schemas.openxmlformats.org/drawingml/2006/wordprocessingDrawing" xmlns:w10="urn:schemas-microsoft-com:office:word" xmlns:w="http://schemas.openxmlformats.org/wordprocessingml/2006/main" xmlns:w14="http://schemas.microsoft.com/office/word/2010/wordml" xmlns:w15="http://schemas.microsoft.com/office/word/2012/wordml" xmlns:w16cid="http://schemas.microsoft.com/office/word/2016/wordml/cid" xmlns:w16se="http://schemas.microsoft.com/office/word/2015/wordml/symex" xmlns:wpg="http://schemas.microsoft.com/office/word/2010/wordprocessingGroup" xmlns:wpi="http://schemas.microsoft.com/office/word/2010/wordprocessingInk" xmlns:wne="http://schemas.microsoft.com/office/word/2006/wordml" xmlns:wps="http://schemas.microsoft.com/office/word/2010/wordprocessingShape" mc:Ignorable="w14 w15 w16se w16cid wp14">
   <w:sdt>
     <w:sdtPr>
       <w:id w:val="-2068479625"/>
@@ -16642,6 +16253,7 @@
         <w:docPartUnique/>
       </w:docPartObj>
     </w:sdtPr>
+    <w:sdtEndPr/>
     <w:sdtContent>
       <w:sdt>
         <w:sdtPr>
@@ -16651,6 +16263,7 @@
             <w:docPartUnique/>
           </w:docPartObj>
         </w:sdtPr>
+        <w:sdtEndPr/>
         <w:sdtContent>
           <w:p>
             <w:pPr>
@@ -16694,14 +16307,27 @@
             <w:r>
               <w:t xml:space="preserve"> of </w:t>
             </w:r>
-            <w:fldSimple w:instr=" NUMPAGES  ">
-              <w:r>
-                <w:rPr>
-                  <w:noProof/>
-                </w:rPr>
-                <w:t>45</w:t>
-              </w:r>
-            </w:fldSimple>
+            <w:r>
+              <w:fldChar w:fldCharType="begin"/>
+            </w:r>
+            <w:r>
+              <w:instrText xml:space="preserve"> NUMPAGES  </w:instrText>
+            </w:r>
+            <w:r>
+              <w:fldChar w:fldCharType="separate"/>
+            </w:r>
+            <w:r>
+              <w:rPr>
+                <w:noProof/>
+              </w:rPr>
+              <w:t>45</w:t>
+            </w:r>
+            <w:r>
+              <w:rPr>
+                <w:noProof/>
+              </w:rPr>
+              <w:fldChar w:fldCharType="end"/>
+            </w:r>
           </w:p>
         </w:sdtContent>
       </w:sdt>
@@ -16716,7 +16342,7 @@
 </file>
 
 <file path=word/footnotes.xml><?xml version="1.0" encoding="utf-8"?>
-<w:footnotes xmlns:wpc="http://schemas.microsoft.com/office/word/2010/wordprocessingCanvas" xmlns:mo="http://schemas.microsoft.com/office/mac/office/2008/main" xmlns:mc="http://schemas.openxmlformats.org/markup-compatibility/2006" xmlns:mv="urn:schemas-microsoft-com:mac:vml" xmlns:o="urn:schemas-microsoft-com:office:office" xmlns:r="http://schemas.openxmlformats.org/officeDocument/2006/relationships" xmlns:m="http://schemas.openxmlformats.org/officeDocument/2006/math" xmlns:v="urn:schemas-microsoft-com:vml" xmlns:wp14="http://schemas.microsoft.com/office/word/2010/wordprocessingDrawing" xmlns:wp="http://schemas.openxmlformats.org/drawingml/2006/wordprocessingDrawing" xmlns:w10="urn:schemas-microsoft-com:office:word" xmlns:w="http://schemas.openxmlformats.org/wordprocessingml/2006/main" xmlns:w14="http://schemas.microsoft.com/office/word/2010/wordml" xmlns:w15="http://schemas.microsoft.com/office/word/2012/wordml" xmlns:wpg="http://schemas.microsoft.com/office/word/2010/wordprocessingGroup" xmlns:wpi="http://schemas.microsoft.com/office/word/2010/wordprocessingInk" xmlns:wne="http://schemas.microsoft.com/office/word/2006/wordml" xmlns:wps="http://schemas.microsoft.com/office/word/2010/wordprocessingShape" mc:Ignorable="w14 w15 wp14">
+<w:footnotes xmlns:wpc="http://schemas.microsoft.com/office/word/2010/wordprocessingCanvas" xmlns:cx="http://schemas.microsoft.com/office/drawing/2014/chartex" xmlns:cx1="http://schemas.microsoft.com/office/drawing/2015/9/8/chartex" xmlns:cx2="http://schemas.microsoft.com/office/drawing/2015/10/21/chartex" xmlns:cx3="http://schemas.microsoft.com/office/drawing/2016/5/9/chartex" xmlns:cx4="http://schemas.microsoft.com/office/drawing/2016/5/10/chartex" xmlns:cx5="http://schemas.microsoft.com/office/drawing/2016/5/11/chartex" xmlns:cx6="http://schemas.microsoft.com/office/drawing/2016/5/12/chartex" xmlns:cx7="http://schemas.microsoft.com/office/drawing/2016/5/13/chartex" xmlns:cx8="http://schemas.microsoft.com/office/drawing/2016/5/14/chartex" xmlns:mc="http://schemas.openxmlformats.org/markup-compatibility/2006" xmlns:aink="http://schemas.microsoft.com/office/drawing/2016/ink" xmlns:am3d="http://schemas.microsoft.com/office/drawing/2017/model3d" xmlns:o="urn:schemas-microsoft-com:office:office" xmlns:r="http://schemas.openxmlformats.org/officeDocument/2006/relationships" xmlns:m="http://schemas.openxmlformats.org/officeDocument/2006/math" xmlns:v="urn:schemas-microsoft-com:vml" xmlns:wp14="http://schemas.microsoft.com/office/word/2010/wordprocessingDrawing" xmlns:wp="http://schemas.openxmlformats.org/drawingml/2006/wordprocessingDrawing" xmlns:w10="urn:schemas-microsoft-com:office:word" xmlns:w="http://schemas.openxmlformats.org/wordprocessingml/2006/main" xmlns:w14="http://schemas.microsoft.com/office/word/2010/wordml" xmlns:w15="http://schemas.microsoft.com/office/word/2012/wordml" xmlns:w16cid="http://schemas.microsoft.com/office/word/2016/wordml/cid" xmlns:w16se="http://schemas.microsoft.com/office/word/2015/wordml/symex" xmlns:wpg="http://schemas.microsoft.com/office/word/2010/wordprocessingGroup" xmlns:wpi="http://schemas.microsoft.com/office/word/2010/wordprocessingInk" xmlns:wne="http://schemas.microsoft.com/office/word/2006/wordml" xmlns:wps="http://schemas.microsoft.com/office/word/2010/wordprocessingShape" mc:Ignorable="w14 w15 w16se w16cid wp14">
   <w:footnote w:type="separator" w:id="-1">
     <w:p>
       <w:r>
@@ -16735,7 +16361,7 @@
 </file>
 
 <file path=word/header1.xml><?xml version="1.0" encoding="utf-8"?>
-<w:hdr xmlns:wpc="http://schemas.microsoft.com/office/word/2010/wordprocessingCanvas" xmlns:mo="http://schemas.microsoft.com/office/mac/office/2008/main" xmlns:mc="http://schemas.openxmlformats.org/markup-compatibility/2006" xmlns:mv="urn:schemas-microsoft-com:mac:vml" xmlns:o="urn:schemas-microsoft-com:office:office" xmlns:r="http://schemas.openxmlformats.org/officeDocument/2006/relationships" xmlns:m="http://schemas.openxmlformats.org/officeDocument/2006/math" xmlns:v="urn:schemas-microsoft-com:vml" xmlns:wp14="http://schemas.microsoft.com/office/word/2010/wordprocessingDrawing" xmlns:wp="http://schemas.openxmlformats.org/drawingml/2006/wordprocessingDrawing" xmlns:w10="urn:schemas-microsoft-com:office:word" xmlns:w="http://schemas.openxmlformats.org/wordprocessingml/2006/main" xmlns:w14="http://schemas.microsoft.com/office/word/2010/wordml" xmlns:w15="http://schemas.microsoft.com/office/word/2012/wordml" xmlns:wpg="http://schemas.microsoft.com/office/word/2010/wordprocessingGroup" xmlns:wpi="http://schemas.microsoft.com/office/word/2010/wordprocessingInk" xmlns:wne="http://schemas.microsoft.com/office/word/2006/wordml" xmlns:wps="http://schemas.microsoft.com/office/word/2010/wordprocessingShape" mc:Ignorable="w14 w15 wp14">
+<w:hdr xmlns:wpc="http://schemas.microsoft.com/office/word/2010/wordprocessingCanvas" xmlns:cx="http://schemas.microsoft.com/office/drawing/2014/chartex" xmlns:cx1="http://schemas.microsoft.com/office/drawing/2015/9/8/chartex" xmlns:cx2="http://schemas.microsoft.com/office/drawing/2015/10/21/chartex" xmlns:cx3="http://schemas.microsoft.com/office/drawing/2016/5/9/chartex" xmlns:cx4="http://schemas.microsoft.com/office/drawing/2016/5/10/chartex" xmlns:cx5="http://schemas.microsoft.com/office/drawing/2016/5/11/chartex" xmlns:cx6="http://schemas.microsoft.com/office/drawing/2016/5/12/chartex" xmlns:cx7="http://schemas.microsoft.com/office/drawing/2016/5/13/chartex" xmlns:cx8="http://schemas.microsoft.com/office/drawing/2016/5/14/chartex" xmlns:mc="http://schemas.openxmlformats.org/markup-compatibility/2006" xmlns:aink="http://schemas.microsoft.com/office/drawing/2016/ink" xmlns:am3d="http://schemas.microsoft.com/office/drawing/2017/model3d" xmlns:o="urn:schemas-microsoft-com:office:office" xmlns:r="http://schemas.openxmlformats.org/officeDocument/2006/relationships" xmlns:m="http://schemas.openxmlformats.org/officeDocument/2006/math" xmlns:v="urn:schemas-microsoft-com:vml" xmlns:wp14="http://schemas.microsoft.com/office/word/2010/wordprocessingDrawing" xmlns:wp="http://schemas.openxmlformats.org/drawingml/2006/wordprocessingDrawing" xmlns:w10="urn:schemas-microsoft-com:office:word" xmlns:w="http://schemas.openxmlformats.org/wordprocessingml/2006/main" xmlns:w14="http://schemas.microsoft.com/office/word/2010/wordml" xmlns:w15="http://schemas.microsoft.com/office/word/2012/wordml" xmlns:w16cid="http://schemas.microsoft.com/office/word/2016/wordml/cid" xmlns:w16se="http://schemas.microsoft.com/office/word/2015/wordml/symex" xmlns:wpg="http://schemas.microsoft.com/office/word/2010/wordprocessingGroup" xmlns:wpi="http://schemas.microsoft.com/office/word/2010/wordprocessingInk" xmlns:wne="http://schemas.microsoft.com/office/word/2006/wordml" xmlns:wps="http://schemas.microsoft.com/office/word/2010/wordprocessingShape" mc:Ignorable="w14 w15 w16se w16cid wp14">
   <w:p>
     <w:pPr>
       <w:pStyle w:val="Header"/>
@@ -16797,8 +16423,8 @@
 </file>
 
 <file path=word/numbering.xml><?xml version="1.0" encoding="utf-8"?>
-<w:numbering xmlns:wpc="http://schemas.microsoft.com/office/word/2010/wordprocessingCanvas" xmlns:mo="http://schemas.microsoft.com/office/mac/office/2008/main" xmlns:mc="http://schemas.openxmlformats.org/markup-compatibility/2006" xmlns:mv="urn:schemas-microsoft-com:mac:vml" xmlns:o="urn:schemas-microsoft-com:office:office" xmlns:r="http://schemas.openxmlformats.org/officeDocument/2006/relationships" xmlns:m="http://schemas.openxmlformats.org/officeDocument/2006/math" xmlns:v="urn:schemas-microsoft-com:vml" xmlns:wp14="http://schemas.microsoft.com/office/word/2010/wordprocessingDrawing" xmlns:wp="http://schemas.openxmlformats.org/drawingml/2006/wordprocessingDrawing" xmlns:w10="urn:schemas-microsoft-com:office:word" xmlns:w="http://schemas.openxmlformats.org/wordprocessingml/2006/main" xmlns:w14="http://schemas.microsoft.com/office/word/2010/wordml" xmlns:w15="http://schemas.microsoft.com/office/word/2012/wordml" xmlns:wpg="http://schemas.microsoft.com/office/word/2010/wordprocessingGroup" xmlns:wpi="http://schemas.microsoft.com/office/word/2010/wordprocessingInk" xmlns:wne="http://schemas.microsoft.com/office/word/2006/wordml" xmlns:wps="http://schemas.microsoft.com/office/word/2010/wordprocessingShape" mc:Ignorable="w14 w15 wp14">
-  <w:abstractNum w:abstractNumId="0">
+<w:numbering xmlns:wpc="http://schemas.microsoft.com/office/word/2010/wordprocessingCanvas" xmlns:cx="http://schemas.microsoft.com/office/drawing/2014/chartex" xmlns:cx1="http://schemas.microsoft.com/office/drawing/2015/9/8/chartex" xmlns:cx2="http://schemas.microsoft.com/office/drawing/2015/10/21/chartex" xmlns:cx3="http://schemas.microsoft.com/office/drawing/2016/5/9/chartex" xmlns:cx4="http://schemas.microsoft.com/office/drawing/2016/5/10/chartex" xmlns:cx5="http://schemas.microsoft.com/office/drawing/2016/5/11/chartex" xmlns:cx6="http://schemas.microsoft.com/office/drawing/2016/5/12/chartex" xmlns:cx7="http://schemas.microsoft.com/office/drawing/2016/5/13/chartex" xmlns:cx8="http://schemas.microsoft.com/office/drawing/2016/5/14/chartex" xmlns:mc="http://schemas.openxmlformats.org/markup-compatibility/2006" xmlns:aink="http://schemas.microsoft.com/office/drawing/2016/ink" xmlns:am3d="http://schemas.microsoft.com/office/drawing/2017/model3d" xmlns:o="urn:schemas-microsoft-com:office:office" xmlns:r="http://schemas.openxmlformats.org/officeDocument/2006/relationships" xmlns:m="http://schemas.openxmlformats.org/officeDocument/2006/math" xmlns:v="urn:schemas-microsoft-com:vml" xmlns:wp14="http://schemas.microsoft.com/office/word/2010/wordprocessingDrawing" xmlns:wp="http://schemas.openxmlformats.org/drawingml/2006/wordprocessingDrawing" xmlns:w10="urn:schemas-microsoft-com:office:word" xmlns:w="http://schemas.openxmlformats.org/wordprocessingml/2006/main" xmlns:w14="http://schemas.microsoft.com/office/word/2010/wordml" xmlns:w15="http://schemas.microsoft.com/office/word/2012/wordml" xmlns:w16cid="http://schemas.microsoft.com/office/word/2016/wordml/cid" xmlns:w16se="http://schemas.microsoft.com/office/word/2015/wordml/symex" xmlns:wpg="http://schemas.microsoft.com/office/word/2010/wordprocessingGroup" xmlns:wpi="http://schemas.microsoft.com/office/word/2010/wordprocessingInk" xmlns:wne="http://schemas.microsoft.com/office/word/2006/wordml" xmlns:wps="http://schemas.microsoft.com/office/word/2010/wordprocessingShape" mc:Ignorable="w14 w15 w16se w16cid wp14">
+  <w:abstractNum w:abstractNumId="0" w15:restartNumberingAfterBreak="0">
     <w:nsid w:val="00987AE5"/>
     <w:multiLevelType w:val="hybridMultilevel"/>
     <w:tmpl w:val="01BE2DEE"/>
@@ -16911,7 +16537,7 @@
       </w:rPr>
     </w:lvl>
   </w:abstractNum>
-  <w:abstractNum w:abstractNumId="1">
+  <w:abstractNum w:abstractNumId="1" w15:restartNumberingAfterBreak="0">
     <w:nsid w:val="09B344DE"/>
     <w:multiLevelType w:val="hybridMultilevel"/>
     <w:tmpl w:val="7E1C962E"/>
@@ -16997,7 +16623,7 @@
       </w:pPr>
     </w:lvl>
   </w:abstractNum>
-  <w:abstractNum w:abstractNumId="2">
+  <w:abstractNum w:abstractNumId="2" w15:restartNumberingAfterBreak="0">
     <w:nsid w:val="10A1148B"/>
     <w:multiLevelType w:val="hybridMultilevel"/>
     <w:tmpl w:val="B99C325E"/>
@@ -17110,7 +16736,7 @@
       </w:rPr>
     </w:lvl>
   </w:abstractNum>
-  <w:abstractNum w:abstractNumId="3">
+  <w:abstractNum w:abstractNumId="3" w15:restartNumberingAfterBreak="0">
     <w:nsid w:val="119700CD"/>
     <w:multiLevelType w:val="multilevel"/>
     <w:tmpl w:val="9426DEF8"/>
@@ -17278,7 +16904,7 @@
       </w:rPr>
     </w:lvl>
   </w:abstractNum>
-  <w:abstractNum w:abstractNumId="4">
+  <w:abstractNum w:abstractNumId="4" w15:restartNumberingAfterBreak="0">
     <w:nsid w:val="179B3F31"/>
     <w:multiLevelType w:val="hybridMultilevel"/>
     <w:tmpl w:val="FF4EDFF6"/>
@@ -17391,7 +17017,7 @@
       </w:rPr>
     </w:lvl>
   </w:abstractNum>
-  <w:abstractNum w:abstractNumId="5">
+  <w:abstractNum w:abstractNumId="5" w15:restartNumberingAfterBreak="0">
     <w:nsid w:val="1CB90C4F"/>
     <w:multiLevelType w:val="hybridMultilevel"/>
     <w:tmpl w:val="BCA0F2E8"/>
@@ -17504,7 +17130,7 @@
       </w:rPr>
     </w:lvl>
   </w:abstractNum>
-  <w:abstractNum w:abstractNumId="6">
+  <w:abstractNum w:abstractNumId="6" w15:restartNumberingAfterBreak="0">
     <w:nsid w:val="1E9F61C2"/>
     <w:multiLevelType w:val="multilevel"/>
     <w:tmpl w:val="9426DEF8"/>
@@ -17672,7 +17298,7 @@
       </w:rPr>
     </w:lvl>
   </w:abstractNum>
-  <w:abstractNum w:abstractNumId="7">
+  <w:abstractNum w:abstractNumId="7" w15:restartNumberingAfterBreak="0">
     <w:nsid w:val="22717D72"/>
     <w:multiLevelType w:val="hybridMultilevel"/>
     <w:tmpl w:val="C3B4534A"/>
@@ -17761,7 +17387,7 @@
       </w:pPr>
     </w:lvl>
   </w:abstractNum>
-  <w:abstractNum w:abstractNumId="8">
+  <w:abstractNum w:abstractNumId="8" w15:restartNumberingAfterBreak="0">
     <w:nsid w:val="2B35559F"/>
     <w:multiLevelType w:val="hybridMultilevel"/>
     <w:tmpl w:val="D4AAF418"/>
@@ -17874,7 +17500,7 @@
       </w:rPr>
     </w:lvl>
   </w:abstractNum>
-  <w:abstractNum w:abstractNumId="9">
+  <w:abstractNum w:abstractNumId="9" w15:restartNumberingAfterBreak="0">
     <w:nsid w:val="2F7F48BF"/>
     <w:multiLevelType w:val="hybridMultilevel"/>
     <w:tmpl w:val="B186150E"/>
@@ -17988,7 +17614,7 @@
       </w:rPr>
     </w:lvl>
   </w:abstractNum>
-  <w:abstractNum w:abstractNumId="10">
+  <w:abstractNum w:abstractNumId="10" w15:restartNumberingAfterBreak="0">
     <w:nsid w:val="314D0C7E"/>
     <w:multiLevelType w:val="multilevel"/>
     <w:tmpl w:val="96D6177C"/>
@@ -18103,7 +17729,7 @@
       </w:rPr>
     </w:lvl>
   </w:abstractNum>
-  <w:abstractNum w:abstractNumId="11">
+  <w:abstractNum w:abstractNumId="11" w15:restartNumberingAfterBreak="0">
     <w:nsid w:val="31C75712"/>
     <w:multiLevelType w:val="hybridMultilevel"/>
     <w:tmpl w:val="7BF011AC"/>
@@ -18189,7 +17815,7 @@
       </w:pPr>
     </w:lvl>
   </w:abstractNum>
-  <w:abstractNum w:abstractNumId="12">
+  <w:abstractNum w:abstractNumId="12" w15:restartNumberingAfterBreak="0">
     <w:nsid w:val="3B4A5117"/>
     <w:multiLevelType w:val="hybridMultilevel"/>
     <w:tmpl w:val="40D0EB24"/>
@@ -18302,7 +17928,7 @@
       </w:rPr>
     </w:lvl>
   </w:abstractNum>
-  <w:abstractNum w:abstractNumId="13">
+  <w:abstractNum w:abstractNumId="13" w15:restartNumberingAfterBreak="0">
     <w:nsid w:val="43D3297E"/>
     <w:multiLevelType w:val="hybridMultilevel"/>
     <w:tmpl w:val="7BF011AC"/>
@@ -18388,7 +18014,7 @@
       </w:pPr>
     </w:lvl>
   </w:abstractNum>
-  <w:abstractNum w:abstractNumId="14">
+  <w:abstractNum w:abstractNumId="14" w15:restartNumberingAfterBreak="0">
     <w:nsid w:val="4EE97BA6"/>
     <w:multiLevelType w:val="hybridMultilevel"/>
     <w:tmpl w:val="7BF011AC"/>
@@ -18474,7 +18100,7 @@
       </w:pPr>
     </w:lvl>
   </w:abstractNum>
-  <w:abstractNum w:abstractNumId="15">
+  <w:abstractNum w:abstractNumId="15" w15:restartNumberingAfterBreak="0">
     <w:nsid w:val="51254536"/>
     <w:multiLevelType w:val="hybridMultilevel"/>
     <w:tmpl w:val="E7D80FF2"/>
@@ -18563,7 +18189,7 @@
       </w:pPr>
     </w:lvl>
   </w:abstractNum>
-  <w:abstractNum w:abstractNumId="16">
+  <w:abstractNum w:abstractNumId="16" w15:restartNumberingAfterBreak="0">
     <w:nsid w:val="52862FF7"/>
     <w:multiLevelType w:val="hybridMultilevel"/>
     <w:tmpl w:val="7BF011AC"/>
@@ -18649,7 +18275,7 @@
       </w:pPr>
     </w:lvl>
   </w:abstractNum>
-  <w:abstractNum w:abstractNumId="17">
+  <w:abstractNum w:abstractNumId="17" w15:restartNumberingAfterBreak="0">
     <w:nsid w:val="56F06F97"/>
     <w:multiLevelType w:val="hybridMultilevel"/>
     <w:tmpl w:val="7BF011AC"/>
@@ -18735,7 +18361,7 @@
       </w:pPr>
     </w:lvl>
   </w:abstractNum>
-  <w:abstractNum w:abstractNumId="18">
+  <w:abstractNum w:abstractNumId="18" w15:restartNumberingAfterBreak="0">
     <w:nsid w:val="59C364EA"/>
     <w:multiLevelType w:val="hybridMultilevel"/>
     <w:tmpl w:val="71320FD6"/>
@@ -18824,7 +18450,7 @@
       </w:pPr>
     </w:lvl>
   </w:abstractNum>
-  <w:abstractNum w:abstractNumId="19">
+  <w:abstractNum w:abstractNumId="19" w15:restartNumberingAfterBreak="0">
     <w:nsid w:val="5C5B5E73"/>
     <w:multiLevelType w:val="hybridMultilevel"/>
     <w:tmpl w:val="7BF011AC"/>
@@ -18910,7 +18536,7 @@
       </w:pPr>
     </w:lvl>
   </w:abstractNum>
-  <w:abstractNum w:abstractNumId="20">
+  <w:abstractNum w:abstractNumId="20" w15:restartNumberingAfterBreak="0">
     <w:nsid w:val="629E076F"/>
     <w:multiLevelType w:val="hybridMultilevel"/>
     <w:tmpl w:val="98020F48"/>
@@ -19023,7 +18649,7 @@
       </w:rPr>
     </w:lvl>
   </w:abstractNum>
-  <w:abstractNum w:abstractNumId="21">
+  <w:abstractNum w:abstractNumId="21" w15:restartNumberingAfterBreak="0">
     <w:nsid w:val="645A278E"/>
     <w:multiLevelType w:val="multilevel"/>
     <w:tmpl w:val="1C3808B4"/>
@@ -19139,7 +18765,7 @@
       </w:rPr>
     </w:lvl>
   </w:abstractNum>
-  <w:abstractNum w:abstractNumId="22">
+  <w:abstractNum w:abstractNumId="22" w15:restartNumberingAfterBreak="0">
     <w:nsid w:val="69C90853"/>
     <w:multiLevelType w:val="hybridMultilevel"/>
     <w:tmpl w:val="E7D80FF2"/>
@@ -19228,7 +18854,7 @@
       </w:pPr>
     </w:lvl>
   </w:abstractNum>
-  <w:abstractNum w:abstractNumId="23">
+  <w:abstractNum w:abstractNumId="23" w15:restartNumberingAfterBreak="0">
     <w:nsid w:val="6DFE7E88"/>
     <w:multiLevelType w:val="hybridMultilevel"/>
     <w:tmpl w:val="0E3C5A9C"/>
@@ -19341,7 +18967,7 @@
       </w:rPr>
     </w:lvl>
   </w:abstractNum>
-  <w:abstractNum w:abstractNumId="24">
+  <w:abstractNum w:abstractNumId="24" w15:restartNumberingAfterBreak="0">
     <w:nsid w:val="74AF29D3"/>
     <w:multiLevelType w:val="hybridMultilevel"/>
     <w:tmpl w:val="C3B4534A"/>
@@ -19430,7 +19056,7 @@
       </w:pPr>
     </w:lvl>
   </w:abstractNum>
-  <w:abstractNum w:abstractNumId="25">
+  <w:abstractNum w:abstractNumId="25" w15:restartNumberingAfterBreak="0">
     <w:nsid w:val="759808E0"/>
     <w:multiLevelType w:val="hybridMultilevel"/>
     <w:tmpl w:val="7BF011AC"/>
@@ -19516,7 +19142,7 @@
       </w:pPr>
     </w:lvl>
   </w:abstractNum>
-  <w:abstractNum w:abstractNumId="26">
+  <w:abstractNum w:abstractNumId="26" w15:restartNumberingAfterBreak="0">
     <w:nsid w:val="76FF5CFA"/>
     <w:multiLevelType w:val="hybridMultilevel"/>
     <w:tmpl w:val="7BF011AC"/>
@@ -19602,7 +19228,7 @@
       </w:pPr>
     </w:lvl>
   </w:abstractNum>
-  <w:abstractNum w:abstractNumId="27">
+  <w:abstractNum w:abstractNumId="27" w15:restartNumberingAfterBreak="0">
     <w:nsid w:val="77990D38"/>
     <w:multiLevelType w:val="hybridMultilevel"/>
     <w:tmpl w:val="7F24F6FA"/>
@@ -19688,7 +19314,7 @@
       </w:pPr>
     </w:lvl>
   </w:abstractNum>
-  <w:abstractNum w:abstractNumId="28">
+  <w:abstractNum w:abstractNumId="28" w15:restartNumberingAfterBreak="0">
     <w:nsid w:val="7DB307A6"/>
     <w:multiLevelType w:val="hybridMultilevel"/>
     <w:tmpl w:val="2B70AB5C"/>
@@ -19926,7 +19552,7 @@
 </file>
 
 <file path=word/people.xml><?xml version="1.0" encoding="utf-8"?>
-<w15:people xmlns:wpc="http://schemas.microsoft.com/office/word/2010/wordprocessingCanvas" xmlns:mo="http://schemas.microsoft.com/office/mac/office/2008/main" xmlns:mc="http://schemas.openxmlformats.org/markup-compatibility/2006" xmlns:mv="urn:schemas-microsoft-com:mac:vml" xmlns:o="urn:schemas-microsoft-com:office:office" xmlns:r="http://schemas.openxmlformats.org/officeDocument/2006/relationships" xmlns:m="http://schemas.openxmlformats.org/officeDocument/2006/math" xmlns:v="urn:schemas-microsoft-com:vml" xmlns:wp14="http://schemas.microsoft.com/office/word/2010/wordprocessingDrawing" xmlns:wp="http://schemas.openxmlformats.org/drawingml/2006/wordprocessingDrawing" xmlns:w10="urn:schemas-microsoft-com:office:word" xmlns:w="http://schemas.openxmlformats.org/wordprocessingml/2006/main" xmlns:w14="http://schemas.microsoft.com/office/word/2010/wordml" xmlns:w15="http://schemas.microsoft.com/office/word/2012/wordml" xmlns:wpg="http://schemas.microsoft.com/office/word/2010/wordprocessingGroup" xmlns:wpi="http://schemas.microsoft.com/office/word/2010/wordprocessingInk" xmlns:wne="http://schemas.microsoft.com/office/word/2006/wordml" xmlns:wps="http://schemas.microsoft.com/office/word/2010/wordprocessingShape" mc:Ignorable="w14 w15 wp14">
+<w15:people xmlns:wpc="http://schemas.microsoft.com/office/word/2010/wordprocessingCanvas" xmlns:cx="http://schemas.microsoft.com/office/drawing/2014/chartex" xmlns:cx1="http://schemas.microsoft.com/office/drawing/2015/9/8/chartex" xmlns:cx2="http://schemas.microsoft.com/office/drawing/2015/10/21/chartex" xmlns:cx3="http://schemas.microsoft.com/office/drawing/2016/5/9/chartex" xmlns:cx4="http://schemas.microsoft.com/office/drawing/2016/5/10/chartex" xmlns:cx5="http://schemas.microsoft.com/office/drawing/2016/5/11/chartex" xmlns:cx6="http://schemas.microsoft.com/office/drawing/2016/5/12/chartex" xmlns:cx7="http://schemas.microsoft.com/office/drawing/2016/5/13/chartex" xmlns:cx8="http://schemas.microsoft.com/office/drawing/2016/5/14/chartex" xmlns:mc="http://schemas.openxmlformats.org/markup-compatibility/2006" xmlns:aink="http://schemas.microsoft.com/office/drawing/2016/ink" xmlns:am3d="http://schemas.microsoft.com/office/drawing/2017/model3d" xmlns:o="urn:schemas-microsoft-com:office:office" xmlns:r="http://schemas.openxmlformats.org/officeDocument/2006/relationships" xmlns:m="http://schemas.openxmlformats.org/officeDocument/2006/math" xmlns:v="urn:schemas-microsoft-com:vml" xmlns:wp14="http://schemas.microsoft.com/office/word/2010/wordprocessingDrawing" xmlns:wp="http://schemas.openxmlformats.org/drawingml/2006/wordprocessingDrawing" xmlns:w10="urn:schemas-microsoft-com:office:word" xmlns:w="http://schemas.openxmlformats.org/wordprocessingml/2006/main" xmlns:w14="http://schemas.microsoft.com/office/word/2010/wordml" xmlns:w15="http://schemas.microsoft.com/office/word/2012/wordml" xmlns:w16cid="http://schemas.microsoft.com/office/word/2016/wordml/cid" xmlns:w16se="http://schemas.microsoft.com/office/word/2015/wordml/symex" xmlns:wpg="http://schemas.microsoft.com/office/word/2010/wordprocessingGroup" xmlns:wpi="http://schemas.microsoft.com/office/word/2010/wordprocessingInk" xmlns:wne="http://schemas.microsoft.com/office/word/2006/wordml" xmlns:wps="http://schemas.microsoft.com/office/word/2010/wordprocessingShape" mc:Ignorable="w14 w15 w16se w16cid wp14">
   <w15:person w15:author="Greg Landry">
     <w15:presenceInfo w15:providerId="AD" w15:userId="S-1-12-1-1975327676-1325117367-1464604813-1524360591"/>
   </w15:person>
@@ -19934,7 +19560,7 @@
 </file>
 
 <file path=word/styles.xml><?xml version="1.0" encoding="utf-8"?>
-<w:styles xmlns:mc="http://schemas.openxmlformats.org/markup-compatibility/2006" xmlns:r="http://schemas.openxmlformats.org/officeDocument/2006/relationships" xmlns:w="http://schemas.openxmlformats.org/wordprocessingml/2006/main" xmlns:w14="http://schemas.microsoft.com/office/word/2010/wordml" xmlns:w15="http://schemas.microsoft.com/office/word/2012/wordml" mc:Ignorable="w14 w15">
+<w:styles xmlns:mc="http://schemas.openxmlformats.org/markup-compatibility/2006" xmlns:r="http://schemas.openxmlformats.org/officeDocument/2006/relationships" xmlns:w="http://schemas.openxmlformats.org/wordprocessingml/2006/main" xmlns:w14="http://schemas.microsoft.com/office/word/2010/wordml" xmlns:w15="http://schemas.microsoft.com/office/word/2012/wordml" xmlns:w16cid="http://schemas.microsoft.com/office/word/2016/wordml/cid" xmlns:w16se="http://schemas.microsoft.com/office/word/2015/wordml/symex" mc:Ignorable="w14 w15 w16se w16cid">
   <w:docDefaults>
     <w:rPrDefault>
       <w:rPr>
@@ -19950,7 +19576,7 @@
       </w:pPr>
     </w:pPrDefault>
   </w:docDefaults>
-  <w:latentStyles w:defLockedState="0" w:defUIPriority="99" w:defSemiHidden="0" w:defUnhideWhenUsed="0" w:defQFormat="0" w:count="382">
+  <w:latentStyles w:defLockedState="0" w:defUIPriority="99" w:defSemiHidden="0" w:defUnhideWhenUsed="0" w:defQFormat="0" w:count="375">
     <w:lsdException w:name="Normal" w:uiPriority="0" w:qFormat="1"/>
     <w:lsdException w:name="heading 1" w:uiPriority="9" w:qFormat="1"/>
     <w:lsdException w:name="heading 2" w:semiHidden="1" w:uiPriority="9" w:unhideWhenUsed="1" w:qFormat="1"/>
@@ -20328,14 +19954,7 @@
   <w:style w:type="paragraph" w:default="1" w:styleId="Normal">
     <w:name w:val="Normal"/>
     <w:qFormat/>
-    <w:rsid w:val="00FD61B2"/>
-    <w:pPr>
-      <w:spacing w:line="240" w:lineRule="auto"/>
-    </w:pPr>
-    <w:rPr>
-      <w:sz w:val="24"/>
-      <w:szCs w:val="24"/>
-    </w:rPr>
+    <w:rsid w:val="000C5844"/>
   </w:style>
   <w:style w:type="paragraph" w:styleId="Heading1">
     <w:name w:val="heading 1"/>
@@ -20459,7 +20078,7 @@
     <w:uiPriority w:val="1"/>
     <w:semiHidden/>
     <w:unhideWhenUsed/>
-    <w:rsid w:val="00FD61B2"/>
+    <w:rsid w:val="000C5844"/>
   </w:style>
   <w:style w:type="table" w:default="1" w:styleId="TableNormal">
     <w:name w:val="Normal Table"/>
@@ -20481,7 +20100,7 @@
     <w:uiPriority w:val="99"/>
     <w:semiHidden/>
     <w:unhideWhenUsed/>
-    <w:rsid w:val="00FD61B2"/>
+    <w:rsid w:val="000C5844"/>
   </w:style>
   <w:style w:type="character" w:customStyle="1" w:styleId="Heading1Char">
     <w:name w:val="Heading 1 Char"/>
@@ -20867,7 +20486,6 @@
       <w:szCs w:val="20"/>
     </w:rPr>
     <w:tblPr>
-      <w:tblInd w:w="0" w:type="dxa"/>
       <w:tblBorders>
         <w:top w:val="single" w:sz="4" w:space="0" w:color="auto"/>
         <w:left w:val="single" w:sz="4" w:space="0" w:color="auto"/>
@@ -20876,12 +20494,6 @@
         <w:insideH w:val="single" w:sz="4" w:space="0" w:color="auto"/>
         <w:insideV w:val="single" w:sz="4" w:space="0" w:color="auto"/>
       </w:tblBorders>
-      <w:tblCellMar>
-        <w:top w:w="0" w:type="dxa"/>
-        <w:left w:w="108" w:type="dxa"/>
-        <w:bottom w:w="0" w:type="dxa"/>
-        <w:right w:w="108" w:type="dxa"/>
-      </w:tblCellMar>
     </w:tblPr>
   </w:style>
   <w:style w:type="character" w:styleId="BookTitle">
@@ -21371,7 +20983,7 @@
 </file>
 
 <file path=customXml/itemProps1.xml><?xml version="1.0" encoding="utf-8"?>
-<ds:datastoreItem xmlns:ds="http://schemas.openxmlformats.org/officeDocument/2006/customXml" ds:itemID="{1A943898-6B29-5749-AE8E-00056D362C24}">
+<ds:datastoreItem xmlns:ds="http://schemas.openxmlformats.org/officeDocument/2006/customXml" ds:itemID="{736ECD00-C302-4B6E-89F6-7EB741510CD5}">
   <ds:schemaRefs>
     <ds:schemaRef ds:uri="http://schemas.openxmlformats.org/officeDocument/2006/bibliography"/>
   </ds:schemaRefs>

</xml_diff>

<commit_message>
Small changes to 4B and 6B
Added an instruction to change the device name length in chapter 4B, exercise 2.
Updated legend in chapter 6B
</commit_message>
<xml_diff>
--- a/labmanual/English/WBT101-04B-BLE.docx
+++ b/labmanual/English/WBT101-04B-BLE.docx
@@ -1655,7 +1655,7 @@
         <w:rPr>
           <w:noProof/>
         </w:rPr>
-        <w:t>30</w:t>
+        <w:t>31</w:t>
       </w:r>
       <w:r>
         <w:rPr>
@@ -2251,13 +2251,8 @@
       <w:r>
         <w:t xml:space="preserve"> </w:t>
       </w:r>
-      <w:proofErr w:type="gramStart"/>
-      <w:r>
-        <w:t>can</w:t>
-      </w:r>
-      <w:proofErr w:type="gramEnd"/>
-      <w:r>
-        <w:t xml:space="preserve"> </w:t>
+      <w:r>
+        <w:t xml:space="preserve">can </w:t>
       </w:r>
       <w:r>
         <w:t>Read and Write the GATT Database</w:t>
@@ -2513,15 +2508,7 @@
         <w:t xml:space="preserve">represents the Indication flag. </w:t>
       </w:r>
       <w:r>
-        <w:t xml:space="preserve">In other words, the Client </w:t>
-      </w:r>
-      <w:proofErr w:type="gramStart"/>
-      <w:r>
-        <w:t>can</w:t>
-      </w:r>
-      <w:proofErr w:type="gramEnd"/>
-      <w:r>
-        <w:t xml:space="preserve"> Write a 1 to </w:t>
+        <w:t xml:space="preserve">In other words, the Client can Write a 1 to </w:t>
       </w:r>
       <w:proofErr w:type="spellStart"/>
       <w:r>
@@ -2603,18 +2590,10 @@
         </w:numPr>
       </w:pPr>
       <w:r>
-        <w:t>LEGATTDB_PERM_READABLE | LEGATTDB_PERM_WRITE_REQ | LEGATTDB_PERM_AUTH_</w:t>
-      </w:r>
-      <w:proofErr w:type="gramStart"/>
-      <w:r>
-        <w:t xml:space="preserve">WRITABLE </w:t>
-      </w:r>
-      <w:r>
-        <w:t>)</w:t>
-      </w:r>
-      <w:proofErr w:type="gramEnd"/>
-      <w:r>
-        <w:t>,</w:t>
+        <w:t xml:space="preserve">LEGATTDB_PERM_READABLE | LEGATTDB_PERM_WRITE_REQ | LEGATTDB_PERM_AUTH_WRITABLE </w:t>
+      </w:r>
+      <w:r>
+        <w:t>),</w:t>
       </w:r>
     </w:p>
     <w:p>
@@ -2881,18 +2860,10 @@
         </w:numPr>
       </w:pPr>
       <w:r>
-        <w:t>LEGATTDB_PERM_</w:t>
-      </w:r>
-      <w:proofErr w:type="gramStart"/>
-      <w:r>
-        <w:t>READABLE</w:t>
-      </w:r>
-      <w:r>
-        <w:t xml:space="preserve"> )</w:t>
-      </w:r>
-      <w:proofErr w:type="gramEnd"/>
-      <w:r>
-        <w:t>,</w:t>
+        <w:t>LEGATTDB_PERM_READABLE</w:t>
+      </w:r>
+      <w:r>
+        <w:t xml:space="preserve"> ),</w:t>
       </w:r>
     </w:p>
     <w:p>
@@ -3172,7 +3143,6 @@
         <w:t xml:space="preserve"> = F(</w:t>
       </w:r>
       <w:proofErr w:type="spellStart"/>
-      <w:proofErr w:type="gramStart"/>
       <w:r>
         <w:t>S</w:t>
       </w:r>
@@ -3183,7 +3153,6 @@
         <w:t>,PlainText</w:t>
       </w:r>
       <w:proofErr w:type="spellEnd"/>
-      <w:proofErr w:type="gramEnd"/>
       <w:r>
         <w:t>)</w:t>
       </w:r>
@@ -4749,12 +4718,10 @@
         <w:t xml:space="preserve">project </w:t>
       </w:r>
       <w:proofErr w:type="spellStart"/>
-      <w:proofErr w:type="gramStart"/>
       <w:r>
         <w:t>snip.ble.eddystone</w:t>
       </w:r>
       <w:proofErr w:type="spellEnd"/>
-      <w:proofErr w:type="gramEnd"/>
       <w:r>
         <w:t xml:space="preserve"> there is an example of creating this type of beacon.</w:t>
       </w:r>
@@ -8110,9 +8077,9 @@
           <w:sz w:val="14"/>
           <w:szCs w:val="20"/>
         </w:rPr>
-        <w:t>wiced_bt_app_</w:t>
-      </w:r>
-      <w:proofErr w:type="gramStart"/>
+        <w:t>wiced_bt_app_init</w:t>
+      </w:r>
+      <w:proofErr w:type="spellEnd"/>
       <w:r>
         <w:rPr>
           <w:rFonts w:ascii="Courier New" w:hAnsi="Courier New" w:cs="Courier New"/>
@@ -8120,27 +8087,7 @@
           <w:sz w:val="14"/>
           <w:szCs w:val="20"/>
         </w:rPr>
-        <w:t>init</w:t>
-      </w:r>
-      <w:proofErr w:type="spellEnd"/>
-      <w:r>
-        <w:rPr>
-          <w:rFonts w:ascii="Courier New" w:hAnsi="Courier New" w:cs="Courier New"/>
-          <w:color w:val="000000"/>
-          <w:sz w:val="14"/>
-          <w:szCs w:val="20"/>
-        </w:rPr>
-        <w:t>(</w:t>
-      </w:r>
-      <w:proofErr w:type="gramEnd"/>
-      <w:r>
-        <w:rPr>
-          <w:rFonts w:ascii="Courier New" w:hAnsi="Courier New" w:cs="Courier New"/>
-          <w:color w:val="000000"/>
-          <w:sz w:val="14"/>
-          <w:szCs w:val="20"/>
-        </w:rPr>
-        <w:t>);</w:t>
+        <w:t>();</w:t>
       </w:r>
     </w:p>
     <w:p>
@@ -8225,9 +8172,9 @@
           <w:sz w:val="14"/>
           <w:szCs w:val="20"/>
         </w:rPr>
-        <w:t>wiced_hal_gpio_register_pin_for_</w:t>
-      </w:r>
-      <w:proofErr w:type="gramStart"/>
+        <w:t>wiced_hal_gpio_register_pin_for_interrupt</w:t>
+      </w:r>
+      <w:proofErr w:type="spellEnd"/>
       <w:r>
         <w:rPr>
           <w:rFonts w:ascii="Courier New" w:hAnsi="Courier New" w:cs="Courier New"/>
@@ -8235,27 +8182,7 @@
           <w:sz w:val="14"/>
           <w:szCs w:val="20"/>
         </w:rPr>
-        <w:t>interrupt</w:t>
-      </w:r>
-      <w:proofErr w:type="spellEnd"/>
-      <w:r>
-        <w:rPr>
-          <w:rFonts w:ascii="Courier New" w:hAnsi="Courier New" w:cs="Courier New"/>
-          <w:color w:val="000000"/>
-          <w:sz w:val="14"/>
-          <w:szCs w:val="20"/>
-        </w:rPr>
-        <w:t>( WICED</w:t>
-      </w:r>
-      <w:proofErr w:type="gramEnd"/>
-      <w:r>
-        <w:rPr>
-          <w:rFonts w:ascii="Courier New" w:hAnsi="Courier New" w:cs="Courier New"/>
-          <w:color w:val="000000"/>
-          <w:sz w:val="14"/>
-          <w:szCs w:val="20"/>
-        </w:rPr>
-        <w:t xml:space="preserve">_GPIO_PIN_BUTTON_1, </w:t>
+        <w:t xml:space="preserve">( WICED_GPIO_PIN_BUTTON_1, </w:t>
       </w:r>
       <w:proofErr w:type="spellStart"/>
       <w:r>
@@ -8310,9 +8237,9 @@
           <w:sz w:val="14"/>
           <w:szCs w:val="20"/>
         </w:rPr>
-        <w:t>wiced_hal_gpio_configure_</w:t>
-      </w:r>
-      <w:proofErr w:type="gramStart"/>
+        <w:t>wiced_hal_gpio_configure_pin</w:t>
+      </w:r>
+      <w:proofErr w:type="spellEnd"/>
       <w:r>
         <w:rPr>
           <w:rFonts w:ascii="Courier New" w:hAnsi="Courier New" w:cs="Courier New"/>
@@ -8320,27 +8247,7 @@
           <w:sz w:val="14"/>
           <w:szCs w:val="20"/>
         </w:rPr>
-        <w:t>pin</w:t>
-      </w:r>
-      <w:proofErr w:type="spellEnd"/>
-      <w:r>
-        <w:rPr>
-          <w:rFonts w:ascii="Courier New" w:hAnsi="Courier New" w:cs="Courier New"/>
-          <w:color w:val="000000"/>
-          <w:sz w:val="14"/>
-          <w:szCs w:val="20"/>
-        </w:rPr>
-        <w:t>( WICED</w:t>
-      </w:r>
-      <w:proofErr w:type="gramEnd"/>
-      <w:r>
-        <w:rPr>
-          <w:rFonts w:ascii="Courier New" w:hAnsi="Courier New" w:cs="Courier New"/>
-          <w:color w:val="000000"/>
-          <w:sz w:val="14"/>
-          <w:szCs w:val="20"/>
-        </w:rPr>
-        <w:t>_GPIO_PIN_BUTTON_1,</w:t>
+        <w:t>( WICED_GPIO_PIN_BUTTON_1,</w:t>
       </w:r>
     </w:p>
     <w:p>
@@ -8365,17 +8272,7 @@
           <w:sz w:val="14"/>
           <w:szCs w:val="20"/>
         </w:rPr>
-        <w:t xml:space="preserve">            </w:t>
-      </w:r>
-      <w:proofErr w:type="gramStart"/>
-      <w:r>
-        <w:rPr>
-          <w:rFonts w:ascii="Courier New" w:hAnsi="Courier New" w:cs="Courier New"/>
-          <w:color w:val="000000"/>
-          <w:sz w:val="14"/>
-          <w:szCs w:val="20"/>
-        </w:rPr>
-        <w:t xml:space="preserve">( </w:t>
+        <w:t xml:space="preserve">            ( </w:t>
       </w:r>
       <w:r>
         <w:rPr>
@@ -8386,9 +8283,17 @@
           <w:sz w:val="14"/>
           <w:szCs w:val="20"/>
         </w:rPr>
-        <w:t>GPIO</w:t>
-      </w:r>
-      <w:proofErr w:type="gramEnd"/>
+        <w:t>GPIO_INPUT_ENABLE</w:t>
+      </w:r>
+      <w:r>
+        <w:rPr>
+          <w:rFonts w:ascii="Courier New" w:hAnsi="Courier New" w:cs="Courier New"/>
+          <w:color w:val="000000"/>
+          <w:sz w:val="14"/>
+          <w:szCs w:val="20"/>
+        </w:rPr>
+        <w:t xml:space="preserve"> | </w:t>
+      </w:r>
       <w:r>
         <w:rPr>
           <w:rFonts w:ascii="Courier New" w:hAnsi="Courier New" w:cs="Courier New"/>
@@ -8398,7 +8303,7 @@
           <w:sz w:val="14"/>
           <w:szCs w:val="20"/>
         </w:rPr>
-        <w:t>_INPUT_ENABLE</w:t>
+        <w:t>GPIO_PULL_UP</w:t>
       </w:r>
       <w:r>
         <w:rPr>
@@ -8418,7 +8323,7 @@
           <w:sz w:val="14"/>
           <w:szCs w:val="20"/>
         </w:rPr>
-        <w:t>GPIO_PULL_UP</w:t>
+        <w:t>GPIO_EN_INT_FALLING_EDGE</w:t>
       </w:r>
       <w:r>
         <w:rPr>
@@ -8427,7 +8332,26 @@
           <w:sz w:val="14"/>
           <w:szCs w:val="20"/>
         </w:rPr>
-        <w:t xml:space="preserve"> | </w:t>
+        <w:t xml:space="preserve"> ),</w:t>
+      </w:r>
+    </w:p>
+    <w:p>
+      <w:pPr>
+        <w:pStyle w:val="ListParagraph"/>
+        <w:ind w:left="1440"/>
+        <w:rPr>
+          <w:rFonts w:ascii="Courier New" w:hAnsi="Courier New" w:cs="Courier New"/>
+          <w:sz w:val="16"/>
+        </w:rPr>
+      </w:pPr>
+      <w:r>
+        <w:rPr>
+          <w:rFonts w:ascii="Courier New" w:hAnsi="Courier New" w:cs="Courier New"/>
+          <w:color w:val="000000"/>
+          <w:sz w:val="14"/>
+          <w:szCs w:val="20"/>
+        </w:rPr>
+        <w:t xml:space="preserve">     </w:t>
       </w:r>
       <w:r>
         <w:rPr>
@@ -8438,7 +8362,7 @@
           <w:sz w:val="14"/>
           <w:szCs w:val="20"/>
         </w:rPr>
-        <w:t>GPIO_EN_INT_FALLING_EDGE</w:t>
+        <w:t>GPIO_PIN_OUTPUT_HIGH</w:t>
       </w:r>
       <w:r>
         <w:rPr>
@@ -8447,68 +8371,7 @@
           <w:sz w:val="14"/>
           <w:szCs w:val="20"/>
         </w:rPr>
-        <w:t xml:space="preserve"> ),</w:t>
-      </w:r>
-    </w:p>
-    <w:p>
-      <w:pPr>
-        <w:pStyle w:val="ListParagraph"/>
-        <w:ind w:left="1440"/>
-        <w:rPr>
-          <w:rFonts w:ascii="Courier New" w:hAnsi="Courier New" w:cs="Courier New"/>
-          <w:sz w:val="16"/>
-        </w:rPr>
-      </w:pPr>
-      <w:r>
-        <w:rPr>
-          <w:rFonts w:ascii="Courier New" w:hAnsi="Courier New" w:cs="Courier New"/>
-          <w:color w:val="000000"/>
-          <w:sz w:val="14"/>
-          <w:szCs w:val="20"/>
-        </w:rPr>
-        <w:t xml:space="preserve">     </w:t>
-      </w:r>
-      <w:r>
-        <w:rPr>
-          <w:rFonts w:ascii="Courier New" w:hAnsi="Courier New" w:cs="Courier New"/>
-          <w:i/>
-          <w:iCs/>
-          <w:color w:val="0000C0"/>
-          <w:sz w:val="14"/>
-          <w:szCs w:val="20"/>
-        </w:rPr>
-        <w:t>GPIO_PIN_OUTPUT_</w:t>
-      </w:r>
-      <w:proofErr w:type="gramStart"/>
-      <w:r>
-        <w:rPr>
-          <w:rFonts w:ascii="Courier New" w:hAnsi="Courier New" w:cs="Courier New"/>
-          <w:i/>
-          <w:iCs/>
-          <w:color w:val="0000C0"/>
-          <w:sz w:val="14"/>
-          <w:szCs w:val="20"/>
-        </w:rPr>
-        <w:t>HIGH</w:t>
-      </w:r>
-      <w:r>
-        <w:rPr>
-          <w:rFonts w:ascii="Courier New" w:hAnsi="Courier New" w:cs="Courier New"/>
-          <w:color w:val="000000"/>
-          <w:sz w:val="14"/>
-          <w:szCs w:val="20"/>
-        </w:rPr>
-        <w:t xml:space="preserve"> )</w:t>
-      </w:r>
-      <w:proofErr w:type="gramEnd"/>
-      <w:r>
-        <w:rPr>
-          <w:rFonts w:ascii="Courier New" w:hAnsi="Courier New" w:cs="Courier New"/>
-          <w:color w:val="000000"/>
-          <w:sz w:val="14"/>
-          <w:szCs w:val="20"/>
-        </w:rPr>
-        <w:t>;</w:t>
+        <w:t xml:space="preserve"> );</w:t>
       </w:r>
     </w:p>
     <w:p>
@@ -8569,27 +8432,7 @@
           <w:sz w:val="14"/>
           <w:szCs w:val="20"/>
         </w:rPr>
-        <w:t>/* Interrupt callback function for BUTTON_</w:t>
-      </w:r>
-      <w:proofErr w:type="gramStart"/>
-      <w:r>
-        <w:rPr>
-          <w:rFonts w:ascii="Courier New" w:hAnsi="Courier New" w:cs="Courier New"/>
-          <w:color w:val="3F7F5F"/>
-          <w:sz w:val="14"/>
-          <w:szCs w:val="20"/>
-        </w:rPr>
-        <w:t>1  *</w:t>
-      </w:r>
-      <w:proofErr w:type="gramEnd"/>
-      <w:r>
-        <w:rPr>
-          <w:rFonts w:ascii="Courier New" w:hAnsi="Courier New" w:cs="Courier New"/>
-          <w:color w:val="3F7F5F"/>
-          <w:sz w:val="14"/>
-          <w:szCs w:val="20"/>
-        </w:rPr>
-        <w:t>/</w:t>
+        <w:t>/* Interrupt callback function for BUTTON_1  */</w:t>
       </w:r>
     </w:p>
     <w:p>
@@ -8637,19 +8480,7 @@
           <w:sz w:val="14"/>
           <w:szCs w:val="20"/>
         </w:rPr>
-        <w:t>button_</w:t>
-      </w:r>
-      <w:proofErr w:type="gramStart"/>
-      <w:r>
-        <w:rPr>
-          <w:rFonts w:ascii="Courier New" w:hAnsi="Courier New" w:cs="Courier New"/>
-          <w:b/>
-          <w:bCs/>
-          <w:color w:val="000000"/>
-          <w:sz w:val="14"/>
-          <w:szCs w:val="20"/>
-        </w:rPr>
-        <w:t>cback</w:t>
+        <w:t>button_cback</w:t>
       </w:r>
       <w:proofErr w:type="spellEnd"/>
       <w:r>
@@ -8672,7 +8503,6 @@
         </w:rPr>
         <w:t>void</w:t>
       </w:r>
-      <w:proofErr w:type="gramEnd"/>
       <w:r>
         <w:rPr>
           <w:rFonts w:ascii="Courier New" w:hAnsi="Courier New" w:cs="Courier New"/>
@@ -8924,9 +8754,9 @@
           <w:sz w:val="14"/>
           <w:szCs w:val="20"/>
         </w:rPr>
-        <w:t xml:space="preserve"> </w:t>
-      </w:r>
-      <w:proofErr w:type="gramStart"/>
+        <w:t xml:space="preserve"> ( </w:t>
+      </w:r>
+      <w:proofErr w:type="spellStart"/>
       <w:r>
         <w:rPr>
           <w:rFonts w:ascii="Courier New" w:hAnsi="Courier New" w:cs="Courier New"/>
@@ -8934,27 +8764,7 @@
           <w:sz w:val="14"/>
           <w:szCs w:val="20"/>
         </w:rPr>
-        <w:t xml:space="preserve">( </w:t>
-      </w:r>
-      <w:proofErr w:type="spellStart"/>
-      <w:r>
-        <w:rPr>
-          <w:rFonts w:ascii="Courier New" w:hAnsi="Courier New" w:cs="Courier New"/>
-          <w:color w:val="000000"/>
-          <w:sz w:val="14"/>
-          <w:szCs w:val="20"/>
-        </w:rPr>
-        <w:t>connection</w:t>
-      </w:r>
-      <w:proofErr w:type="gramEnd"/>
-      <w:r>
-        <w:rPr>
-          <w:rFonts w:ascii="Courier New" w:hAnsi="Courier New" w:cs="Courier New"/>
-          <w:color w:val="000000"/>
-          <w:sz w:val="14"/>
-          <w:szCs w:val="20"/>
-        </w:rPr>
-        <w:t>_id</w:t>
+        <w:t>connection_id</w:t>
       </w:r>
       <w:proofErr w:type="spellEnd"/>
       <w:r>
@@ -9035,27 +8845,7 @@
           <w:sz w:val="14"/>
           <w:szCs w:val="20"/>
         </w:rPr>
-        <w:t>(key_button_wicedbutton_mb1_client_</w:t>
-      </w:r>
-      <w:proofErr w:type="gramStart"/>
-      <w:r>
-        <w:rPr>
-          <w:rFonts w:ascii="Courier New" w:hAnsi="Courier New" w:cs="Courier New"/>
-          <w:color w:val="000000"/>
-          <w:sz w:val="14"/>
-          <w:szCs w:val="20"/>
-        </w:rPr>
-        <w:t>configuration[</w:t>
-      </w:r>
-      <w:proofErr w:type="gramEnd"/>
-      <w:r>
-        <w:rPr>
-          <w:rFonts w:ascii="Courier New" w:hAnsi="Courier New" w:cs="Courier New"/>
-          <w:color w:val="000000"/>
-          <w:sz w:val="14"/>
-          <w:szCs w:val="20"/>
-        </w:rPr>
-        <w:t xml:space="preserve">0] &amp; </w:t>
+        <w:t xml:space="preserve">(key_button_wicedbutton_mb1_client_configuration[0] &amp; </w:t>
       </w:r>
       <w:r>
         <w:rPr>
@@ -9135,9 +8925,9 @@
           <w:sz w:val="14"/>
           <w:szCs w:val="20"/>
         </w:rPr>
-        <w:t>wiced_bt_gatt_send_</w:t>
-      </w:r>
-      <w:proofErr w:type="gramStart"/>
+        <w:t>wiced_bt_gatt_send_notification</w:t>
+      </w:r>
+      <w:proofErr w:type="spellEnd"/>
       <w:r>
         <w:rPr>
           <w:rFonts w:ascii="Courier New" w:hAnsi="Courier New" w:cs="Courier New"/>
@@ -9145,20 +8935,9 @@
           <w:sz w:val="14"/>
           <w:szCs w:val="20"/>
         </w:rPr>
-        <w:t>notification</w:t>
-      </w:r>
-      <w:proofErr w:type="spellEnd"/>
-      <w:r>
-        <w:rPr>
-          <w:rFonts w:ascii="Courier New" w:hAnsi="Courier New" w:cs="Courier New"/>
-          <w:color w:val="000000"/>
-          <w:sz w:val="14"/>
-          <w:szCs w:val="20"/>
-        </w:rPr>
         <w:t>(</w:t>
       </w:r>
       <w:proofErr w:type="spellStart"/>
-      <w:proofErr w:type="gramEnd"/>
       <w:r>
         <w:rPr>
           <w:rFonts w:ascii="Courier New" w:hAnsi="Courier New" w:cs="Courier New"/>
@@ -9283,17 +9062,7 @@
           <w:sz w:val="14"/>
           <w:szCs w:val="20"/>
         </w:rPr>
-        <w:t xml:space="preserve">            WICED_BT_</w:t>
-      </w:r>
-      <w:proofErr w:type="gramStart"/>
-      <w:r>
-        <w:rPr>
-          <w:rFonts w:ascii="Courier New" w:hAnsi="Courier New" w:cs="Courier New"/>
-          <w:color w:val="000000"/>
-          <w:sz w:val="14"/>
-          <w:szCs w:val="20"/>
-        </w:rPr>
-        <w:t xml:space="preserve">TRACE( </w:t>
+        <w:t xml:space="preserve">            WICED_BT_TRACE( </w:t>
       </w:r>
       <w:r>
         <w:rPr>
@@ -9304,7 +9073,6 @@
         </w:rPr>
         <w:t>"</w:t>
       </w:r>
-      <w:proofErr w:type="gramEnd"/>
       <w:r>
         <w:rPr>
           <w:rFonts w:ascii="Courier New" w:hAnsi="Courier New" w:cs="Courier New"/>
@@ -9332,7 +9100,27 @@
           <w:sz w:val="14"/>
           <w:szCs w:val="20"/>
         </w:rPr>
-        <w:t xml:space="preserve"> Notification: sending CapSense value\r\n</w:t>
+        <w:t xml:space="preserve"> Notification: sending </w:t>
+      </w:r>
+      <w:proofErr w:type="spellStart"/>
+      <w:r>
+        <w:rPr>
+          <w:rFonts w:ascii="Courier New" w:hAnsi="Courier New" w:cs="Courier New"/>
+          <w:color w:val="2A00FF"/>
+          <w:sz w:val="14"/>
+          <w:szCs w:val="20"/>
+        </w:rPr>
+        <w:t>CapSense</w:t>
+      </w:r>
+      <w:proofErr w:type="spellEnd"/>
+      <w:r>
+        <w:rPr>
+          <w:rFonts w:ascii="Courier New" w:hAnsi="Courier New" w:cs="Courier New"/>
+          <w:color w:val="2A00FF"/>
+          <w:sz w:val="14"/>
+          <w:szCs w:val="20"/>
+        </w:rPr>
+        <w:t xml:space="preserve"> value\r\n</w:t>
       </w:r>
       <w:r>
         <w:rPr>
@@ -9485,9 +9273,9 @@
           <w:sz w:val="14"/>
           <w:szCs w:val="20"/>
         </w:rPr>
-        <w:t>wiced_hal_gpio_clear_pin_interrupt_</w:t>
-      </w:r>
-      <w:proofErr w:type="gramStart"/>
+        <w:t>wiced_hal_gpio_clear_pin_interrupt_status</w:t>
+      </w:r>
+      <w:proofErr w:type="spellEnd"/>
       <w:r>
         <w:rPr>
           <w:rFonts w:ascii="Courier New" w:hAnsi="Courier New" w:cs="Courier New"/>
@@ -9495,27 +9283,7 @@
           <w:sz w:val="14"/>
           <w:szCs w:val="20"/>
         </w:rPr>
-        <w:t>status</w:t>
-      </w:r>
-      <w:proofErr w:type="spellEnd"/>
-      <w:r>
-        <w:rPr>
-          <w:rFonts w:ascii="Courier New" w:hAnsi="Courier New" w:cs="Courier New"/>
-          <w:color w:val="000000"/>
-          <w:sz w:val="14"/>
-          <w:szCs w:val="20"/>
-        </w:rPr>
-        <w:t>( WICED</w:t>
-      </w:r>
-      <w:proofErr w:type="gramEnd"/>
-      <w:r>
-        <w:rPr>
-          <w:rFonts w:ascii="Courier New" w:hAnsi="Courier New" w:cs="Courier New"/>
-          <w:color w:val="000000"/>
-          <w:sz w:val="14"/>
-          <w:szCs w:val="20"/>
-        </w:rPr>
-        <w:t>_GPIO_PIN_BUTTON_1 );</w:t>
+        <w:t>( WICED_GPIO_PIN_BUTTON_1 );</w:t>
       </w:r>
     </w:p>
     <w:p>
@@ -10642,19 +10410,11 @@
             </w:r>
             <w:proofErr w:type="spellStart"/>
             <w:r>
-              <w:t>wiced_bt_ble_security_</w:t>
-            </w:r>
-            <w:proofErr w:type="gramStart"/>
-            <w:r>
-              <w:t>grant</w:t>
+              <w:t>wiced_bt_ble_security_grant</w:t>
             </w:r>
             <w:proofErr w:type="spellEnd"/>
             <w:r>
-              <w:t>(</w:t>
-            </w:r>
-            <w:proofErr w:type="gramEnd"/>
-            <w:r>
-              <w:t>) to allow a secure connection to be established.</w:t>
+              <w:t>() to allow a secure connection to be established.</w:t>
             </w:r>
           </w:p>
         </w:tc>
@@ -10823,15 +10583,7 @@
           </w:tcPr>
           <w:p>
             <w:r>
-              <w:t xml:space="preserve">The firmware must get </w:t>
-            </w:r>
-            <w:proofErr w:type="gramStart"/>
-            <w:r>
-              <w:t>the  value</w:t>
-            </w:r>
-            <w:proofErr w:type="gramEnd"/>
-            <w:r>
-              <w:t xml:space="preserve"> from the correct location in the GATT database.</w:t>
+              <w:t>The firmware must get the  value from the correct location in the GATT database.</w:t>
             </w:r>
           </w:p>
         </w:tc>
@@ -11339,22 +11091,19 @@
               <w:rPr>
                 <w:i/>
               </w:rPr>
-              <w:t>wiced_bt_dev_add_device_to_address_resolution_</w:t>
+              <w:t>wiced_bt_dev_add_device_to_address_resolution_db</w:t>
+            </w:r>
+            <w:proofErr w:type="spellEnd"/>
+            <w:r>
+              <w:t xml:space="preserve">() to allow connecting to </w:t>
             </w:r>
             <w:proofErr w:type="gramStart"/>
             <w:r>
-              <w:rPr>
-                <w:i/>
-              </w:rPr>
-              <w:t>db</w:t>
-            </w:r>
-            <w:proofErr w:type="spellEnd"/>
-            <w:r>
-              <w:t>(</w:t>
+              <w:t>an</w:t>
             </w:r>
             <w:proofErr w:type="gramEnd"/>
             <w:r>
-              <w:t>) to allow connecting to an bonded device.  If a device has not been previously bonded, this will return values of all 0.</w:t>
+              <w:t xml:space="preserve"> bonded device.  If a device has not been previously bonded, this will return values of all 0.</w:t>
             </w:r>
           </w:p>
         </w:tc>
@@ -11615,19 +11364,11 @@
             </w:r>
             <w:proofErr w:type="spellStart"/>
             <w:r>
-              <w:t>wiced_bt_ble_security_</w:t>
-            </w:r>
-            <w:proofErr w:type="gramStart"/>
-            <w:r>
-              <w:t>grant</w:t>
+              <w:t>wiced_bt_ble_security_grant</w:t>
             </w:r>
             <w:proofErr w:type="spellEnd"/>
             <w:r>
-              <w:t>(</w:t>
-            </w:r>
-            <w:proofErr w:type="gramEnd"/>
-            <w:r>
-              <w:t>) to allow a secure connection to be established.</w:t>
+              <w:t>() to allow a secure connection to be established.</w:t>
             </w:r>
           </w:p>
         </w:tc>
@@ -11846,15 +11587,7 @@
           </w:tcPr>
           <w:p>
             <w:r>
-              <w:t xml:space="preserve">The firmware must get </w:t>
-            </w:r>
-            <w:proofErr w:type="gramStart"/>
-            <w:r>
-              <w:t>the  value</w:t>
-            </w:r>
-            <w:proofErr w:type="gramEnd"/>
-            <w:r>
-              <w:t xml:space="preserve"> from the correct location in the GATT database.</w:t>
+              <w:t>The firmware must get the  value from the correct location in the GATT database.</w:t>
             </w:r>
           </w:p>
         </w:tc>
@@ -12123,15 +11856,7 @@
           </w:tcPr>
           <w:p>
             <w:r>
-              <w:t xml:space="preserve">The firmware must get </w:t>
-            </w:r>
-            <w:proofErr w:type="gramStart"/>
-            <w:r>
-              <w:t>the  value</w:t>
-            </w:r>
-            <w:proofErr w:type="gramEnd"/>
-            <w:r>
-              <w:t xml:space="preserve"> from the correct location in the GATT database.</w:t>
+              <w:t>The firmware must get the  value from the correct location in the GATT database.</w:t>
             </w:r>
           </w:p>
         </w:tc>
@@ -12543,15 +12268,7 @@
           </w:tcPr>
           <w:p>
             <w:r>
-              <w:t xml:space="preserve">The firmware must get </w:t>
-            </w:r>
-            <w:proofErr w:type="gramStart"/>
-            <w:r>
-              <w:t>the  value</w:t>
-            </w:r>
-            <w:proofErr w:type="gramEnd"/>
-            <w:r>
-              <w:t xml:space="preserve"> from the correct location in the GATT database.</w:t>
+              <w:t>The firmware must get the  value from the correct location in the GATT database.</w:t>
             </w:r>
           </w:p>
         </w:tc>
@@ -12960,10 +12677,7 @@
             </w:r>
             <w:proofErr w:type="gramEnd"/>
             <w:r>
-              <w:t xml:space="preserve"> Timed-Wake, but in HID-OFF mode even the LPO and RTC are turned OFF. So, the only wakeup source is a LHL interrupt</w:t>
-            </w:r>
-            <w:r>
-              <w:t>.</w:t>
+              <w:t xml:space="preserve"> Timed-Wake, but in HID-OFF mode even the LPO and RTC are turned OFF. So, the only wakeup source is a LHL interrupt.</w:t>
             </w:r>
           </w:p>
         </w:tc>
@@ -13385,19 +13099,11 @@
       </w:pPr>
       <w:proofErr w:type="spellStart"/>
       <w:r>
-        <w:t>wiced_sleep_</w:t>
-      </w:r>
-      <w:proofErr w:type="gramStart"/>
-      <w:r>
-        <w:t>configure</w:t>
+        <w:t>wiced_sleep_configure</w:t>
       </w:r>
       <w:proofErr w:type="spellEnd"/>
       <w:r>
-        <w:t>(</w:t>
-      </w:r>
-      <w:proofErr w:type="gramEnd"/>
-      <w:r>
-        <w:t xml:space="preserve">): Use this </w:t>
+        <w:t xml:space="preserve">(): Use this </w:t>
       </w:r>
       <w:r>
         <w:t>function</w:t>
@@ -13604,10 +13310,10 @@
             <v:path o:extrusionok="f" gradientshapeok="t" o:connecttype="rect"/>
             <o:lock v:ext="edit" aspectratio="t"/>
           </v:shapetype>
-          <v:shape id="_x0000_i1025" type="#_x0000_t75" style="width:405.5pt;height:312.75pt" o:ole="">
+          <v:shape id="_x0000_i1025" type="#_x0000_t75" style="width:405.75pt;height:312.75pt" o:ole="">
             <v:imagedata r:id="rId33" o:title=""/>
           </v:shape>
-          <o:OLEObject Type="Embed" ProgID="Visio.Drawing.11" ShapeID="_x0000_i1025" DrawAspect="Content" ObjectID="_1595081749" r:id="rId34"/>
+          <o:OLEObject Type="Embed" ProgID="Visio.Drawing.11" ShapeID="_x0000_i1025" DrawAspect="Content" ObjectID="_1595414947" r:id="rId34"/>
         </w:object>
       </w:r>
     </w:p>
@@ -13774,10 +13480,10 @@
     <w:p>
       <w:r>
         <w:object w:dxaOrig="2954" w:dyaOrig="2234" w14:anchorId="035075C5">
-          <v:shape id="_x0000_i1026" type="#_x0000_t75" style="width:118.65pt;height:89.3pt" o:ole="">
+          <v:shape id="_x0000_i1026" type="#_x0000_t75" style="width:118.5pt;height:89.25pt" o:ole="">
             <v:imagedata r:id="rId35" o:title=""/>
           </v:shape>
-          <o:OLEObject Type="Embed" ProgID="Visio.Drawing.11" ShapeID="_x0000_i1026" DrawAspect="Content" ObjectID="_1595081750" r:id="rId36"/>
+          <o:OLEObject Type="Embed" ProgID="Visio.Drawing.11" ShapeID="_x0000_i1026" DrawAspect="Content" ObjectID="_1595414948" r:id="rId36"/>
         </w:object>
       </w:r>
     </w:p>
@@ -13843,10 +13549,10 @@
     <w:p>
       <w:r>
         <w:object w:dxaOrig="2954" w:dyaOrig="3314" w14:anchorId="405511D7">
-          <v:shape id="_x0000_i1027" type="#_x0000_t75" style="width:117.5pt;height:132.5pt" o:ole="">
+          <v:shape id="_x0000_i1027" type="#_x0000_t75" style="width:117.75pt;height:132.75pt" o:ole="">
             <v:imagedata r:id="rId37" o:title=""/>
           </v:shape>
-          <o:OLEObject Type="Embed" ProgID="Visio.Drawing.11" ShapeID="_x0000_i1027" DrawAspect="Content" ObjectID="_1595081751" r:id="rId38"/>
+          <o:OLEObject Type="Embed" ProgID="Visio.Drawing.11" ShapeID="_x0000_i1027" DrawAspect="Content" ObjectID="_1595414949" r:id="rId38"/>
         </w:object>
       </w:r>
     </w:p>
@@ -13870,10 +13576,10 @@
     <w:p>
       <w:r>
         <w:object w:dxaOrig="9255" w:dyaOrig="2234" w14:anchorId="5C991687">
-          <v:shape id="_x0000_i1028" type="#_x0000_t75" style="width:376.7pt;height:89.3pt" o:ole="">
+          <v:shape id="_x0000_i1028" type="#_x0000_t75" style="width:376.5pt;height:89.25pt" o:ole="">
             <v:imagedata r:id="rId39" o:title=""/>
           </v:shape>
-          <o:OLEObject Type="Embed" ProgID="Visio.Drawing.11" ShapeID="_x0000_i1028" DrawAspect="Content" ObjectID="_1595081752" r:id="rId40"/>
+          <o:OLEObject Type="Embed" ProgID="Visio.Drawing.11" ShapeID="_x0000_i1028" DrawAspect="Content" ObjectID="_1595414950" r:id="rId40"/>
         </w:object>
       </w:r>
     </w:p>
@@ -14916,6 +14622,54 @@
         </w:rPr>
         <w:t xml:space="preserve"> in the wiced_bt_cfg.c file and the ex01_ble_ntfy.c file.</w:t>
       </w:r>
+      <w:r>
+        <w:rPr>
+          <w:color w:val="000000" w:themeColor="text1"/>
+        </w:rPr>
+        <w:t xml:space="preserve"> Update the </w:t>
+      </w:r>
+      <w:proofErr w:type="spellStart"/>
+      <w:r>
+        <w:rPr>
+          <w:color w:val="000000" w:themeColor="text1"/>
+        </w:rPr>
+        <w:t>maxlen</w:t>
+      </w:r>
+      <w:proofErr w:type="spellEnd"/>
+      <w:r>
+        <w:rPr>
+          <w:color w:val="000000" w:themeColor="text1"/>
+        </w:rPr>
+        <w:t xml:space="preserve"> and </w:t>
+      </w:r>
+      <w:proofErr w:type="spellStart"/>
+      <w:r>
+        <w:rPr>
+          <w:color w:val="000000" w:themeColor="text1"/>
+        </w:rPr>
+        <w:t>curlen</w:t>
+      </w:r>
+      <w:proofErr w:type="spellEnd"/>
+      <w:r>
+        <w:rPr>
+          <w:color w:val="000000" w:themeColor="text1"/>
+        </w:rPr>
+        <w:t xml:space="preserve"> in the GATT database lookup table (</w:t>
+      </w:r>
+      <w:proofErr w:type="spellStart"/>
+      <w:r>
+        <w:rPr>
+          <w:color w:val="000000" w:themeColor="text1"/>
+        </w:rPr>
+        <w:t>gatt_db_lookup_table</w:t>
+      </w:r>
+      <w:proofErr w:type="spellEnd"/>
+      <w:r>
+        <w:rPr>
+          <w:color w:val="000000" w:themeColor="text1"/>
+        </w:rPr>
+        <w:t>).</w:t>
+      </w:r>
     </w:p>
     <w:p>
       <w:pPr>
@@ -20885,6 +20639,44 @@
     </w:p>
     <w:p>
       <w:pPr>
+        <w:rPr>
+          <w:b/>
+          <w:color w:val="FF0000"/>
+        </w:rPr>
+      </w:pPr>
+      <w:r>
+        <w:rPr>
+          <w:b/>
+          <w:color w:val="FF0000"/>
+        </w:rPr>
+        <w:t xml:space="preserve">TODO: project needs to be updated to </w:t>
+      </w:r>
+      <w:r>
+        <w:rPr>
+          <w:b/>
+          <w:color w:val="FF0000"/>
+        </w:rPr>
+        <w:t xml:space="preserve">build </w:t>
+      </w:r>
+      <w:proofErr w:type="gramStart"/>
+      <w:r>
+        <w:rPr>
+          <w:b/>
+          <w:color w:val="FF0000"/>
+        </w:rPr>
+        <w:t>off of</w:t>
+      </w:r>
+      <w:proofErr w:type="gramEnd"/>
+      <w:r>
+        <w:rPr>
+          <w:b/>
+          <w:color w:val="FF0000"/>
+        </w:rPr>
+        <w:t xml:space="preserve"> ex04_ble_bond</w:t>
+      </w:r>
+    </w:p>
+    <w:p>
+      <w:pPr>
         <w:pStyle w:val="Heading3"/>
       </w:pPr>
       <w:r>
@@ -20908,7 +20700,12 @@
         <w:t>the templates folder</w:t>
       </w:r>
       <w:r>
-        <w:t xml:space="preserve"> and measure the power consumptions in different power modes.</w:t>
+        <w:t xml:space="preserve"> and measure the power consumptions in differ</w:t>
+      </w:r>
+      <w:bookmarkStart w:id="45" w:name="_GoBack"/>
+      <w:bookmarkEnd w:id="45"/>
+      <w:r>
+        <w:t>ent power modes.</w:t>
       </w:r>
     </w:p>
     <w:p>
@@ -21027,11 +20824,11 @@
       <w:pPr>
         <w:pStyle w:val="Heading3"/>
       </w:pPr>
-      <w:commentRangeStart w:id="45"/>
+      <w:commentRangeStart w:id="46"/>
       <w:r>
         <w:t>Testing</w:t>
       </w:r>
-      <w:commentRangeEnd w:id="45"/>
+      <w:commentRangeEnd w:id="46"/>
       <w:r>
         <w:rPr>
           <w:rStyle w:val="CommentReference"/>
@@ -21040,7 +20837,7 @@
           <w:bCs w:val="0"/>
           <w:color w:val="auto"/>
         </w:rPr>
-        <w:commentReference w:id="45"/>
+        <w:commentReference w:id="46"/>
       </w:r>
     </w:p>
     <w:p>
@@ -21063,16 +20860,16 @@
           <w:numId w:val="36"/>
         </w:numPr>
       </w:pPr>
-      <w:commentRangeStart w:id="46"/>
+      <w:commentRangeStart w:id="47"/>
       <w:r>
         <w:t>Download the project onto the kit.</w:t>
       </w:r>
-      <w:commentRangeEnd w:id="46"/>
+      <w:commentRangeEnd w:id="47"/>
       <w:r>
         <w:rPr>
           <w:rStyle w:val="CommentReference"/>
         </w:rPr>
-        <w:commentReference w:id="46"/>
+        <w:commentReference w:id="47"/>
       </w:r>
     </w:p>
     <w:p>
@@ -21248,19 +21045,19 @@
         </w:rPr>
         <w:t xml:space="preserve"> completes, verify that the application </w:t>
       </w:r>
-      <w:commentRangeStart w:id="47"/>
+      <w:commentRangeStart w:id="48"/>
       <w:r>
         <w:rPr>
           <w:color w:val="000000" w:themeColor="text1"/>
         </w:rPr>
         <w:t xml:space="preserve">still </w:t>
       </w:r>
-      <w:commentRangeEnd w:id="47"/>
+      <w:commentRangeEnd w:id="48"/>
       <w:r>
         <w:rPr>
           <w:rStyle w:val="CommentReference"/>
         </w:rPr>
-        <w:commentReference w:id="47"/>
+        <w:commentReference w:id="48"/>
       </w:r>
       <w:r>
         <w:rPr>
@@ -21274,19 +21071,19 @@
         </w:rPr>
         <w:t xml:space="preserve"> </w:t>
       </w:r>
-      <w:commentRangeStart w:id="48"/>
+      <w:commentRangeStart w:id="49"/>
       <w:r>
         <w:rPr>
           <w:color w:val="000000" w:themeColor="text1"/>
         </w:rPr>
         <w:t>The device will now be in SDS mode.</w:t>
       </w:r>
-      <w:commentRangeEnd w:id="48"/>
+      <w:commentRangeEnd w:id="49"/>
       <w:r>
         <w:rPr>
           <w:rStyle w:val="CommentReference"/>
         </w:rPr>
-        <w:commentReference w:id="48"/>
+        <w:commentReference w:id="49"/>
       </w:r>
     </w:p>
     <w:p>
@@ -21385,6 +21182,7 @@
         <w:pStyle w:val="Heading3"/>
       </w:pPr>
       <w:r>
+        <w:lastRenderedPageBreak/>
         <w:t>Project Description</w:t>
       </w:r>
     </w:p>
@@ -21394,7 +21192,6 @@
         <w:pStyle w:val="Heading3"/>
       </w:pPr>
       <w:r>
-        <w:lastRenderedPageBreak/>
         <w:t>Questions</w:t>
       </w:r>
     </w:p>
@@ -21413,7 +21210,7 @@
 
 <file path=word/comments.xml><?xml version="1.0" encoding="utf-8"?>
 <w:comments xmlns:wpc="http://schemas.microsoft.com/office/word/2010/wordprocessingCanvas" xmlns:cx="http://schemas.microsoft.com/office/drawing/2014/chartex" xmlns:cx1="http://schemas.microsoft.com/office/drawing/2015/9/8/chartex" xmlns:cx2="http://schemas.microsoft.com/office/drawing/2015/10/21/chartex" xmlns:cx3="http://schemas.microsoft.com/office/drawing/2016/5/9/chartex" xmlns:cx4="http://schemas.microsoft.com/office/drawing/2016/5/10/chartex" xmlns:cx5="http://schemas.microsoft.com/office/drawing/2016/5/11/chartex" xmlns:cx6="http://schemas.microsoft.com/office/drawing/2016/5/12/chartex" xmlns:cx7="http://schemas.microsoft.com/office/drawing/2016/5/13/chartex" xmlns:cx8="http://schemas.microsoft.com/office/drawing/2016/5/14/chartex" xmlns:mc="http://schemas.openxmlformats.org/markup-compatibility/2006" xmlns:aink="http://schemas.microsoft.com/office/drawing/2016/ink" xmlns:am3d="http://schemas.microsoft.com/office/drawing/2017/model3d" xmlns:o="urn:schemas-microsoft-com:office:office" xmlns:r="http://schemas.openxmlformats.org/officeDocument/2006/relationships" xmlns:m="http://schemas.openxmlformats.org/officeDocument/2006/math" xmlns:v="urn:schemas-microsoft-com:vml" xmlns:wp14="http://schemas.microsoft.com/office/word/2010/wordprocessingDrawing" xmlns:wp="http://schemas.openxmlformats.org/drawingml/2006/wordprocessingDrawing" xmlns:w10="urn:schemas-microsoft-com:office:word" xmlns:w="http://schemas.openxmlformats.org/wordprocessingml/2006/main" xmlns:w14="http://schemas.microsoft.com/office/word/2010/wordml" xmlns:w15="http://schemas.microsoft.com/office/word/2012/wordml" xmlns:w16cid="http://schemas.microsoft.com/office/word/2016/wordml/cid" xmlns:w16se="http://schemas.microsoft.com/office/word/2015/wordml/symex" xmlns:wpg="http://schemas.microsoft.com/office/word/2010/wordprocessingGroup" xmlns:wpi="http://schemas.microsoft.com/office/word/2010/wordprocessingInk" xmlns:wne="http://schemas.microsoft.com/office/word/2006/wordml" xmlns:wps="http://schemas.microsoft.com/office/word/2010/wordprocessingShape" mc:Ignorable="w14 w15 w16se w16cid wp14">
-  <w:comment w:id="45" w:author="Greg Landry" w:date="2018-08-06T17:12:00Z" w:initials="GL">
+  <w:comment w:id="46" w:author="Greg Landry" w:date="2018-08-06T17:12:00Z" w:initials="GL">
     <w:p>
       <w:pPr>
         <w:pStyle w:val="CommentText"/>
@@ -21429,7 +21226,7 @@
       </w:r>
     </w:p>
   </w:comment>
-  <w:comment w:id="46" w:author="Greg Landry" w:date="2018-08-06T17:07:00Z" w:initials="GL">
+  <w:comment w:id="47" w:author="Greg Landry" w:date="2018-08-06T17:07:00Z" w:initials="GL">
     <w:p>
       <w:pPr>
         <w:pStyle w:val="CommentText"/>
@@ -21441,17 +21238,11 @@
         <w:annotationRef/>
       </w:r>
       <w:r>
-        <w:t>Th</w:t>
-      </w:r>
-      <w:r>
-        <w:t>ere are a bunch of compile warn</w:t>
-      </w:r>
-      <w:r>
-        <w:t>ings.</w:t>
+        <w:t>There are a bunch of compile warnings.</w:t>
       </w:r>
     </w:p>
   </w:comment>
-  <w:comment w:id="47" w:author="Greg Landry" w:date="2018-08-06T17:04:00Z" w:initials="GL">
+  <w:comment w:id="48" w:author="Greg Landry" w:date="2018-08-06T17:04:00Z" w:initials="GL">
     <w:p>
       <w:pPr>
         <w:pStyle w:val="CommentText"/>
@@ -21467,7 +21258,7 @@
       </w:r>
     </w:p>
   </w:comment>
-  <w:comment w:id="48" w:author="Greg Landry" w:date="2018-08-06T17:24:00Z" w:initials="GL">
+  <w:comment w:id="49" w:author="Greg Landry" w:date="2018-08-06T17:24:00Z" w:initials="GL">
     <w:p>
       <w:pPr>
         <w:pStyle w:val="CommentText"/>
@@ -21479,13 +21270,8 @@
         <w:annotationRef/>
       </w:r>
       <w:r>
-        <w:t xml:space="preserve">How do I know </w:t>
-      </w:r>
-      <w:r>
-        <w:t>that?</w:t>
-      </w:r>
-      <w:bookmarkStart w:id="49" w:name="_GoBack"/>
-      <w:bookmarkEnd w:id="49"/>
+        <w:t>How do I know that?</w:t>
+      </w:r>
     </w:p>
   </w:comment>
   <w:comment w:id="50" w:author="Greg Landry" w:date="2018-08-06T17:06:00Z" w:initials="GL">
@@ -21516,15 +21302,7 @@
         <w:annotationRef/>
       </w:r>
       <w:r>
-        <w:t xml:space="preserve">Why do we do this? What do </w:t>
-      </w:r>
-      <w:proofErr w:type="gramStart"/>
-      <w:r>
-        <w:t>all of</w:t>
-      </w:r>
-      <w:proofErr w:type="gramEnd"/>
-      <w:r>
-        <w:t xml:space="preserve"> the S's printed mean?</w:t>
+        <w:t>Why do we do this? What do all of the S's printed mean?</w:t>
       </w:r>
     </w:p>
   </w:comment>
@@ -25853,7 +25631,7 @@
   <w:style w:type="paragraph" w:default="1" w:styleId="Normal">
     <w:name w:val="Normal"/>
     <w:qFormat/>
-    <w:rsid w:val="00F50902"/>
+    <w:rsid w:val="0027475B"/>
   </w:style>
   <w:style w:type="paragraph" w:styleId="Heading1">
     <w:name w:val="heading 1"/>
@@ -25977,7 +25755,7 @@
     <w:uiPriority w:val="1"/>
     <w:semiHidden/>
     <w:unhideWhenUsed/>
-    <w:rsid w:val="00F50902"/>
+    <w:rsid w:val="0027475B"/>
   </w:style>
   <w:style w:type="table" w:default="1" w:styleId="TableNormal">
     <w:name w:val="Normal Table"/>
@@ -25999,7 +25777,7 @@
     <w:uiPriority w:val="99"/>
     <w:semiHidden/>
     <w:unhideWhenUsed/>
-    <w:rsid w:val="00F50902"/>
+    <w:rsid w:val="0027475B"/>
   </w:style>
   <w:style w:type="character" w:customStyle="1" w:styleId="Heading1Char">
     <w:name w:val="Heading 1 Char"/>
@@ -26893,7 +26671,7 @@
 </file>
 
 <file path=customXml/itemProps1.xml><?xml version="1.0" encoding="utf-8"?>
-<ds:datastoreItem xmlns:ds="http://schemas.openxmlformats.org/officeDocument/2006/customXml" ds:itemID="{0BA82986-9C0B-4EBF-8222-C86AE4869F32}">
+<ds:datastoreItem xmlns:ds="http://schemas.openxmlformats.org/officeDocument/2006/customXml" ds:itemID="{553A4C64-5D49-4018-9036-6E28B424EFA6}">
   <ds:schemaRefs>
     <ds:schemaRef ds:uri="http://schemas.openxmlformats.org/officeDocument/2006/bibliography"/>
   </ds:schemaRefs>

</xml_diff>